<commit_message>
Coding Standards Ready for Revision
</commit_message>
<xml_diff>
--- a/Docs/Project documentation/Coding Standards.docx
+++ b/Docs/Project documentation/Coding Standards.docx
@@ -106,7 +106,6 @@
                         <w:szCs w:val="80"/>
                       </w:rPr>
                     </w:pPr>
-                    <w:proofErr w:type="spellStart"/>
                     <w:r>
                       <w:rPr>
                         <w:rFonts w:asciiTheme="majorHAnsi" w:eastAsiaTheme="majorEastAsia" w:hAnsiTheme="majorHAnsi" w:cstheme="majorBidi"/>
@@ -114,17 +113,7 @@
                         <w:sz w:val="80"/>
                         <w:szCs w:val="80"/>
                       </w:rPr>
-                      <w:t>Coding</w:t>
-                    </w:r>
-                    <w:proofErr w:type="spellEnd"/>
-                    <w:r>
-                      <w:rPr>
-                        <w:rFonts w:asciiTheme="majorHAnsi" w:eastAsiaTheme="majorEastAsia" w:hAnsiTheme="majorHAnsi" w:cstheme="majorBidi"/>
-                        <w:color w:val="4F81BD" w:themeColor="accent1"/>
-                        <w:sz w:val="80"/>
-                        <w:szCs w:val="80"/>
-                      </w:rPr>
-                      <w:t xml:space="preserve"> Standards</w:t>
+                      <w:t>Coding Standards</w:t>
                     </w:r>
                   </w:p>
                 </w:sdtContent>
@@ -161,33 +150,11 @@
                         <w:rFonts w:asciiTheme="majorHAnsi" w:eastAsiaTheme="majorEastAsia" w:hAnsiTheme="majorHAnsi" w:cstheme="majorBidi"/>
                       </w:rPr>
                     </w:pPr>
-                    <w:proofErr w:type="spellStart"/>
                     <w:r>
                       <w:rPr>
                         <w:rFonts w:asciiTheme="majorHAnsi" w:eastAsiaTheme="majorEastAsia" w:hAnsiTheme="majorHAnsi" w:cstheme="majorBidi"/>
                       </w:rPr>
-                      <w:t>Keep</w:t>
-                    </w:r>
-                    <w:proofErr w:type="spellEnd"/>
-                    <w:r>
-                      <w:rPr>
-                        <w:rFonts w:asciiTheme="majorHAnsi" w:eastAsiaTheme="majorEastAsia" w:hAnsiTheme="majorHAnsi" w:cstheme="majorBidi"/>
-                      </w:rPr>
-                      <w:t xml:space="preserve"> </w:t>
-                    </w:r>
-                    <w:proofErr w:type="spellStart"/>
-                    <w:r>
-                      <w:rPr>
-                        <w:rFonts w:asciiTheme="majorHAnsi" w:eastAsiaTheme="majorEastAsia" w:hAnsiTheme="majorHAnsi" w:cstheme="majorBidi"/>
-                      </w:rPr>
-                      <w:t>Your</w:t>
-                    </w:r>
-                    <w:proofErr w:type="spellEnd"/>
-                    <w:r>
-                      <w:rPr>
-                        <w:rFonts w:asciiTheme="majorHAnsi" w:eastAsiaTheme="majorEastAsia" w:hAnsiTheme="majorHAnsi" w:cstheme="majorBidi"/>
-                      </w:rPr>
-                      <w:t xml:space="preserve"> Time</w:t>
+                      <w:t>Keep Your Time</w:t>
                     </w:r>
                   </w:p>
                 </w:tc>
@@ -345,7 +312,6 @@
         </w:rPr>
       </w:pPr>
     </w:p>
-    <w:bookmarkStart w:id="0" w:name="_GoBack" w:displacedByCustomXml="next"/>
     <w:sdt>
       <w:sdtPr>
         <w:rPr>
@@ -379,7 +345,6 @@
             <w:t>Content</w:t>
           </w:r>
         </w:p>
-        <w:bookmarkEnd w:id="0"/>
         <w:p>
           <w:pPr>
             <w:pStyle w:val="TOC1"/>
@@ -1094,7 +1059,6 @@
       </w:r>
     </w:p>
     <w:p>
-      <w:proofErr w:type="spellStart"/>
       <w:r>
         <w:rPr>
           <w:rFonts w:asciiTheme="majorHAnsi" w:eastAsiaTheme="majorEastAsia" w:hAnsiTheme="majorHAnsi" w:cstheme="majorBidi"/>
@@ -1106,7 +1070,6 @@
         </w:rPr>
         <w:t>Tables</w:t>
       </w:r>
-      <w:proofErr w:type="spellEnd"/>
     </w:p>
     <w:p>
       <w:pPr>
@@ -1730,14 +1693,9 @@
           <w:lang w:val="en-US"/>
         </w:rPr>
       </w:pPr>
-      <w:bookmarkStart w:id="1" w:name="_Toc350588431"/>
-      <w:proofErr w:type="spellStart"/>
-      <w:r>
-        <w:t>Table</w:t>
-      </w:r>
-      <w:proofErr w:type="spellEnd"/>
-      <w:r>
-        <w:t xml:space="preserve"> </w:t>
+      <w:bookmarkStart w:id="0" w:name="_Toc350588431"/>
+      <w:r>
+        <w:t xml:space="preserve">Table </w:t>
       </w:r>
       <w:r>
         <w:fldChar w:fldCharType="begin"/>
@@ -1763,28 +1721,12 @@
       <w:r>
         <w:t xml:space="preserve">: </w:t>
       </w:r>
-      <w:proofErr w:type="spellStart"/>
-      <w:r>
-        <w:t>List</w:t>
-      </w:r>
-      <w:proofErr w:type="spellEnd"/>
-      <w:r>
-        <w:t xml:space="preserve"> </w:t>
-      </w:r>
-      <w:proofErr w:type="spellStart"/>
-      <w:r>
-        <w:t>of</w:t>
-      </w:r>
-      <w:proofErr w:type="spellEnd"/>
-      <w:r>
-        <w:t xml:space="preserve"> </w:t>
-      </w:r>
-      <w:proofErr w:type="spellStart"/>
-      <w:r>
-        <w:t>Contribuitors</w:t>
-      </w:r>
+      <w:r>
+        <w:t>List of Contribuitors</w:t>
+      </w:r>
+      <w:bookmarkStart w:id="1" w:name="_GoBack"/>
+      <w:bookmarkEnd w:id="0"/>
       <w:bookmarkEnd w:id="1"/>
-      <w:proofErr w:type="spellEnd"/>
     </w:p>
     <w:p>
       <w:pPr>
@@ -2142,6 +2084,13 @@
                 <w:lang w:val="en-US"/>
               </w:rPr>
             </w:pPr>
+            <w:r>
+              <w:rPr>
+                <w:rFonts w:eastAsiaTheme="minorHAnsi"/>
+                <w:lang w:val="en-US"/>
+              </w:rPr>
+              <w:t>07-04-2013</w:t>
+            </w:r>
           </w:p>
         </w:tc>
         <w:tc>
@@ -2156,6 +2105,12 @@
                 <w:lang w:val="en-US"/>
               </w:rPr>
             </w:pPr>
+            <w:r>
+              <w:rPr>
+                <w:lang w:val="en-US"/>
+              </w:rPr>
+              <w:t>Ready for Revision</w:t>
+            </w:r>
           </w:p>
         </w:tc>
         <w:tc>
@@ -2170,6 +2125,12 @@
                 <w:lang w:val="en-US"/>
               </w:rPr>
             </w:pPr>
+            <w:r>
+              <w:rPr>
+                <w:lang w:val="en-US"/>
+              </w:rPr>
+              <w:t>Rui Ganhoto</w:t>
+            </w:r>
           </w:p>
         </w:tc>
         <w:tc>
@@ -2184,6 +2145,12 @@
                 <w:lang w:val="en-US"/>
               </w:rPr>
             </w:pPr>
+            <w:r>
+              <w:rPr>
+                <w:lang w:val="en-US"/>
+              </w:rPr>
+              <w:t>0.2</w:t>
+            </w:r>
           </w:p>
         </w:tc>
         <w:tc>
@@ -2213,6 +2180,12 @@
                 <w:lang w:val="en-US"/>
               </w:rPr>
             </w:pPr>
+            <w:r>
+              <w:rPr>
+                <w:lang w:val="en-US"/>
+              </w:rPr>
+              <w:t>Ready for Revision</w:t>
+            </w:r>
           </w:p>
         </w:tc>
       </w:tr>
@@ -2638,14 +2611,12 @@
                 <w:lang w:val="en-US"/>
               </w:rPr>
             </w:pPr>
-            <w:proofErr w:type="spellStart"/>
             <w:r>
               <w:rPr>
                 <w:lang w:val="en-US"/>
               </w:rPr>
               <w:t>Int</w:t>
             </w:r>
-            <w:proofErr w:type="spellEnd"/>
           </w:p>
         </w:tc>
         <w:tc>
@@ -2658,7 +2629,6 @@
                 <w:lang w:val="en-US"/>
               </w:rPr>
             </w:pPr>
-            <w:proofErr w:type="spellStart"/>
             <w:r>
               <w:rPr>
                 <w:lang w:val="en-US"/>
@@ -2671,7 +2641,6 @@
               </w:rPr>
               <w:t>nt</w:t>
             </w:r>
-            <w:proofErr w:type="spellEnd"/>
           </w:p>
         </w:tc>
       </w:tr>
@@ -2686,14 +2655,12 @@
                 <w:lang w:val="en-US"/>
               </w:rPr>
             </w:pPr>
-            <w:proofErr w:type="spellStart"/>
             <w:r>
               <w:rPr>
                 <w:lang w:val="en-US"/>
               </w:rPr>
               <w:t>Bool</w:t>
             </w:r>
-            <w:proofErr w:type="spellEnd"/>
           </w:p>
         </w:tc>
         <w:tc>
@@ -2706,7 +2673,6 @@
                 <w:lang w:val="en-US"/>
               </w:rPr>
             </w:pPr>
-            <w:proofErr w:type="spellStart"/>
             <w:r>
               <w:rPr>
                 <w:lang w:val="en-US"/>
@@ -2719,7 +2685,6 @@
               </w:rPr>
               <w:t>ln</w:t>
             </w:r>
-            <w:proofErr w:type="spellEnd"/>
           </w:p>
         </w:tc>
       </w:tr>
@@ -2752,7 +2717,6 @@
                 <w:lang w:val="en-US"/>
               </w:rPr>
             </w:pPr>
-            <w:proofErr w:type="spellStart"/>
             <w:r>
               <w:rPr>
                 <w:lang w:val="en-US"/>
@@ -2765,7 +2729,6 @@
               </w:rPr>
               <w:t>tr</w:t>
             </w:r>
-            <w:proofErr w:type="spellEnd"/>
           </w:p>
         </w:tc>
       </w:tr>
@@ -2842,14 +2805,12 @@
                 <w:lang w:val="en-US"/>
               </w:rPr>
             </w:pPr>
-            <w:proofErr w:type="spellStart"/>
             <w:r>
               <w:rPr>
                 <w:lang w:val="en-US"/>
               </w:rPr>
               <w:t>chr</w:t>
             </w:r>
-            <w:proofErr w:type="spellEnd"/>
           </w:p>
         </w:tc>
       </w:tr>
@@ -2882,14 +2843,12 @@
                 <w:lang w:val="en-US"/>
               </w:rPr>
             </w:pPr>
-            <w:proofErr w:type="spellStart"/>
             <w:r>
               <w:rPr>
                 <w:lang w:val="en-US"/>
               </w:rPr>
               <w:t>dbl</w:t>
             </w:r>
-            <w:proofErr w:type="spellEnd"/>
           </w:p>
         </w:tc>
       </w:tr>
@@ -2948,35 +2907,11 @@
           <w:lang w:val="en-US"/>
         </w:rPr>
       </w:pPr>
-      <w:proofErr w:type="spellStart"/>
-      <w:proofErr w:type="gramStart"/>
-      <w:r>
-        <w:rPr>
-          <w:lang w:val="en-US"/>
-        </w:rPr>
-        <w:t>bool</w:t>
-      </w:r>
-      <w:proofErr w:type="spellEnd"/>
-      <w:proofErr w:type="gramEnd"/>
-      <w:r>
-        <w:rPr>
-          <w:lang w:val="en-US"/>
-        </w:rPr>
-        <w:t xml:space="preserve"> </w:t>
-      </w:r>
-      <w:proofErr w:type="spellStart"/>
-      <w:r>
-        <w:rPr>
-          <w:lang w:val="en-US"/>
-        </w:rPr>
-        <w:t>blnCanDoSomething</w:t>
-      </w:r>
-      <w:proofErr w:type="spellEnd"/>
-      <w:r>
-        <w:rPr>
-          <w:lang w:val="en-US"/>
-        </w:rPr>
-        <w:t>;</w:t>
+      <w:r>
+        <w:rPr>
+          <w:lang w:val="en-US"/>
+        </w:rPr>
+        <w:t>bool blnCanDoSomething;</w:t>
       </w:r>
     </w:p>
     <w:p>
@@ -3054,61 +2989,11 @@
           <w:lang w:val="en-US"/>
         </w:rPr>
       </w:pPr>
-      <w:proofErr w:type="gramStart"/>
-      <w:r>
-        <w:rPr>
-          <w:lang w:val="en-US"/>
-        </w:rPr>
-        <w:t>public</w:t>
-      </w:r>
-      <w:proofErr w:type="gramEnd"/>
-      <w:r>
-        <w:rPr>
-          <w:lang w:val="en-US"/>
-        </w:rPr>
-        <w:t xml:space="preserve"> </w:t>
-      </w:r>
-      <w:proofErr w:type="spellStart"/>
-      <w:r>
-        <w:rPr>
-          <w:lang w:val="en-US"/>
-        </w:rPr>
-        <w:t>int</w:t>
-      </w:r>
-      <w:proofErr w:type="spellEnd"/>
-      <w:r>
-        <w:rPr>
-          <w:lang w:val="en-US"/>
-        </w:rPr>
-        <w:t xml:space="preserve"> </w:t>
-      </w:r>
-      <w:proofErr w:type="spellStart"/>
-      <w:r>
-        <w:rPr>
-          <w:lang w:val="en-US"/>
-        </w:rPr>
-        <w:t>NumberOfTasks</w:t>
-      </w:r>
-      <w:proofErr w:type="spellEnd"/>
-      <w:r>
-        <w:rPr>
-          <w:lang w:val="en-US"/>
-        </w:rPr>
-        <w:t xml:space="preserve"> {</w:t>
-      </w:r>
-      <w:proofErr w:type="spellStart"/>
-      <w:r>
-        <w:rPr>
-          <w:lang w:val="en-US"/>
-        </w:rPr>
-        <w:t>get;set</w:t>
-      </w:r>
-      <w:proofErr w:type="spellEnd"/>
-      <w:r>
-        <w:rPr>
-          <w:lang w:val="en-US"/>
-        </w:rPr>
-        <w:t>;}</w:t>
+      <w:r>
+        <w:rPr>
+          <w:lang w:val="en-US"/>
+        </w:rPr>
+        <w:t>public int NumberOfTasks {get;set;}</w:t>
       </w:r>
     </w:p>
     <w:p>
@@ -3150,21 +3035,7 @@
         <w:rPr>
           <w:lang w:val="en-US"/>
         </w:rPr>
-        <w:t xml:space="preserve">Methods should have the first character of all words is upper case and the others are lower case. Methods must be complete names without </w:t>
-      </w:r>
-      <w:proofErr w:type="spellStart"/>
-      <w:r>
-        <w:rPr>
-          <w:lang w:val="en-US"/>
-        </w:rPr>
-        <w:t>abreviatures</w:t>
-      </w:r>
-      <w:proofErr w:type="spellEnd"/>
-      <w:r>
-        <w:rPr>
-          <w:lang w:val="en-US"/>
-        </w:rPr>
-        <w:t>.</w:t>
+        <w:t>Methods should have the first character of all words is upper case and the others are lower case. Methods must be complete names without abreviatures.</w:t>
       </w:r>
     </w:p>
     <w:p>
@@ -3188,34 +3059,12 @@
           <w:lang w:val="en-US"/>
         </w:rPr>
       </w:pPr>
-      <w:proofErr w:type="gramStart"/>
       <w:r>
         <w:rPr>
           <w:lang w:val="en-US"/>
         </w:rPr>
         <w:lastRenderedPageBreak/>
-        <w:t>void</w:t>
-      </w:r>
-      <w:proofErr w:type="gramEnd"/>
-      <w:r>
-        <w:rPr>
-          <w:lang w:val="en-US"/>
-        </w:rPr>
-        <w:t xml:space="preserve"> </w:t>
-      </w:r>
-      <w:proofErr w:type="spellStart"/>
-      <w:r>
-        <w:rPr>
-          <w:lang w:val="en-US"/>
-        </w:rPr>
-        <w:t>SendMessage</w:t>
-      </w:r>
-      <w:proofErr w:type="spellEnd"/>
-      <w:r>
-        <w:rPr>
-          <w:lang w:val="en-US"/>
-        </w:rPr>
-        <w:t>()</w:t>
+        <w:t>void SendMessage()</w:t>
       </w:r>
     </w:p>
     <w:p>
@@ -3283,21 +3132,7 @@
         <w:rPr>
           <w:lang w:val="en-US"/>
         </w:rPr>
-        <w:t xml:space="preserve">Arguments should have the first character of all words is upper case and the others are lower </w:t>
-      </w:r>
-      <w:proofErr w:type="gramStart"/>
-      <w:r>
-        <w:rPr>
-          <w:lang w:val="en-US"/>
-        </w:rPr>
-        <w:t>case</w:t>
-      </w:r>
-      <w:proofErr w:type="gramEnd"/>
-      <w:r>
-        <w:rPr>
-          <w:lang w:val="en-US"/>
-        </w:rPr>
-        <w:t xml:space="preserve">. Arguments must be complete names without </w:t>
+        <w:t xml:space="preserve">Arguments should have the first character of all words is upper case and the others are lower case. Arguments must be complete names without </w:t>
       </w:r>
       <w:r>
         <w:rPr>
@@ -3325,33 +3160,11 @@
           <w:lang w:val="en-US"/>
         </w:rPr>
       </w:pPr>
-      <w:proofErr w:type="gramStart"/>
-      <w:r>
-        <w:rPr>
-          <w:lang w:val="en-US"/>
-        </w:rPr>
-        <w:t>void</w:t>
-      </w:r>
-      <w:proofErr w:type="gramEnd"/>
-      <w:r>
-        <w:rPr>
-          <w:lang w:val="en-US"/>
-        </w:rPr>
-        <w:t xml:space="preserve"> </w:t>
-      </w:r>
-      <w:proofErr w:type="spellStart"/>
-      <w:r>
-        <w:rPr>
-          <w:lang w:val="en-US"/>
-        </w:rPr>
-        <w:t>SendMessage</w:t>
-      </w:r>
-      <w:proofErr w:type="spellEnd"/>
-      <w:r>
-        <w:rPr>
-          <w:lang w:val="en-US"/>
-        </w:rPr>
-        <w:t>(string Message)</w:t>
+      <w:r>
+        <w:rPr>
+          <w:lang w:val="en-US"/>
+        </w:rPr>
+        <w:t>void SendMessage(string Message)</w:t>
       </w:r>
     </w:p>
     <w:p>
@@ -3569,14 +3382,12 @@
                 <w:lang w:val="en-US"/>
               </w:rPr>
             </w:pPr>
-            <w:proofErr w:type="spellStart"/>
             <w:r>
               <w:rPr>
                 <w:lang w:val="en-US"/>
               </w:rPr>
               <w:t>lbl</w:t>
             </w:r>
-            <w:proofErr w:type="spellEnd"/>
           </w:p>
         </w:tc>
       </w:tr>
@@ -3609,14 +3420,12 @@
                 <w:lang w:val="en-US"/>
               </w:rPr>
             </w:pPr>
-            <w:proofErr w:type="spellStart"/>
             <w:r>
               <w:rPr>
                 <w:lang w:val="en-US"/>
               </w:rPr>
               <w:t>img</w:t>
             </w:r>
-            <w:proofErr w:type="spellEnd"/>
           </w:p>
         </w:tc>
       </w:tr>
@@ -3631,14 +3440,12 @@
                 <w:lang w:val="en-US"/>
               </w:rPr>
             </w:pPr>
-            <w:proofErr w:type="spellStart"/>
             <w:r>
               <w:rPr>
                 <w:lang w:val="en-US"/>
               </w:rPr>
               <w:t>CheckBox</w:t>
             </w:r>
-            <w:proofErr w:type="spellEnd"/>
           </w:p>
         </w:tc>
         <w:tc>
@@ -3651,14 +3458,12 @@
                 <w:lang w:val="en-US"/>
               </w:rPr>
             </w:pPr>
-            <w:proofErr w:type="spellStart"/>
             <w:r>
               <w:rPr>
                 <w:lang w:val="en-US"/>
               </w:rPr>
               <w:t>chk</w:t>
             </w:r>
-            <w:proofErr w:type="spellEnd"/>
           </w:p>
         </w:tc>
       </w:tr>
@@ -3691,14 +3496,12 @@
                 <w:lang w:val="en-US"/>
               </w:rPr>
             </w:pPr>
-            <w:proofErr w:type="spellStart"/>
             <w:r>
               <w:rPr>
                 <w:lang w:val="en-US"/>
               </w:rPr>
               <w:t>spn</w:t>
             </w:r>
-            <w:proofErr w:type="spellEnd"/>
           </w:p>
         </w:tc>
       </w:tr>
@@ -3731,14 +3534,12 @@
                 <w:lang w:val="en-US"/>
               </w:rPr>
             </w:pPr>
-            <w:proofErr w:type="spellStart"/>
             <w:r>
               <w:rPr>
                 <w:lang w:val="en-US"/>
               </w:rPr>
               <w:t>pnl</w:t>
             </w:r>
-            <w:proofErr w:type="spellEnd"/>
           </w:p>
         </w:tc>
       </w:tr>
@@ -3753,14 +3554,12 @@
                 <w:lang w:val="en-US"/>
               </w:rPr>
             </w:pPr>
-            <w:proofErr w:type="spellStart"/>
             <w:r>
               <w:rPr>
                 <w:lang w:val="en-US"/>
               </w:rPr>
               <w:t>SplitContainer</w:t>
             </w:r>
-            <w:proofErr w:type="spellEnd"/>
           </w:p>
         </w:tc>
         <w:tc>
@@ -3773,14 +3572,12 @@
                 <w:lang w:val="en-US"/>
               </w:rPr>
             </w:pPr>
-            <w:proofErr w:type="spellStart"/>
             <w:r>
               <w:rPr>
                 <w:lang w:val="en-US"/>
               </w:rPr>
               <w:t>spc</w:t>
             </w:r>
-            <w:proofErr w:type="spellEnd"/>
           </w:p>
         </w:tc>
       </w:tr>
@@ -3813,14 +3610,12 @@
                 <w:lang w:val="en-US"/>
               </w:rPr>
             </w:pPr>
-            <w:proofErr w:type="spellStart"/>
             <w:r>
               <w:rPr>
                 <w:lang w:val="en-US"/>
               </w:rPr>
               <w:t>btn</w:t>
             </w:r>
-            <w:proofErr w:type="spellEnd"/>
           </w:p>
         </w:tc>
       </w:tr>
@@ -3835,14 +3630,12 @@
                 <w:lang w:val="en-US"/>
               </w:rPr>
             </w:pPr>
-            <w:proofErr w:type="spellStart"/>
             <w:r>
               <w:rPr>
                 <w:lang w:val="en-US"/>
               </w:rPr>
               <w:t>GroupBox</w:t>
             </w:r>
-            <w:proofErr w:type="spellEnd"/>
           </w:p>
         </w:tc>
         <w:tc>
@@ -3855,14 +3648,12 @@
                 <w:lang w:val="en-US"/>
               </w:rPr>
             </w:pPr>
-            <w:proofErr w:type="spellStart"/>
             <w:r>
               <w:rPr>
                 <w:lang w:val="en-US"/>
               </w:rPr>
               <w:t>grp</w:t>
             </w:r>
-            <w:proofErr w:type="spellEnd"/>
           </w:p>
         </w:tc>
       </w:tr>
@@ -3947,16 +3738,12 @@
           <w:lang w:val="en-US"/>
         </w:rPr>
       </w:pPr>
-      <w:proofErr w:type="spellStart"/>
-      <w:proofErr w:type="gramStart"/>
       <w:r>
         <w:rPr>
           <w:lang w:val="en-US"/>
         </w:rPr>
         <w:t>chkShowResults</w:t>
       </w:r>
-      <w:proofErr w:type="spellEnd"/>
-      <w:proofErr w:type="gramEnd"/>
     </w:p>
     <w:p>
       <w:pPr>
@@ -4181,13 +3968,8 @@
       </w:sdtPr>
       <w:sdtEndPr/>
       <w:sdtContent>
-        <w:proofErr w:type="spellStart"/>
         <w:r>
-          <w:t>Coding</w:t>
-        </w:r>
-        <w:proofErr w:type="spellEnd"/>
-        <w:r>
-          <w:t xml:space="preserve"> Standards</w:t>
+          <w:t>Coding Standards</w:t>
         </w:r>
       </w:sdtContent>
     </w:sdt>
@@ -4233,13 +4015,8 @@
       </w:sdtPr>
       <w:sdtEndPr/>
       <w:sdtContent>
-        <w:proofErr w:type="spellStart"/>
         <w:r>
-          <w:t>Coding</w:t>
-        </w:r>
-        <w:proofErr w:type="spellEnd"/>
-        <w:r>
-          <w:t xml:space="preserve"> Standards</w:t>
+          <w:t>Coding Standards</w:t>
         </w:r>
       </w:sdtContent>
     </w:sdt>
@@ -4273,13 +4050,8 @@
       </w:sdtPr>
       <w:sdtEndPr/>
       <w:sdtContent>
-        <w:proofErr w:type="spellStart"/>
         <w:r>
-          <w:t>Coding</w:t>
-        </w:r>
-        <w:proofErr w:type="spellEnd"/>
-        <w:r>
-          <w:t xml:space="preserve"> Standards</w:t>
+          <w:t>Coding Standards</w:t>
         </w:r>
       </w:sdtContent>
     </w:sdt>
@@ -4346,11 +4118,9 @@
       </w:sdtPr>
       <w:sdtEndPr/>
       <w:sdtContent>
-        <w:proofErr w:type="spellStart"/>
         <w:r>
-          <w:t>Template</w:t>
+          <w:t>Coding Standards</w:t>
         </w:r>
-        <w:proofErr w:type="spellEnd"/>
       </w:sdtContent>
     </w:sdt>
     <w:r>
@@ -4421,7 +4191,7 @@
         <w:lang w:eastAsia="pt-PT"/>
       </w:rPr>
       <w:drawing>
-        <wp:anchor distT="0" distB="0" distL="114300" distR="114300" simplePos="0" relativeHeight="251657216" behindDoc="0" locked="0" layoutInCell="1" allowOverlap="1" wp14:anchorId="148959B3" wp14:editId="7442DEDF">
+        <wp:anchor distT="0" distB="0" distL="114300" distR="114300" simplePos="0" relativeHeight="251656192" behindDoc="0" locked="0" layoutInCell="1" allowOverlap="1" wp14:anchorId="104D245E" wp14:editId="7A78E1AB">
           <wp:simplePos x="0" y="0"/>
           <wp:positionH relativeFrom="column">
             <wp:posOffset>15239</wp:posOffset>
@@ -4501,7 +4271,7 @@
     <w:sdt>
       <w:sdtPr>
         <w:rPr>
-          <w:lang w:val="en-US"/>
+          <w:lang w:val="en-GB"/>
         </w:rPr>
         <w:alias w:val="Autor"/>
         <w:id w:val="1818630"/>
@@ -4511,6 +4281,9 @@
       <w:sdtEndPr/>
       <w:sdtContent>
         <w:r>
+          <w:rPr>
+            <w:lang w:val="en-GB"/>
+          </w:rPr>
           <w:t>Rui Ganhoto</w:t>
         </w:r>
       </w:sdtContent>
@@ -4538,7 +4311,7 @@
     <w:sdt>
       <w:sdtPr>
         <w:rPr>
-          <w:lang w:val="en-US"/>
+          <w:lang w:val="en-GB"/>
         </w:rPr>
         <w:alias w:val="Comentários"/>
         <w:id w:val="5674085"/>
@@ -4548,7 +4321,10 @@
       <w:sdtEndPr/>
       <w:sdtContent>
         <w:r>
-          <w:t>V0.1</w:t>
+          <w:rPr>
+            <w:lang w:val="en-GB"/>
+          </w:rPr>
+          <w:t>V0.2</w:t>
         </w:r>
       </w:sdtContent>
     </w:sdt>
@@ -4561,7 +4337,7 @@
     <w:sdt>
       <w:sdtPr>
         <w:rPr>
-          <w:lang w:val="en-US"/>
+          <w:lang w:val="en-GB"/>
         </w:rPr>
         <w:alias w:val="Estado"/>
         <w:id w:val="1818631"/>
@@ -4570,11 +4346,12 @@
       </w:sdtPr>
       <w:sdtEndPr/>
       <w:sdtContent>
-        <w:proofErr w:type="spellStart"/>
         <w:r>
-          <w:t>Baselined</w:t>
+          <w:rPr>
+            <w:lang w:val="en-GB"/>
+          </w:rPr>
+          <w:t>Ready For Revision</w:t>
         </w:r>
-        <w:proofErr w:type="spellEnd"/>
       </w:sdtContent>
     </w:sdt>
   </w:p>
@@ -4596,7 +4373,7 @@
         <w:lang w:eastAsia="pt-PT"/>
       </w:rPr>
       <w:drawing>
-        <wp:anchor distT="0" distB="0" distL="114300" distR="114300" simplePos="0" relativeHeight="251659264" behindDoc="0" locked="0" layoutInCell="1" allowOverlap="1" wp14:anchorId="3BDB75CA" wp14:editId="6D429115">
+        <wp:anchor distT="0" distB="0" distL="114300" distR="114300" simplePos="0" relativeHeight="251658240" behindDoc="0" locked="0" layoutInCell="1" allowOverlap="1" wp14:anchorId="6110FCC8" wp14:editId="63BE5EF1">
           <wp:simplePos x="0" y="0"/>
           <wp:positionH relativeFrom="column">
             <wp:posOffset>81915</wp:posOffset>
@@ -4716,7 +4493,7 @@
     <w:sdt>
       <w:sdtPr>
         <w:rPr>
-          <w:lang w:val="en-US"/>
+          <w:lang w:val="en-GB"/>
         </w:rPr>
         <w:alias w:val="Comentários"/>
         <w:id w:val="5674084"/>
@@ -4726,7 +4503,10 @@
       <w:sdtEndPr/>
       <w:sdtContent>
         <w:r>
-          <w:t>V0.1</w:t>
+          <w:rPr>
+            <w:lang w:val="en-GB"/>
+          </w:rPr>
+          <w:t>V0.2</w:t>
         </w:r>
       </w:sdtContent>
     </w:sdt>
@@ -4739,7 +4519,7 @@
     <w:sdt>
       <w:sdtPr>
         <w:rPr>
-          <w:lang w:val="en-US"/>
+          <w:lang w:val="en-GB"/>
         </w:rPr>
         <w:alias w:val="Estado"/>
         <w:id w:val="1818634"/>
@@ -4748,11 +4528,12 @@
       </w:sdtPr>
       <w:sdtEndPr/>
       <w:sdtContent>
-        <w:proofErr w:type="spellStart"/>
         <w:r>
-          <w:t>Baselined</w:t>
+          <w:rPr>
+            <w:lang w:val="en-GB"/>
+          </w:rPr>
+          <w:t>Ready For Revision</w:t>
         </w:r>
-        <w:proofErr w:type="spellEnd"/>
       </w:sdtContent>
     </w:sdt>
     <w:r>
@@ -5524,6 +5305,7 @@
     <w:rsid w:val="00761202"/>
     <w:rsid w:val="00850AAB"/>
     <w:rsid w:val="00A322FE"/>
+    <w:rsid w:val="00AD022B"/>
     <w:rsid w:val="00B64758"/>
     <w:rsid w:val="00B7447A"/>
     <w:rsid w:val="00CC4E05"/>
@@ -6718,7 +6500,7 @@
 </file>
 
 <file path=customXml/itemProps2.xml><?xml version="1.0" encoding="utf-8"?>
-<ds:datastoreItem xmlns:ds="http://schemas.openxmlformats.org/officeDocument/2006/customXml" ds:itemID="{1746F112-D43F-49FB-9F50-74EA7025B632}">
+<ds:datastoreItem xmlns:ds="http://schemas.openxmlformats.org/officeDocument/2006/customXml" ds:itemID="{016AD303-C826-44DB-A429-867F6C25D27F}">
   <ds:schemaRefs>
     <ds:schemaRef ds:uri="http://schemas.openxmlformats.org/officeDocument/2006/bibliography"/>
   </ds:schemaRefs>

</xml_diff>

<commit_message>
Coding Standards Ready to Revision
</commit_message>
<xml_diff>
--- a/Docs/Project documentation/Coding Standards.docx
+++ b/Docs/Project documentation/Coding Standards.docx
@@ -46,6 +46,7 @@
                 <w:dataBinding w:prefixMappings="xmlns:ns0='http://schemas.openxmlformats.org/officeDocument/2006/extended-properties'" w:xpath="/ns0:Properties[1]/ns0:Company[1]" w:storeItemID="{6668398D-A668-4E3E-A5EB-62B293D839F1}"/>
                 <w:text/>
               </w:sdtPr>
+              <w:sdtEndPr/>
               <w:sdtContent>
                 <w:tc>
                   <w:tcPr>
@@ -93,6 +94,7 @@
                   <w:dataBinding w:prefixMappings="xmlns:ns0='http://schemas.openxmlformats.org/package/2006/metadata/core-properties' xmlns:ns1='http://purl.org/dc/elements/1.1/'" w:xpath="/ns0:coreProperties[1]/ns1:title[1]" w:storeItemID="{6C3C8BC8-F283-45AE-878A-BAB7291924A1}"/>
                   <w:text/>
                 </w:sdtPr>
+                <w:sdtEndPr/>
                 <w:sdtContent>
                   <w:p>
                     <w:pPr>
@@ -104,6 +106,7 @@
                         <w:szCs w:val="80"/>
                       </w:rPr>
                     </w:pPr>
+                    <w:proofErr w:type="spellStart"/>
                     <w:r>
                       <w:rPr>
                         <w:rFonts w:asciiTheme="majorHAnsi" w:eastAsiaTheme="majorEastAsia" w:hAnsiTheme="majorHAnsi" w:cstheme="majorBidi"/>
@@ -111,7 +114,17 @@
                         <w:sz w:val="80"/>
                         <w:szCs w:val="80"/>
                       </w:rPr>
-                      <w:t>Coding Standards</w:t>
+                      <w:t>Coding</w:t>
+                    </w:r>
+                    <w:proofErr w:type="spellEnd"/>
+                    <w:r>
+                      <w:rPr>
+                        <w:rFonts w:asciiTheme="majorHAnsi" w:eastAsiaTheme="majorEastAsia" w:hAnsiTheme="majorHAnsi" w:cstheme="majorBidi"/>
+                        <w:color w:val="4F81BD" w:themeColor="accent1"/>
+                        <w:sz w:val="80"/>
+                        <w:szCs w:val="80"/>
+                      </w:rPr>
+                      <w:t xml:space="preserve"> Standards</w:t>
                     </w:r>
                   </w:p>
                 </w:sdtContent>
@@ -129,6 +142,7 @@
                 <w:dataBinding w:prefixMappings="xmlns:ns0='http://schemas.openxmlformats.org/package/2006/metadata/core-properties' xmlns:ns1='http://purl.org/dc/elements/1.1/'" w:xpath="/ns0:coreProperties[1]/ns1:subject[1]" w:storeItemID="{6C3C8BC8-F283-45AE-878A-BAB7291924A1}"/>
                 <w:text/>
               </w:sdtPr>
+              <w:sdtEndPr/>
               <w:sdtContent>
                 <w:tc>
                   <w:tcPr>
@@ -147,11 +161,33 @@
                         <w:rFonts w:asciiTheme="majorHAnsi" w:eastAsiaTheme="majorEastAsia" w:hAnsiTheme="majorHAnsi" w:cstheme="majorBidi"/>
                       </w:rPr>
                     </w:pPr>
+                    <w:proofErr w:type="spellStart"/>
                     <w:r>
                       <w:rPr>
                         <w:rFonts w:asciiTheme="majorHAnsi" w:eastAsiaTheme="majorEastAsia" w:hAnsiTheme="majorHAnsi" w:cstheme="majorBidi"/>
                       </w:rPr>
-                      <w:t>Keep Your Time</w:t>
+                      <w:t>Keep</w:t>
+                    </w:r>
+                    <w:proofErr w:type="spellEnd"/>
+                    <w:r>
+                      <w:rPr>
+                        <w:rFonts w:asciiTheme="majorHAnsi" w:eastAsiaTheme="majorEastAsia" w:hAnsiTheme="majorHAnsi" w:cstheme="majorBidi"/>
+                      </w:rPr>
+                      <w:t xml:space="preserve"> </w:t>
+                    </w:r>
+                    <w:proofErr w:type="spellStart"/>
+                    <w:r>
+                      <w:rPr>
+                        <w:rFonts w:asciiTheme="majorHAnsi" w:eastAsiaTheme="majorEastAsia" w:hAnsiTheme="majorHAnsi" w:cstheme="majorBidi"/>
+                      </w:rPr>
+                      <w:t>Your</w:t>
+                    </w:r>
+                    <w:proofErr w:type="spellEnd"/>
+                    <w:r>
+                      <w:rPr>
+                        <w:rFonts w:asciiTheme="majorHAnsi" w:eastAsiaTheme="majorEastAsia" w:hAnsiTheme="majorHAnsi" w:cstheme="majorBidi"/>
+                      </w:rPr>
+                      <w:t xml:space="preserve"> Time</w:t>
                     </w:r>
                   </w:p>
                 </w:tc>
@@ -192,6 +228,7 @@
                   <w:dataBinding w:prefixMappings="xmlns:ns0='http://schemas.openxmlformats.org/package/2006/metadata/core-properties' xmlns:ns1='http://purl.org/dc/elements/1.1/'" w:xpath="/ns0:coreProperties[1]/ns1:creator[1]" w:storeItemID="{6C3C8BC8-F283-45AE-878A-BAB7291924A1}"/>
                   <w:text/>
                 </w:sdtPr>
+                <w:sdtEndPr/>
                 <w:sdtContent>
                   <w:p>
                     <w:pPr>
@@ -226,6 +263,7 @@
                     <w:calendar w:val="gregorian"/>
                   </w:date>
                 </w:sdtPr>
+                <w:sdtEndPr/>
                 <w:sdtContent>
                   <w:p>
                     <w:pPr>
@@ -322,6 +360,7 @@
           <w:docPartUnique/>
         </w:docPartObj>
       </w:sdtPr>
+      <w:sdtEndPr/>
       <w:sdtContent>
         <w:p>
           <w:pPr>
@@ -1051,6 +1090,7 @@
       </w:r>
     </w:p>
     <w:p>
+      <w:proofErr w:type="spellStart"/>
       <w:r>
         <w:rPr>
           <w:rFonts w:asciiTheme="majorHAnsi" w:eastAsiaTheme="majorEastAsia" w:hAnsiTheme="majorHAnsi" w:cstheme="majorBidi"/>
@@ -1062,12 +1102,13 @@
         </w:rPr>
         <w:t>Tables</w:t>
       </w:r>
+      <w:proofErr w:type="spellEnd"/>
     </w:p>
     <w:p>
       <w:pPr>
         <w:pStyle w:val="TableofFigures"/>
         <w:tabs>
-          <w:tab w:val="right" w:leader="dot" w:pos="8494"/>
+          <w:tab w:val="right" w:leader="dot" w:pos="8495"/>
         </w:tabs>
         <w:rPr>
           <w:rFonts w:eastAsiaTheme="minorEastAsia"/>
@@ -1090,7 +1131,7 @@
         </w:rPr>
         <w:fldChar w:fldCharType="separate"/>
       </w:r>
-      <w:hyperlink w:anchor="_Toc350588431" w:history="1">
+      <w:hyperlink w:anchor="_Toc353616837" w:history="1">
         <w:r>
           <w:rPr>
             <w:rStyle w:val="Hyperlink"/>
@@ -1117,7 +1158,7 @@
             <w:noProof/>
             <w:webHidden/>
           </w:rPr>
-          <w:instrText xml:space="preserve"> PAGEREF _Toc350588431 \h </w:instrText>
+          <w:instrText xml:space="preserve"> PAGEREF _Toc353616837 \h </w:instrText>
         </w:r>
         <w:r>
           <w:rPr>
@@ -1137,7 +1178,7 @@
             <w:noProof/>
             <w:webHidden/>
           </w:rPr>
-          <w:t>ii</w:t>
+          <w:t>2</w:t>
         </w:r>
         <w:r>
           <w:rPr>
@@ -1152,7 +1193,7 @@
       <w:pPr>
         <w:pStyle w:val="TableofFigures"/>
         <w:tabs>
-          <w:tab w:val="right" w:leader="dot" w:pos="8494"/>
+          <w:tab w:val="right" w:leader="dot" w:pos="8495"/>
         </w:tabs>
         <w:rPr>
           <w:rFonts w:eastAsiaTheme="minorEastAsia"/>
@@ -1160,7 +1201,7 @@
           <w:lang w:eastAsia="pt-PT"/>
         </w:rPr>
       </w:pPr>
-      <w:hyperlink w:anchor="_Toc350588432" w:history="1">
+      <w:hyperlink w:anchor="_Toc353616838" w:history="1">
         <w:r>
           <w:rPr>
             <w:rStyle w:val="Hyperlink"/>
@@ -1188,7 +1229,7 @@
             <w:noProof/>
             <w:webHidden/>
           </w:rPr>
-          <w:instrText xml:space="preserve"> PAGEREF _Toc350588432 \h </w:instrText>
+          <w:instrText xml:space="preserve"> PAGEREF _Toc353616838 \h </w:instrText>
         </w:r>
         <w:r>
           <w:rPr>
@@ -1208,7 +1249,149 @@
             <w:noProof/>
             <w:webHidden/>
           </w:rPr>
-          <w:t>ii</w:t>
+          <w:t>2</w:t>
+        </w:r>
+        <w:r>
+          <w:rPr>
+            <w:noProof/>
+            <w:webHidden/>
+          </w:rPr>
+          <w:fldChar w:fldCharType="end"/>
+        </w:r>
+      </w:hyperlink>
+    </w:p>
+    <w:p>
+      <w:pPr>
+        <w:pStyle w:val="TableofFigures"/>
+        <w:tabs>
+          <w:tab w:val="right" w:leader="dot" w:pos="8495"/>
+        </w:tabs>
+        <w:rPr>
+          <w:rFonts w:eastAsiaTheme="minorEastAsia"/>
+          <w:noProof/>
+          <w:lang w:eastAsia="pt-PT"/>
+        </w:rPr>
+      </w:pPr>
+      <w:hyperlink w:anchor="_Toc353616839" w:history="1">
+        <w:r>
+          <w:rPr>
+            <w:rStyle w:val="Hyperlink"/>
+            <w:noProof/>
+            <w:lang w:val="en-US"/>
+          </w:rPr>
+          <w:t>Table 3: Variable prefix and Initialization Values</w:t>
+        </w:r>
+        <w:r>
+          <w:rPr>
+            <w:noProof/>
+            <w:webHidden/>
+          </w:rPr>
+          <w:tab/>
+        </w:r>
+        <w:r>
+          <w:rPr>
+            <w:noProof/>
+            <w:webHidden/>
+          </w:rPr>
+          <w:fldChar w:fldCharType="begin"/>
+        </w:r>
+        <w:r>
+          <w:rPr>
+            <w:noProof/>
+            <w:webHidden/>
+          </w:rPr>
+          <w:instrText xml:space="preserve"> PAGEREF _Toc353616839 \h </w:instrText>
+        </w:r>
+        <w:r>
+          <w:rPr>
+            <w:noProof/>
+            <w:webHidden/>
+          </w:rPr>
+        </w:r>
+        <w:r>
+          <w:rPr>
+            <w:noProof/>
+            <w:webHidden/>
+          </w:rPr>
+          <w:fldChar w:fldCharType="separate"/>
+        </w:r>
+        <w:r>
+          <w:rPr>
+            <w:noProof/>
+            <w:webHidden/>
+          </w:rPr>
+          <w:t>3</w:t>
+        </w:r>
+        <w:r>
+          <w:rPr>
+            <w:noProof/>
+            <w:webHidden/>
+          </w:rPr>
+          <w:fldChar w:fldCharType="end"/>
+        </w:r>
+      </w:hyperlink>
+    </w:p>
+    <w:p>
+      <w:pPr>
+        <w:pStyle w:val="TableofFigures"/>
+        <w:tabs>
+          <w:tab w:val="right" w:leader="dot" w:pos="8495"/>
+        </w:tabs>
+        <w:rPr>
+          <w:rFonts w:eastAsiaTheme="minorEastAsia"/>
+          <w:noProof/>
+          <w:lang w:eastAsia="pt-PT"/>
+        </w:rPr>
+      </w:pPr>
+      <w:hyperlink w:anchor="_Toc353616840" w:history="1">
+        <w:r>
+          <w:rPr>
+            <w:rStyle w:val="Hyperlink"/>
+            <w:noProof/>
+            <w:lang w:val="en-US"/>
+          </w:rPr>
+          <w:t>Table 4: Component Naming Prefix</w:t>
+        </w:r>
+        <w:r>
+          <w:rPr>
+            <w:noProof/>
+            <w:webHidden/>
+          </w:rPr>
+          <w:tab/>
+        </w:r>
+        <w:r>
+          <w:rPr>
+            <w:noProof/>
+            <w:webHidden/>
+          </w:rPr>
+          <w:fldChar w:fldCharType="begin"/>
+        </w:r>
+        <w:r>
+          <w:rPr>
+            <w:noProof/>
+            <w:webHidden/>
+          </w:rPr>
+          <w:instrText xml:space="preserve"> PAGEREF _Toc353616840 \h </w:instrText>
+        </w:r>
+        <w:r>
+          <w:rPr>
+            <w:noProof/>
+            <w:webHidden/>
+          </w:rPr>
+        </w:r>
+        <w:r>
+          <w:rPr>
+            <w:noProof/>
+            <w:webHidden/>
+          </w:rPr>
+          <w:fldChar w:fldCharType="separate"/>
+        </w:r>
+        <w:r>
+          <w:rPr>
+            <w:noProof/>
+            <w:webHidden/>
+          </w:rPr>
+          <w:t>5</w:t>
         </w:r>
         <w:r>
           <w:rPr>
@@ -1399,6 +1582,7 @@
                 <w:calendar w:val="gregorian"/>
               </w:date>
             </w:sdtPr>
+            <w:sdtEndPr/>
             <w:sdtContent>
               <w:p>
                 <w:pPr>
@@ -1526,11 +1710,19 @@
                 <w:lang w:val="en-US"/>
               </w:rPr>
             </w:pPr>
-            <w:r>
-              <w:rPr>
-                <w:lang w:val="en-US"/>
-              </w:rPr>
-              <w:t>Mário Oliveira</w:t>
+            <w:proofErr w:type="spellStart"/>
+            <w:r>
+              <w:rPr>
+                <w:lang w:val="en-US"/>
+              </w:rPr>
+              <w:t>Mário</w:t>
+            </w:r>
+            <w:proofErr w:type="spellEnd"/>
+            <w:r>
+              <w:rPr>
+                <w:lang w:val="en-US"/>
+              </w:rPr>
+              <w:t xml:space="preserve"> Oliveira</w:t>
             </w:r>
           </w:p>
         </w:tc>
@@ -1709,25 +1901,61 @@
           <w:lang w:val="en-US"/>
         </w:rPr>
       </w:pPr>
-      <w:bookmarkStart w:id="0" w:name="_Toc350588431"/>
-      <w:r>
-        <w:t xml:space="preserve">Table </w:t>
-      </w:r>
-      <w:fldSimple w:instr=" SEQ Table \* ARABIC ">
-        <w:r>
-          <w:rPr>
-            <w:noProof/>
-          </w:rPr>
-          <w:t>1</w:t>
-        </w:r>
-      </w:fldSimple>
+      <w:bookmarkStart w:id="0" w:name="_Toc353616837"/>
+      <w:proofErr w:type="spellStart"/>
+      <w:r>
+        <w:t>Table</w:t>
+      </w:r>
+      <w:proofErr w:type="spellEnd"/>
+      <w:r>
+        <w:t xml:space="preserve"> </w:t>
+      </w:r>
+      <w:r>
+        <w:fldChar w:fldCharType="begin"/>
+      </w:r>
+      <w:r>
+        <w:instrText xml:space="preserve"> SEQ Table \* ARABIC </w:instrText>
+      </w:r>
+      <w:r>
+        <w:fldChar w:fldCharType="separate"/>
+      </w:r>
+      <w:r>
+        <w:rPr>
+          <w:noProof/>
+        </w:rPr>
+        <w:t>1</w:t>
+      </w:r>
+      <w:r>
+        <w:rPr>
+          <w:noProof/>
+        </w:rPr>
+        <w:fldChar w:fldCharType="end"/>
+      </w:r>
       <w:r>
         <w:t xml:space="preserve">: </w:t>
       </w:r>
-      <w:r>
-        <w:t>List of Contribuitors</w:t>
+      <w:proofErr w:type="spellStart"/>
+      <w:r>
+        <w:t>List</w:t>
+      </w:r>
+      <w:proofErr w:type="spellEnd"/>
+      <w:r>
+        <w:t xml:space="preserve"> </w:t>
+      </w:r>
+      <w:proofErr w:type="spellStart"/>
+      <w:r>
+        <w:t>of</w:t>
+      </w:r>
+      <w:proofErr w:type="spellEnd"/>
+      <w:r>
+        <w:t xml:space="preserve"> </w:t>
+      </w:r>
+      <w:proofErr w:type="spellStart"/>
+      <w:r>
+        <w:t>Contribuitors</w:t>
       </w:r>
       <w:bookmarkEnd w:id="0"/>
+      <w:proofErr w:type="spellEnd"/>
     </w:p>
     <w:p>
       <w:pPr>
@@ -1956,6 +2184,7 @@
                 <w:calendar w:val="gregorian"/>
               </w:date>
             </w:sdtPr>
+            <w:sdtEndPr/>
             <w:sdtContent>
               <w:p>
                 <w:pPr>
@@ -2245,11 +2474,19 @@
                 <w:lang w:val="en-US"/>
               </w:rPr>
             </w:pPr>
-            <w:r>
-              <w:rPr>
-                <w:lang w:val="en-US"/>
-              </w:rPr>
-              <w:t>Mário Oliveira</w:t>
+            <w:proofErr w:type="spellStart"/>
+            <w:r>
+              <w:rPr>
+                <w:lang w:val="en-US"/>
+              </w:rPr>
+              <w:t>Mário</w:t>
+            </w:r>
+            <w:proofErr w:type="spellEnd"/>
+            <w:r>
+              <w:rPr>
+                <w:lang w:val="en-US"/>
+              </w:rPr>
+              <w:t xml:space="preserve"> Oliveira</w:t>
             </w:r>
           </w:p>
         </w:tc>
@@ -2426,8 +2663,95 @@
               </w:rPr>
               <w:t>Ready for Revision</w:t>
             </w:r>
-            <w:bookmarkStart w:id="1" w:name="_GoBack"/>
-            <w:bookmarkEnd w:id="1"/>
+          </w:p>
+        </w:tc>
+      </w:tr>
+      <w:tr>
+        <w:tc>
+          <w:tcPr>
+            <w:tcW w:w="1726" w:type="dxa"/>
+            <w:vAlign w:val="center"/>
+          </w:tcPr>
+          <w:p>
+            <w:pPr>
+              <w:pStyle w:val="NoSpacing"/>
+              <w:jc w:val="center"/>
+              <w:rPr>
+                <w:rFonts w:eastAsiaTheme="minorHAnsi"/>
+                <w:lang w:val="en-US"/>
+              </w:rPr>
+            </w:pPr>
+          </w:p>
+        </w:tc>
+        <w:tc>
+          <w:tcPr>
+            <w:tcW w:w="2199" w:type="dxa"/>
+            <w:vAlign w:val="center"/>
+          </w:tcPr>
+          <w:p>
+            <w:pPr>
+              <w:jc w:val="center"/>
+              <w:rPr>
+                <w:lang w:val="en-US"/>
+              </w:rPr>
+            </w:pPr>
+          </w:p>
+        </w:tc>
+        <w:tc>
+          <w:tcPr>
+            <w:tcW w:w="1728" w:type="dxa"/>
+            <w:vAlign w:val="center"/>
+          </w:tcPr>
+          <w:p>
+            <w:pPr>
+              <w:jc w:val="center"/>
+              <w:rPr>
+                <w:lang w:val="en-US"/>
+              </w:rPr>
+            </w:pPr>
+          </w:p>
+        </w:tc>
+        <w:tc>
+          <w:tcPr>
+            <w:tcW w:w="977" w:type="dxa"/>
+            <w:vAlign w:val="center"/>
+          </w:tcPr>
+          <w:p>
+            <w:pPr>
+              <w:jc w:val="center"/>
+              <w:rPr>
+                <w:lang w:val="en-US"/>
+              </w:rPr>
+            </w:pPr>
+          </w:p>
+        </w:tc>
+        <w:tc>
+          <w:tcPr>
+            <w:tcW w:w="1249" w:type="dxa"/>
+            <w:vAlign w:val="center"/>
+          </w:tcPr>
+          <w:p>
+            <w:pPr>
+              <w:jc w:val="center"/>
+              <w:rPr>
+                <w:lang w:val="en-US"/>
+              </w:rPr>
+            </w:pPr>
+          </w:p>
+        </w:tc>
+        <w:tc>
+          <w:tcPr>
+            <w:tcW w:w="1728" w:type="dxa"/>
+            <w:vAlign w:val="center"/>
+          </w:tcPr>
+          <w:p>
+            <w:pPr>
+              <w:keepNext/>
+              <w:jc w:val="center"/>
+              <w:rPr>
+                <w:lang w:val="en-US"/>
+              </w:rPr>
+            </w:pPr>
           </w:p>
         </w:tc>
       </w:tr>
@@ -2439,7 +2763,7 @@
           <w:lang w:val="en-US"/>
         </w:rPr>
       </w:pPr>
-      <w:bookmarkStart w:id="2" w:name="_Toc350588432"/>
+      <w:bookmarkStart w:id="1" w:name="_Toc353616838"/>
       <w:r>
         <w:rPr>
           <w:lang w:val="en-US"/>
@@ -2483,23 +2807,25 @@
         </w:rPr>
         <w:t>: Version history</w:t>
       </w:r>
+      <w:bookmarkEnd w:id="1"/>
+    </w:p>
+    <w:p>
+      <w:pPr>
+        <w:rPr>
+          <w:lang w:val="en-US"/>
+        </w:rPr>
+      </w:pPr>
+      <w:bookmarkStart w:id="2" w:name="_GoBack"/>
+    </w:p>
+    <w:p>
+      <w:pPr>
+        <w:pStyle w:val="Heading1"/>
+        <w:rPr>
+          <w:lang w:val="en-US"/>
+        </w:rPr>
+      </w:pPr>
+      <w:bookmarkStart w:id="3" w:name="_Toc353128479"/>
       <w:bookmarkEnd w:id="2"/>
-    </w:p>
-    <w:p>
-      <w:pPr>
-        <w:rPr>
-          <w:lang w:val="en-US"/>
-        </w:rPr>
-      </w:pPr>
-    </w:p>
-    <w:p>
-      <w:pPr>
-        <w:pStyle w:val="Heading1"/>
-        <w:rPr>
-          <w:lang w:val="en-US"/>
-        </w:rPr>
-      </w:pPr>
-      <w:bookmarkStart w:id="3" w:name="_Toc353128479"/>
       <w:r>
         <w:rPr>
           <w:lang w:val="en-US"/>
@@ -2653,19 +2979,7 @@
         <w:rPr>
           <w:lang w:val="en-US"/>
         </w:rPr>
-        <w:t>Public class</w:t>
-      </w:r>
-      <w:r>
-        <w:rPr>
-          <w:lang w:val="en-US"/>
-        </w:rPr>
-        <w:t xml:space="preserve"> </w:t>
-      </w:r>
-      <w:r>
-        <w:rPr>
-          <w:lang w:val="en-US"/>
-        </w:rPr>
-        <w:t>Messages</w:t>
+        <w:t>Public class Messages</w:t>
       </w:r>
       <w:r>
         <w:rPr>
@@ -2870,12 +3184,14 @@
                 <w:lang w:val="en-US"/>
               </w:rPr>
             </w:pPr>
+            <w:proofErr w:type="spellStart"/>
             <w:r>
               <w:rPr>
                 <w:lang w:val="en-US"/>
               </w:rPr>
               <w:t>Int</w:t>
             </w:r>
+            <w:proofErr w:type="spellEnd"/>
           </w:p>
         </w:tc>
         <w:tc>
@@ -2888,12 +3204,14 @@
                 <w:lang w:val="en-US"/>
               </w:rPr>
             </w:pPr>
+            <w:proofErr w:type="spellStart"/>
             <w:r>
               <w:rPr>
                 <w:lang w:val="en-US"/>
               </w:rPr>
               <w:t>int</w:t>
             </w:r>
+            <w:proofErr w:type="spellEnd"/>
           </w:p>
         </w:tc>
         <w:tc>
@@ -2926,12 +3244,14 @@
                 <w:lang w:val="en-US"/>
               </w:rPr>
             </w:pPr>
+            <w:proofErr w:type="spellStart"/>
             <w:r>
               <w:rPr>
                 <w:lang w:val="en-US"/>
               </w:rPr>
               <w:t>Bool</w:t>
             </w:r>
+            <w:proofErr w:type="spellEnd"/>
           </w:p>
         </w:tc>
         <w:tc>
@@ -2944,12 +3264,14 @@
                 <w:lang w:val="en-US"/>
               </w:rPr>
             </w:pPr>
+            <w:proofErr w:type="spellStart"/>
             <w:r>
               <w:rPr>
                 <w:lang w:val="en-US"/>
               </w:rPr>
               <w:t>bln</w:t>
             </w:r>
+            <w:proofErr w:type="spellEnd"/>
           </w:p>
         </w:tc>
         <w:tc>
@@ -3000,12 +3322,14 @@
                 <w:lang w:val="en-US"/>
               </w:rPr>
             </w:pPr>
+            <w:proofErr w:type="spellStart"/>
             <w:r>
               <w:rPr>
                 <w:lang w:val="en-US"/>
               </w:rPr>
               <w:t>str</w:t>
             </w:r>
+            <w:proofErr w:type="spellEnd"/>
           </w:p>
         </w:tc>
         <w:tc>
@@ -3022,8 +3346,16 @@
               <w:rPr>
                 <w:lang w:val="en-US"/>
               </w:rPr>
-              <w:t>“”; String.Empty</w:t>
-            </w:r>
+              <w:t xml:space="preserve">“”; </w:t>
+            </w:r>
+            <w:proofErr w:type="spellStart"/>
+            <w:r>
+              <w:rPr>
+                <w:lang w:val="en-US"/>
+              </w:rPr>
+              <w:t>String.Empty</w:t>
+            </w:r>
+            <w:proofErr w:type="spellEnd"/>
           </w:p>
         </w:tc>
       </w:tr>
@@ -3056,12 +3388,14 @@
                 <w:lang w:val="en-US"/>
               </w:rPr>
             </w:pPr>
+            <w:proofErr w:type="spellStart"/>
             <w:r>
               <w:rPr>
                 <w:lang w:val="en-US"/>
               </w:rPr>
               <w:t>flt</w:t>
             </w:r>
+            <w:proofErr w:type="spellEnd"/>
           </w:p>
         </w:tc>
         <w:tc>
@@ -3112,12 +3446,14 @@
                 <w:lang w:val="en-US"/>
               </w:rPr>
             </w:pPr>
+            <w:proofErr w:type="spellStart"/>
             <w:r>
               <w:rPr>
                 <w:lang w:val="en-US"/>
               </w:rPr>
               <w:t>chr</w:t>
             </w:r>
+            <w:proofErr w:type="spellEnd"/>
           </w:p>
         </w:tc>
         <w:tc>
@@ -3168,12 +3504,14 @@
                 <w:lang w:val="en-US"/>
               </w:rPr>
             </w:pPr>
+            <w:proofErr w:type="spellStart"/>
             <w:r>
               <w:rPr>
                 <w:lang w:val="en-US"/>
               </w:rPr>
               <w:t>dbl</w:t>
             </w:r>
+            <w:proofErr w:type="spellEnd"/>
           </w:p>
         </w:tc>
         <w:tc>
@@ -3242,6 +3580,7 @@
           <w:lang w:val="en-US"/>
         </w:rPr>
       </w:pPr>
+      <w:bookmarkStart w:id="5" w:name="_Toc353616839"/>
       <w:r>
         <w:rPr>
           <w:lang w:val="en-US"/>
@@ -3285,6 +3624,7 @@
         </w:rPr>
         <w:t>: Variable prefix and Initialization Values</w:t>
       </w:r>
+      <w:bookmarkEnd w:id="5"/>
     </w:p>
     <w:p>
       <w:pPr>
@@ -3307,12 +3647,30 @@
           <w:lang w:val="en-US"/>
         </w:rPr>
       </w:pPr>
-      <w:r>
-        <w:rPr>
-          <w:lang w:val="en-US"/>
-        </w:rPr>
-        <w:t>bool blnCanDoSomething</w:t>
-      </w:r>
+      <w:proofErr w:type="spellStart"/>
+      <w:proofErr w:type="gramStart"/>
+      <w:r>
+        <w:rPr>
+          <w:lang w:val="en-US"/>
+        </w:rPr>
+        <w:t>bool</w:t>
+      </w:r>
+      <w:proofErr w:type="spellEnd"/>
+      <w:proofErr w:type="gramEnd"/>
+      <w:r>
+        <w:rPr>
+          <w:lang w:val="en-US"/>
+        </w:rPr>
+        <w:t xml:space="preserve"> </w:t>
+      </w:r>
+      <w:proofErr w:type="spellStart"/>
+      <w:r>
+        <w:rPr>
+          <w:lang w:val="en-US"/>
+        </w:rPr>
+        <w:t>blnCanDoSomething</w:t>
+      </w:r>
+      <w:proofErr w:type="spellEnd"/>
       <w:r>
         <w:rPr>
           <w:lang w:val="en-US"/>
@@ -3332,11 +3690,33 @@
           <w:lang w:val="en-US"/>
         </w:rPr>
       </w:pPr>
-      <w:r>
-        <w:rPr>
-          <w:lang w:val="en-US"/>
-        </w:rPr>
-        <w:t>private intSecondsCounter = 0;</w:t>
+      <w:proofErr w:type="gramStart"/>
+      <w:r>
+        <w:rPr>
+          <w:lang w:val="en-US"/>
+        </w:rPr>
+        <w:t>private</w:t>
+      </w:r>
+      <w:proofErr w:type="gramEnd"/>
+      <w:r>
+        <w:rPr>
+          <w:lang w:val="en-US"/>
+        </w:rPr>
+        <w:t xml:space="preserve"> </w:t>
+      </w:r>
+      <w:proofErr w:type="spellStart"/>
+      <w:r>
+        <w:rPr>
+          <w:lang w:val="en-US"/>
+        </w:rPr>
+        <w:t>intSecondsCounter</w:t>
+      </w:r>
+      <w:proofErr w:type="spellEnd"/>
+      <w:r>
+        <w:rPr>
+          <w:lang w:val="en-US"/>
+        </w:rPr>
+        <w:t xml:space="preserve"> = 0;</w:t>
       </w:r>
     </w:p>
     <w:p>
@@ -3353,7 +3733,7 @@
           <w:lang w:val="en-US"/>
         </w:rPr>
       </w:pPr>
-      <w:bookmarkStart w:id="5" w:name="_Toc353128481"/>
+      <w:bookmarkStart w:id="6" w:name="_Toc353128481"/>
       <w:r>
         <w:rPr>
           <w:lang w:val="en-US"/>
@@ -3366,7 +3746,7 @@
         </w:rPr>
         <w:t>Public Properties</w:t>
       </w:r>
-      <w:bookmarkEnd w:id="5"/>
+      <w:bookmarkEnd w:id="6"/>
     </w:p>
     <w:p>
       <w:pPr>
@@ -3414,11 +3794,61 @@
           <w:lang w:val="en-US"/>
         </w:rPr>
       </w:pPr>
-      <w:r>
-        <w:rPr>
-          <w:lang w:val="en-US"/>
-        </w:rPr>
-        <w:t>public int NumberOfTasks {get;set;}</w:t>
+      <w:proofErr w:type="gramStart"/>
+      <w:r>
+        <w:rPr>
+          <w:lang w:val="en-US"/>
+        </w:rPr>
+        <w:t>public</w:t>
+      </w:r>
+      <w:proofErr w:type="gramEnd"/>
+      <w:r>
+        <w:rPr>
+          <w:lang w:val="en-US"/>
+        </w:rPr>
+        <w:t xml:space="preserve"> </w:t>
+      </w:r>
+      <w:proofErr w:type="spellStart"/>
+      <w:r>
+        <w:rPr>
+          <w:lang w:val="en-US"/>
+        </w:rPr>
+        <w:t>int</w:t>
+      </w:r>
+      <w:proofErr w:type="spellEnd"/>
+      <w:r>
+        <w:rPr>
+          <w:lang w:val="en-US"/>
+        </w:rPr>
+        <w:t xml:space="preserve"> </w:t>
+      </w:r>
+      <w:proofErr w:type="spellStart"/>
+      <w:r>
+        <w:rPr>
+          <w:lang w:val="en-US"/>
+        </w:rPr>
+        <w:t>NumberOfTasks</w:t>
+      </w:r>
+      <w:proofErr w:type="spellEnd"/>
+      <w:r>
+        <w:rPr>
+          <w:lang w:val="en-US"/>
+        </w:rPr>
+        <w:t xml:space="preserve"> {</w:t>
+      </w:r>
+      <w:proofErr w:type="spellStart"/>
+      <w:r>
+        <w:rPr>
+          <w:lang w:val="en-US"/>
+        </w:rPr>
+        <w:t>get;set</w:t>
+      </w:r>
+      <w:proofErr w:type="spellEnd"/>
+      <w:r>
+        <w:rPr>
+          <w:lang w:val="en-US"/>
+        </w:rPr>
+        <w:t>;}</w:t>
       </w:r>
     </w:p>
     <w:p>
@@ -3435,7 +3865,7 @@
           <w:lang w:val="en-US"/>
         </w:rPr>
       </w:pPr>
-      <w:bookmarkStart w:id="6" w:name="_Toc353128482"/>
+      <w:bookmarkStart w:id="7" w:name="_Toc353128482"/>
       <w:r>
         <w:rPr>
           <w:lang w:val="en-US"/>
@@ -3448,7 +3878,7 @@
         </w:rPr>
         <w:t>Method</w:t>
       </w:r>
-      <w:bookmarkEnd w:id="6"/>
+      <w:bookmarkEnd w:id="7"/>
       <w:r>
         <w:rPr>
           <w:lang w:val="en-US"/>
@@ -3565,7 +3995,21 @@
         <w:rPr>
           <w:lang w:val="en-US"/>
         </w:rPr>
-        <w:t xml:space="preserve"> of the method and arguments, GhostDoc will be used to help creating XML headers.</w:t>
+        <w:t xml:space="preserve"> of the method and arguments, </w:t>
+      </w:r>
+      <w:proofErr w:type="spellStart"/>
+      <w:r>
+        <w:rPr>
+          <w:lang w:val="en-US"/>
+        </w:rPr>
+        <w:t>GhostDoc</w:t>
+      </w:r>
+      <w:proofErr w:type="spellEnd"/>
+      <w:r>
+        <w:rPr>
+          <w:lang w:val="en-US"/>
+        </w:rPr>
+        <w:t xml:space="preserve"> will be used to help creating XML headers.</w:t>
       </w:r>
     </w:p>
     <w:p>
@@ -3642,18 +4086,40 @@
           <w:lang w:val="en-US"/>
         </w:rPr>
       </w:pPr>
-      <w:r>
-        <w:rPr>
-          <w:lang w:val="en-US"/>
-        </w:rPr>
-        <w:t>void SendMessage()</w:t>
-      </w:r>
+      <w:proofErr w:type="gramStart"/>
+      <w:r>
+        <w:rPr>
+          <w:lang w:val="en-US"/>
+        </w:rPr>
+        <w:t>void</w:t>
+      </w:r>
+      <w:proofErr w:type="gramEnd"/>
       <w:r>
         <w:rPr>
           <w:lang w:val="en-US"/>
         </w:rPr>
         <w:t xml:space="preserve"> </w:t>
       </w:r>
+      <w:proofErr w:type="spellStart"/>
+      <w:r>
+        <w:rPr>
+          <w:lang w:val="en-US"/>
+        </w:rPr>
+        <w:t>SendMessage</w:t>
+      </w:r>
+      <w:proofErr w:type="spellEnd"/>
+      <w:r>
+        <w:rPr>
+          <w:lang w:val="en-US"/>
+        </w:rPr>
+        <w:t>()</w:t>
+      </w:r>
+      <w:r>
+        <w:rPr>
+          <w:lang w:val="en-US"/>
+        </w:rPr>
+        <w:t xml:space="preserve"> </w:t>
+      </w:r>
       <w:r>
         <w:rPr>
           <w:lang w:val="en-US"/>
@@ -3687,7 +4153,7 @@
           <w:lang w:val="en-US"/>
         </w:rPr>
       </w:pPr>
-      <w:bookmarkStart w:id="7" w:name="_Toc353128483"/>
+      <w:bookmarkStart w:id="8" w:name="_Toc353128483"/>
       <w:r>
         <w:rPr>
           <w:lang w:val="en-US"/>
@@ -3700,7 +4166,7 @@
         </w:rPr>
         <w:t>Arguments</w:t>
       </w:r>
-      <w:bookmarkEnd w:id="7"/>
+      <w:bookmarkEnd w:id="8"/>
     </w:p>
     <w:p>
       <w:pPr>
@@ -3737,7 +4203,21 @@
         <w:rPr>
           <w:lang w:val="en-US"/>
         </w:rPr>
-        <w:t>Every method must have XML header with a small description of the method and arguments, GhostDoc will be used to help creating XML headers.</w:t>
+        <w:t xml:space="preserve">Every method must have XML header with a small description of the method and arguments, </w:t>
+      </w:r>
+      <w:proofErr w:type="spellStart"/>
+      <w:r>
+        <w:rPr>
+          <w:lang w:val="en-US"/>
+        </w:rPr>
+        <w:t>GhostDoc</w:t>
+      </w:r>
+      <w:proofErr w:type="spellEnd"/>
+      <w:r>
+        <w:rPr>
+          <w:lang w:val="en-US"/>
+        </w:rPr>
+        <w:t xml:space="preserve"> will be used to help creating XML headers.</w:t>
       </w:r>
     </w:p>
     <w:p>
@@ -3817,7 +4297,21 @@
         <w:rPr>
           <w:lang w:val="en-US"/>
         </w:rPr>
-        <w:t xml:space="preserve">/// &lt;param name=" </w:t>
+        <w:t>/// &lt;</w:t>
+      </w:r>
+      <w:proofErr w:type="spellStart"/>
+      <w:r>
+        <w:rPr>
+          <w:lang w:val="en-US"/>
+        </w:rPr>
+        <w:t>param</w:t>
+      </w:r>
+      <w:proofErr w:type="spellEnd"/>
+      <w:r>
+        <w:rPr>
+          <w:lang w:val="en-US"/>
+        </w:rPr>
+        <w:t xml:space="preserve"> name=" </w:t>
       </w:r>
       <w:r>
         <w:rPr>
@@ -3841,27 +4335,63 @@
         <w:rPr>
           <w:lang w:val="en-US"/>
         </w:rPr>
-        <w:t>&lt;/param&gt;</w:t>
-      </w:r>
-    </w:p>
-    <w:p>
-      <w:pPr>
-        <w:rPr>
-          <w:lang w:val="en-US"/>
-        </w:rPr>
-      </w:pPr>
-      <w:r>
-        <w:rPr>
-          <w:lang w:val="en-US"/>
-        </w:rPr>
-        <w:t>void SendMessage(string Message)</w:t>
-      </w:r>
+        <w:t>&lt;/</w:t>
+      </w:r>
+      <w:proofErr w:type="spellStart"/>
+      <w:r>
+        <w:rPr>
+          <w:lang w:val="en-US"/>
+        </w:rPr>
+        <w:t>param</w:t>
+      </w:r>
+      <w:proofErr w:type="spellEnd"/>
+      <w:r>
+        <w:rPr>
+          <w:lang w:val="en-US"/>
+        </w:rPr>
+        <w:t>&gt;</w:t>
+      </w:r>
+    </w:p>
+    <w:p>
+      <w:pPr>
+        <w:rPr>
+          <w:lang w:val="en-US"/>
+        </w:rPr>
+      </w:pPr>
+      <w:proofErr w:type="gramStart"/>
+      <w:r>
+        <w:rPr>
+          <w:lang w:val="en-US"/>
+        </w:rPr>
+        <w:t>void</w:t>
+      </w:r>
+      <w:proofErr w:type="gramEnd"/>
       <w:r>
         <w:rPr>
           <w:lang w:val="en-US"/>
         </w:rPr>
         <w:t xml:space="preserve"> </w:t>
       </w:r>
+      <w:proofErr w:type="spellStart"/>
+      <w:r>
+        <w:rPr>
+          <w:lang w:val="en-US"/>
+        </w:rPr>
+        <w:t>SendMessage</w:t>
+      </w:r>
+      <w:proofErr w:type="spellEnd"/>
+      <w:r>
+        <w:rPr>
+          <w:lang w:val="en-US"/>
+        </w:rPr>
+        <w:t>(string Message)</w:t>
+      </w:r>
+      <w:r>
+        <w:rPr>
+          <w:lang w:val="en-US"/>
+        </w:rPr>
+        <w:t xml:space="preserve"> </w:t>
+      </w:r>
       <w:r>
         <w:rPr>
           <w:lang w:val="en-US"/>
@@ -3888,7 +4418,7 @@
           <w:lang w:val="en-US"/>
         </w:rPr>
       </w:pPr>
-      <w:bookmarkStart w:id="8" w:name="_Toc353128484"/>
+      <w:bookmarkStart w:id="9" w:name="_Toc353128484"/>
       <w:r>
         <w:rPr>
           <w:lang w:val="en-US"/>
@@ -3901,7 +4431,7 @@
         </w:rPr>
         <w:t>Components</w:t>
       </w:r>
-      <w:bookmarkEnd w:id="8"/>
+      <w:bookmarkEnd w:id="9"/>
     </w:p>
     <w:p>
       <w:pPr>
@@ -4056,12 +4586,14 @@
                 <w:lang w:val="en-US"/>
               </w:rPr>
             </w:pPr>
+            <w:proofErr w:type="spellStart"/>
             <w:r>
               <w:rPr>
                 <w:lang w:val="en-US"/>
               </w:rPr>
               <w:t>lbl</w:t>
             </w:r>
+            <w:proofErr w:type="spellEnd"/>
           </w:p>
         </w:tc>
       </w:tr>
@@ -4094,12 +4626,14 @@
                 <w:lang w:val="en-US"/>
               </w:rPr>
             </w:pPr>
+            <w:proofErr w:type="spellStart"/>
             <w:r>
               <w:rPr>
                 <w:lang w:val="en-US"/>
               </w:rPr>
               <w:t>img</w:t>
             </w:r>
+            <w:proofErr w:type="spellEnd"/>
           </w:p>
         </w:tc>
       </w:tr>
@@ -4114,12 +4648,14 @@
                 <w:lang w:val="en-US"/>
               </w:rPr>
             </w:pPr>
+            <w:proofErr w:type="spellStart"/>
             <w:r>
               <w:rPr>
                 <w:lang w:val="en-US"/>
               </w:rPr>
               <w:t>CheckBox</w:t>
             </w:r>
+            <w:proofErr w:type="spellEnd"/>
           </w:p>
         </w:tc>
         <w:tc>
@@ -4132,12 +4668,14 @@
                 <w:lang w:val="en-US"/>
               </w:rPr>
             </w:pPr>
+            <w:proofErr w:type="spellStart"/>
             <w:r>
               <w:rPr>
                 <w:lang w:val="en-US"/>
               </w:rPr>
               <w:t>chk</w:t>
             </w:r>
+            <w:proofErr w:type="spellEnd"/>
           </w:p>
         </w:tc>
       </w:tr>
@@ -4170,12 +4708,14 @@
                 <w:lang w:val="en-US"/>
               </w:rPr>
             </w:pPr>
+            <w:proofErr w:type="spellStart"/>
             <w:r>
               <w:rPr>
                 <w:lang w:val="en-US"/>
               </w:rPr>
               <w:t>spn</w:t>
             </w:r>
+            <w:proofErr w:type="spellEnd"/>
           </w:p>
         </w:tc>
       </w:tr>
@@ -4208,12 +4748,14 @@
                 <w:lang w:val="en-US"/>
               </w:rPr>
             </w:pPr>
+            <w:proofErr w:type="spellStart"/>
             <w:r>
               <w:rPr>
                 <w:lang w:val="en-US"/>
               </w:rPr>
               <w:t>pnl</w:t>
             </w:r>
+            <w:proofErr w:type="spellEnd"/>
           </w:p>
         </w:tc>
       </w:tr>
@@ -4228,12 +4770,14 @@
                 <w:lang w:val="en-US"/>
               </w:rPr>
             </w:pPr>
+            <w:proofErr w:type="spellStart"/>
             <w:r>
               <w:rPr>
                 <w:lang w:val="en-US"/>
               </w:rPr>
               <w:t>SplitContainer</w:t>
             </w:r>
+            <w:proofErr w:type="spellEnd"/>
           </w:p>
         </w:tc>
         <w:tc>
@@ -4246,12 +4790,14 @@
                 <w:lang w:val="en-US"/>
               </w:rPr>
             </w:pPr>
+            <w:proofErr w:type="spellStart"/>
             <w:r>
               <w:rPr>
                 <w:lang w:val="en-US"/>
               </w:rPr>
               <w:t>spc</w:t>
             </w:r>
+            <w:proofErr w:type="spellEnd"/>
           </w:p>
         </w:tc>
       </w:tr>
@@ -4284,12 +4830,14 @@
                 <w:lang w:val="en-US"/>
               </w:rPr>
             </w:pPr>
+            <w:proofErr w:type="spellStart"/>
             <w:r>
               <w:rPr>
                 <w:lang w:val="en-US"/>
               </w:rPr>
               <w:t>btn</w:t>
             </w:r>
+            <w:proofErr w:type="spellEnd"/>
           </w:p>
         </w:tc>
       </w:tr>
@@ -4304,12 +4852,14 @@
                 <w:lang w:val="en-US"/>
               </w:rPr>
             </w:pPr>
+            <w:proofErr w:type="spellStart"/>
             <w:r>
               <w:rPr>
                 <w:lang w:val="en-US"/>
               </w:rPr>
               <w:t>GroupBox</w:t>
             </w:r>
+            <w:proofErr w:type="spellEnd"/>
           </w:p>
         </w:tc>
         <w:tc>
@@ -4322,12 +4872,14 @@
                 <w:lang w:val="en-US"/>
               </w:rPr>
             </w:pPr>
+            <w:proofErr w:type="spellStart"/>
             <w:r>
               <w:rPr>
                 <w:lang w:val="en-US"/>
               </w:rPr>
               <w:t>grp</w:t>
             </w:r>
+            <w:proofErr w:type="spellEnd"/>
           </w:p>
         </w:tc>
       </w:tr>
@@ -4392,6 +4944,7 @@
           <w:lang w:val="en-US"/>
         </w:rPr>
       </w:pPr>
+      <w:bookmarkStart w:id="10" w:name="_Toc353616840"/>
       <w:r>
         <w:rPr>
           <w:lang w:val="en-US"/>
@@ -4442,6 +4995,7 @@
         </w:rPr>
         <w:t>Prefix</w:t>
       </w:r>
+      <w:bookmarkEnd w:id="10"/>
     </w:p>
     <w:p>
       <w:pPr>
@@ -4464,12 +5018,16 @@
           <w:lang w:val="en-US"/>
         </w:rPr>
       </w:pPr>
+      <w:proofErr w:type="spellStart"/>
+      <w:proofErr w:type="gramStart"/>
       <w:r>
         <w:rPr>
           <w:lang w:val="en-US"/>
         </w:rPr>
         <w:t>chkShowResults</w:t>
       </w:r>
+      <w:proofErr w:type="spellEnd"/>
+      <w:proofErr w:type="gramEnd"/>
     </w:p>
     <w:p>
       <w:pPr>
@@ -4485,7 +5043,7 @@
           <w:lang w:val="en-US"/>
         </w:rPr>
       </w:pPr>
-      <w:bookmarkStart w:id="9" w:name="_Toc353128485"/>
+      <w:bookmarkStart w:id="11" w:name="_Toc353128485"/>
       <w:r>
         <w:rPr>
           <w:lang w:val="en-US"/>
@@ -4498,7 +5056,7 @@
         </w:rPr>
         <w:t>Enumerations</w:t>
       </w:r>
-      <w:bookmarkEnd w:id="9"/>
+      <w:bookmarkEnd w:id="11"/>
     </w:p>
     <w:p>
       <w:pPr>
@@ -4629,11 +5187,21 @@
           <w:lang w:val="en-US"/>
         </w:rPr>
       </w:pPr>
-      <w:r>
-        <w:rPr>
-          <w:lang w:val="en-US"/>
-        </w:rPr>
-        <w:t>enum Days {Sat=0, Sun</w:t>
+      <w:proofErr w:type="spellStart"/>
+      <w:proofErr w:type="gramStart"/>
+      <w:r>
+        <w:rPr>
+          <w:lang w:val="en-US"/>
+        </w:rPr>
+        <w:t>enum</w:t>
+      </w:r>
+      <w:proofErr w:type="spellEnd"/>
+      <w:proofErr w:type="gramEnd"/>
+      <w:r>
+        <w:rPr>
+          <w:lang w:val="en-US"/>
+        </w:rPr>
+        <w:t xml:space="preserve"> Days {Sat=0, Sun</w:t>
       </w:r>
       <w:r>
         <w:rPr>
@@ -4680,7 +5248,7 @@
           <w:lang w:val="en-US"/>
         </w:rPr>
       </w:pPr>
-      <w:bookmarkStart w:id="10" w:name="_Toc353128486"/>
+      <w:bookmarkStart w:id="12" w:name="_Toc353128486"/>
       <w:r>
         <w:rPr>
           <w:lang w:val="en-US"/>
@@ -4693,7 +5261,7 @@
         </w:rPr>
         <w:t>Exception Handling</w:t>
       </w:r>
-      <w:bookmarkEnd w:id="10"/>
+      <w:bookmarkEnd w:id="12"/>
     </w:p>
     <w:p>
       <w:pPr>
@@ -4744,19 +5312,7 @@
         <w:rPr>
           <w:lang w:val="en-US"/>
         </w:rPr>
-        <w:t xml:space="preserve">To handle exceptions a class will be created that easily manage </w:t>
-      </w:r>
-      <w:r>
-        <w:rPr>
-          <w:lang w:val="en-US"/>
-        </w:rPr>
-        <w:t>exceptions and current method status</w:t>
-      </w:r>
-      <w:r>
-        <w:rPr>
-          <w:lang w:val="en-US"/>
-        </w:rPr>
-        <w:t>.</w:t>
+        <w:t>To handle exceptions a class will be created that easily manage exceptions and current method status.</w:t>
       </w:r>
     </w:p>
     <w:p>
@@ -4914,7 +5470,7 @@
           <w:lang w:val="en-US"/>
         </w:rPr>
       </w:pPr>
-      <w:bookmarkStart w:id="11" w:name="_Toc353128487"/>
+      <w:bookmarkStart w:id="13" w:name="_Toc353128487"/>
       <w:r>
         <w:rPr>
           <w:lang w:val="en-US"/>
@@ -4927,7 +5483,7 @@
         </w:rPr>
         <w:t>Comments</w:t>
       </w:r>
-      <w:bookmarkEnd w:id="11"/>
+      <w:bookmarkEnd w:id="13"/>
     </w:p>
     <w:p>
       <w:pPr>
@@ -5116,11 +5672,33 @@
         </w:rPr>
         <w:t xml:space="preserve">Ex.: </w:t>
       </w:r>
+      <w:proofErr w:type="spellStart"/>
       <w:r>
         <w:rPr>
           <w:lang w:val="en-GB"/>
         </w:rPr>
-        <w:t>int intHourCountdownInSeconds = 3600; //There are 3600 seconds in one hour</w:t>
+        <w:t>int</w:t>
+      </w:r>
+      <w:proofErr w:type="spellEnd"/>
+      <w:r>
+        <w:rPr>
+          <w:lang w:val="en-GB"/>
+        </w:rPr>
+        <w:t xml:space="preserve"> </w:t>
+      </w:r>
+      <w:proofErr w:type="spellStart"/>
+      <w:r>
+        <w:rPr>
+          <w:lang w:val="en-GB"/>
+        </w:rPr>
+        <w:t>intHourCountdownInSeconds</w:t>
+      </w:r>
+      <w:proofErr w:type="spellEnd"/>
+      <w:r>
+        <w:rPr>
+          <w:lang w:val="en-GB"/>
+        </w:rPr>
+        <w:t xml:space="preserve"> = 3600; //There are 3600 seconds in one hour</w:t>
       </w:r>
       <w:r>
         <w:rPr>
@@ -5257,9 +5835,15 @@
         <w:dataBinding w:prefixMappings="xmlns:ns0='http://purl.org/dc/elements/1.1/' xmlns:ns1='http://schemas.openxmlformats.org/package/2006/metadata/core-properties' " w:xpath="/ns1:coreProperties[1]/ns0:title[1]" w:storeItemID="{6C3C8BC8-F283-45AE-878A-BAB7291924A1}"/>
         <w:text/>
       </w:sdtPr>
+      <w:sdtEndPr/>
       <w:sdtContent>
+        <w:proofErr w:type="spellStart"/>
         <w:r>
-          <w:t>Coding Standards</w:t>
+          <w:t>Coding</w:t>
+        </w:r>
+        <w:proofErr w:type="spellEnd"/>
+        <w:r>
+          <w:t xml:space="preserve"> Standards</w:t>
         </w:r>
       </w:sdtContent>
     </w:sdt>
@@ -5303,9 +5887,15 @@
         <w:dataBinding w:prefixMappings="xmlns:ns0='http://purl.org/dc/elements/1.1/' xmlns:ns1='http://schemas.openxmlformats.org/package/2006/metadata/core-properties' " w:xpath="/ns1:coreProperties[1]/ns0:title[1]" w:storeItemID="{6C3C8BC8-F283-45AE-878A-BAB7291924A1}"/>
         <w:text/>
       </w:sdtPr>
+      <w:sdtEndPr/>
       <w:sdtContent>
+        <w:proofErr w:type="spellStart"/>
         <w:r>
-          <w:t>Coding Standards</w:t>
+          <w:t>Coding</w:t>
+        </w:r>
+        <w:proofErr w:type="spellEnd"/>
+        <w:r>
+          <w:t xml:space="preserve"> Standards</w:t>
         </w:r>
       </w:sdtContent>
     </w:sdt>
@@ -5346,9 +5936,15 @@
         <w:dataBinding w:prefixMappings="xmlns:ns0='http://purl.org/dc/elements/1.1/' xmlns:ns1='http://schemas.openxmlformats.org/package/2006/metadata/core-properties' " w:xpath="/ns1:coreProperties[1]/ns0:title[1]" w:storeItemID="{6C3C8BC8-F283-45AE-878A-BAB7291924A1}"/>
         <w:text/>
       </w:sdtPr>
+      <w:sdtEndPr/>
       <w:sdtContent>
+        <w:proofErr w:type="spellStart"/>
         <w:r>
-          <w:t>Coding Standards</w:t>
+          <w:t>Coding</w:t>
+        </w:r>
+        <w:proofErr w:type="spellEnd"/>
+        <w:r>
+          <w:t xml:space="preserve"> Standards</w:t>
         </w:r>
       </w:sdtContent>
     </w:sdt>
@@ -5507,6 +6103,7 @@
         <w:dataBinding w:prefixMappings="xmlns:ns0='http://purl.org/dc/elements/1.1/' xmlns:ns1='http://schemas.openxmlformats.org/package/2006/metadata/core-properties' " w:xpath="/ns1:coreProperties[1]/ns0:creator[1]" w:storeItemID="{6C3C8BC8-F283-45AE-878A-BAB7291924A1}"/>
         <w:text/>
       </w:sdtPr>
+      <w:sdtEndPr/>
       <w:sdtContent>
         <w:r>
           <w:rPr>
@@ -5547,6 +6144,7 @@
         <w:dataBinding w:prefixMappings="xmlns:ns0='http://purl.org/dc/elements/1.1/' xmlns:ns1='http://schemas.openxmlformats.org/package/2006/metadata/core-properties' " w:xpath="/ns1:coreProperties[1]/ns0:description[1]" w:storeItemID="{6C3C8BC8-F283-45AE-878A-BAB7291924A1}"/>
         <w:text w:multiLine="1"/>
       </w:sdtPr>
+      <w:sdtEndPr/>
       <w:sdtContent>
         <w:r>
           <w:rPr>
@@ -5572,6 +6170,7 @@
         <w:dataBinding w:prefixMappings="xmlns:ns0='http://purl.org/dc/elements/1.1/' xmlns:ns1='http://schemas.openxmlformats.org/package/2006/metadata/core-properties' " w:xpath="/ns1:coreProperties[1]/ns1:contentStatus[1]" w:storeItemID="{6C3C8BC8-F283-45AE-878A-BAB7291924A1}"/>
         <w:text/>
       </w:sdtPr>
+      <w:sdtEndPr/>
       <w:sdtContent>
         <w:r>
           <w:rPr>
@@ -5687,6 +6286,7 @@
         <w:dataBinding w:prefixMappings="xmlns:ns0='http://purl.org/dc/elements/1.1/' xmlns:ns1='http://schemas.openxmlformats.org/package/2006/metadata/core-properties' " w:xpath="/ns1:coreProperties[1]/ns0:creator[1]" w:storeItemID="{6C3C8BC8-F283-45AE-878A-BAB7291924A1}"/>
         <w:text/>
       </w:sdtPr>
+      <w:sdtEndPr/>
       <w:sdtContent>
         <w:r>
           <w:rPr>
@@ -5727,6 +6327,7 @@
         <w:dataBinding w:prefixMappings="xmlns:ns0='http://purl.org/dc/elements/1.1/' xmlns:ns1='http://schemas.openxmlformats.org/package/2006/metadata/core-properties' " w:xpath="/ns1:coreProperties[1]/ns0:description[1]" w:storeItemID="{6C3C8BC8-F283-45AE-878A-BAB7291924A1}"/>
         <w:text w:multiLine="1"/>
       </w:sdtPr>
+      <w:sdtEndPr/>
       <w:sdtContent>
         <w:r>
           <w:rPr>
@@ -5752,6 +6353,7 @@
         <w:dataBinding w:prefixMappings="xmlns:ns0='http://purl.org/dc/elements/1.1/' xmlns:ns1='http://schemas.openxmlformats.org/package/2006/metadata/core-properties' " w:xpath="/ns1:coreProperties[1]/ns1:contentStatus[1]" w:storeItemID="{6C3C8BC8-F283-45AE-878A-BAB7291924A1}"/>
         <w:text/>
       </w:sdtPr>
+      <w:sdtEndPr/>
       <w:sdtContent>
         <w:r>
           <w:rPr>
@@ -6927,19 +7529,19 @@
 
 <file path=word/glossary/fontTable.xml><?xml version="1.0" encoding="utf-8"?>
 <w:fonts xmlns:mc="http://schemas.openxmlformats.org/markup-compatibility/2006" xmlns:r="http://schemas.openxmlformats.org/officeDocument/2006/relationships" xmlns:w="http://schemas.openxmlformats.org/wordprocessingml/2006/main" xmlns:w14="http://schemas.microsoft.com/office/word/2010/wordml" xmlns:w15="http://schemas.microsoft.com/office/word/2012/wordml" mc:Ignorable="w14 w15">
+  <w:font w:name="Symbol">
+    <w:panose1 w:val="05050102010706020507"/>
+    <w:charset w:val="02"/>
+    <w:family w:val="roman"/>
+    <w:pitch w:val="variable"/>
+    <w:sig w:usb0="00000000" w:usb1="10000000" w:usb2="00000000" w:usb3="00000000" w:csb0="80000000" w:csb1="00000000"/>
+  </w:font>
   <w:font w:name="Times New Roman">
     <w:panose1 w:val="02020603050405020304"/>
     <w:charset w:val="00"/>
     <w:family w:val="roman"/>
     <w:pitch w:val="variable"/>
     <w:sig w:usb0="E0002AFF" w:usb1="C0007843" w:usb2="00000009" w:usb3="00000000" w:csb0="000001FF" w:csb1="00000000"/>
-  </w:font>
-  <w:font w:name="Symbol">
-    <w:panose1 w:val="05050102010706020507"/>
-    <w:charset w:val="02"/>
-    <w:family w:val="roman"/>
-    <w:pitch w:val="variable"/>
-    <w:sig w:usb0="00000000" w:usb1="10000000" w:usb2="00000000" w:usb3="00000000" w:csb0="80000000" w:csb1="00000000"/>
   </w:font>
   <w:font w:name="Courier New">
     <w:panose1 w:val="02070309020205020404"/>
@@ -6973,8 +7575,9 @@
     <w:panose1 w:val="020B0604030504040204"/>
     <w:charset w:val="00"/>
     <w:family w:val="swiss"/>
+    <w:notTrueType/>
     <w:pitch w:val="variable"/>
-    <w:sig w:usb0="E1002EFF" w:usb1="C000605B" w:usb2="00000029" w:usb3="00000000" w:csb0="000101FF" w:csb1="00000000"/>
+    <w:sig w:usb0="00000003" w:usb1="00000000" w:usb2="00000000" w:usb3="00000000" w:csb0="00000001" w:csb1="00000000"/>
   </w:font>
   <w:font w:name="Calibri Light">
     <w:panose1 w:val="020F0302020204030204"/>
@@ -7017,6 +7620,7 @@
     <w:rsid w:val="00DF7858"/>
     <w:rsid w:val="00E564DA"/>
     <w:rsid w:val="00E57E59"/>
+    <w:rsid w:val="00F557E8"/>
     <w:rsid w:val="00FC733C"/>
   </w:rsids>
   <m:mathPr>
@@ -8204,7 +8808,7 @@
 </file>
 
 <file path=customXml/itemProps2.xml><?xml version="1.0" encoding="utf-8"?>
-<ds:datastoreItem xmlns:ds="http://schemas.openxmlformats.org/officeDocument/2006/customXml" ds:itemID="{1226126F-1CC0-4974-ABB9-DFA972351DB2}">
+<ds:datastoreItem xmlns:ds="http://schemas.openxmlformats.org/officeDocument/2006/customXml" ds:itemID="{D99E3599-F786-4E76-B561-F20182694492}">
   <ds:schemaRefs>
     <ds:schemaRef ds:uri="http://schemas.openxmlformats.org/officeDocument/2006/bibliography"/>
   </ds:schemaRefs>

</xml_diff>

<commit_message>
Coding Standards Minor Changes
</commit_message>
<xml_diff>
--- a/Docs/Project documentation/Coding Standards.docx
+++ b/Docs/Project documentation/Coding Standards.docx
@@ -60,7 +60,7 @@
                   </w:tcPr>
                   <w:p>
                     <w:pPr>
-                      <w:pStyle w:val="SemEspaamento"/>
+                      <w:pStyle w:val="NoSpacing"/>
                       <w:rPr>
                         <w:rFonts w:asciiTheme="majorHAnsi" w:eastAsiaTheme="majorEastAsia" w:hAnsiTheme="majorHAnsi" w:cstheme="majorBidi"/>
                       </w:rPr>
@@ -98,7 +98,7 @@
                 <w:sdtContent>
                   <w:p>
                     <w:pPr>
-                      <w:pStyle w:val="SemEspaamento"/>
+                      <w:pStyle w:val="NoSpacing"/>
                       <w:rPr>
                         <w:rFonts w:asciiTheme="majorHAnsi" w:eastAsiaTheme="majorEastAsia" w:hAnsiTheme="majorHAnsi" w:cstheme="majorBidi"/>
                         <w:color w:val="4F81BD" w:themeColor="accent1"/>
@@ -106,6 +106,7 @@
                         <w:szCs w:val="80"/>
                       </w:rPr>
                     </w:pPr>
+                    <w:proofErr w:type="spellStart"/>
                     <w:r>
                       <w:rPr>
                         <w:rFonts w:asciiTheme="majorHAnsi" w:eastAsiaTheme="majorEastAsia" w:hAnsiTheme="majorHAnsi" w:cstheme="majorBidi"/>
@@ -113,7 +114,17 @@
                         <w:sz w:val="80"/>
                         <w:szCs w:val="80"/>
                       </w:rPr>
-                      <w:t>Coding Standards</w:t>
+                      <w:t>Coding</w:t>
+                    </w:r>
+                    <w:proofErr w:type="spellEnd"/>
+                    <w:r>
+                      <w:rPr>
+                        <w:rFonts w:asciiTheme="majorHAnsi" w:eastAsiaTheme="majorEastAsia" w:hAnsiTheme="majorHAnsi" w:cstheme="majorBidi"/>
+                        <w:color w:val="4F81BD" w:themeColor="accent1"/>
+                        <w:sz w:val="80"/>
+                        <w:szCs w:val="80"/>
+                      </w:rPr>
+                      <w:t xml:space="preserve"> Standards</w:t>
                     </w:r>
                   </w:p>
                 </w:sdtContent>
@@ -145,16 +156,38 @@
                   </w:tcPr>
                   <w:p>
                     <w:pPr>
-                      <w:pStyle w:val="SemEspaamento"/>
+                      <w:pStyle w:val="NoSpacing"/>
                       <w:rPr>
                         <w:rFonts w:asciiTheme="majorHAnsi" w:eastAsiaTheme="majorEastAsia" w:hAnsiTheme="majorHAnsi" w:cstheme="majorBidi"/>
                       </w:rPr>
                     </w:pPr>
+                    <w:proofErr w:type="spellStart"/>
                     <w:r>
                       <w:rPr>
                         <w:rFonts w:asciiTheme="majorHAnsi" w:eastAsiaTheme="majorEastAsia" w:hAnsiTheme="majorHAnsi" w:cstheme="majorBidi"/>
                       </w:rPr>
-                      <w:t>Keep Your Time</w:t>
+                      <w:t>Keep</w:t>
+                    </w:r>
+                    <w:proofErr w:type="spellEnd"/>
+                    <w:r>
+                      <w:rPr>
+                        <w:rFonts w:asciiTheme="majorHAnsi" w:eastAsiaTheme="majorEastAsia" w:hAnsiTheme="majorHAnsi" w:cstheme="majorBidi"/>
+                      </w:rPr>
+                      <w:t xml:space="preserve"> </w:t>
+                    </w:r>
+                    <w:proofErr w:type="spellStart"/>
+                    <w:r>
+                      <w:rPr>
+                        <w:rFonts w:asciiTheme="majorHAnsi" w:eastAsiaTheme="majorEastAsia" w:hAnsiTheme="majorHAnsi" w:cstheme="majorBidi"/>
+                      </w:rPr>
+                      <w:t>Your</w:t>
+                    </w:r>
+                    <w:proofErr w:type="spellEnd"/>
+                    <w:r>
+                      <w:rPr>
+                        <w:rFonts w:asciiTheme="majorHAnsi" w:eastAsiaTheme="majorEastAsia" w:hAnsiTheme="majorHAnsi" w:cstheme="majorBidi"/>
+                      </w:rPr>
+                      <w:t xml:space="preserve"> Time</w:t>
                     </w:r>
                   </w:p>
                 </w:tc>
@@ -199,7 +232,7 @@
                 <w:sdtContent>
                   <w:p>
                     <w:pPr>
-                      <w:pStyle w:val="SemEspaamento"/>
+                      <w:pStyle w:val="NoSpacing"/>
                       <w:rPr>
                         <w:color w:val="4F81BD" w:themeColor="accent1"/>
                         <w:lang w:val="en-GB"/>
@@ -234,7 +267,7 @@
                 <w:sdtContent>
                   <w:p>
                     <w:pPr>
-                      <w:pStyle w:val="SemEspaamento"/>
+                      <w:pStyle w:val="NoSpacing"/>
                       <w:rPr>
                         <w:color w:val="4F81BD" w:themeColor="accent1"/>
                         <w:lang w:val="en-GB"/>
@@ -251,7 +284,7 @@
               </w:sdt>
               <w:p>
                 <w:pPr>
-                  <w:pStyle w:val="SemEspaamento"/>
+                  <w:pStyle w:val="NoSpacing"/>
                   <w:rPr>
                     <w:color w:val="4F81BD" w:themeColor="accent1"/>
                     <w:lang w:val="en-GB"/>
@@ -331,7 +364,7 @@
       <w:sdtContent>
         <w:p>
           <w:pPr>
-            <w:pStyle w:val="Cabealhodondice"/>
+            <w:pStyle w:val="TOCHeading"/>
             <w:rPr>
               <w:lang w:val="en-US"/>
             </w:rPr>
@@ -345,7 +378,7 @@
         </w:p>
         <w:p>
           <w:pPr>
-            <w:pStyle w:val="ndice1"/>
+            <w:pStyle w:val="TOC1"/>
             <w:tabs>
               <w:tab w:val="right" w:leader="dot" w:pos="8495"/>
             </w:tabs>
@@ -373,10 +406,10 @@
             </w:rPr>
             <w:fldChar w:fldCharType="separate"/>
           </w:r>
-          <w:hyperlink w:anchor="_Toc353618646" w:history="1">
-            <w:r>
-              <w:rPr>
-                <w:rStyle w:val="Hiperligao"/>
+          <w:hyperlink w:anchor="_Toc354244608" w:history="1">
+            <w:r>
+              <w:rPr>
+                <w:rStyle w:val="Hyperlink"/>
                 <w:noProof/>
                 <w:lang w:val="en-US"/>
               </w:rPr>
@@ -401,7 +434,7 @@
                 <w:noProof/>
                 <w:webHidden/>
               </w:rPr>
-              <w:instrText xml:space="preserve"> PAGEREF _Toc353618646 \h </w:instrText>
+              <w:instrText xml:space="preserve"> PAGEREF _Toc354244608 \h </w:instrText>
             </w:r>
             <w:r>
               <w:rPr>
@@ -421,7 +454,7 @@
                 <w:noProof/>
                 <w:webHidden/>
               </w:rPr>
-              <w:t>2</w:t>
+              <w:t>3</w:t>
             </w:r>
             <w:r>
               <w:rPr>
@@ -434,7 +467,7 @@
         </w:p>
         <w:p>
           <w:pPr>
-            <w:pStyle w:val="ndice1"/>
+            <w:pStyle w:val="TOC1"/>
             <w:tabs>
               <w:tab w:val="right" w:leader="dot" w:pos="8495"/>
             </w:tabs>
@@ -444,10 +477,10 @@
               <w:lang w:eastAsia="pt-PT"/>
             </w:rPr>
           </w:pPr>
-          <w:hyperlink w:anchor="_Toc353618647" w:history="1">
-            <w:r>
-              <w:rPr>
-                <w:rStyle w:val="Hiperligao"/>
+          <w:hyperlink w:anchor="_Toc354244609" w:history="1">
+            <w:r>
+              <w:rPr>
+                <w:rStyle w:val="Hyperlink"/>
                 <w:noProof/>
                 <w:lang w:val="en-US"/>
               </w:rPr>
@@ -472,7 +505,7 @@
                 <w:noProof/>
                 <w:webHidden/>
               </w:rPr>
-              <w:instrText xml:space="preserve"> PAGEREF _Toc353618647 \h </w:instrText>
+              <w:instrText xml:space="preserve"> PAGEREF _Toc354244609 \h </w:instrText>
             </w:r>
             <w:r>
               <w:rPr>
@@ -492,7 +525,7 @@
                 <w:noProof/>
                 <w:webHidden/>
               </w:rPr>
-              <w:t>2</w:t>
+              <w:t>3</w:t>
             </w:r>
             <w:r>
               <w:rPr>
@@ -505,7 +538,7 @@
         </w:p>
         <w:p>
           <w:pPr>
-            <w:pStyle w:val="ndice1"/>
+            <w:pStyle w:val="TOC1"/>
             <w:tabs>
               <w:tab w:val="right" w:leader="dot" w:pos="8495"/>
             </w:tabs>
@@ -515,10 +548,10 @@
               <w:lang w:eastAsia="pt-PT"/>
             </w:rPr>
           </w:pPr>
-          <w:hyperlink w:anchor="_Toc353618648" w:history="1">
-            <w:r>
-              <w:rPr>
-                <w:rStyle w:val="Hiperligao"/>
+          <w:hyperlink w:anchor="_Toc354244610" w:history="1">
+            <w:r>
+              <w:rPr>
+                <w:rStyle w:val="Hyperlink"/>
                 <w:noProof/>
                 <w:lang w:val="en-US"/>
               </w:rPr>
@@ -543,7 +576,7 @@
                 <w:noProof/>
                 <w:webHidden/>
               </w:rPr>
-              <w:instrText xml:space="preserve"> PAGEREF _Toc353618648 \h </w:instrText>
+              <w:instrText xml:space="preserve"> PAGEREF _Toc354244610 \h </w:instrText>
             </w:r>
             <w:r>
               <w:rPr>
@@ -563,7 +596,7 @@
                 <w:noProof/>
                 <w:webHidden/>
               </w:rPr>
-              <w:t>3</w:t>
+              <w:t>4</w:t>
             </w:r>
             <w:r>
               <w:rPr>
@@ -576,7 +609,7 @@
         </w:p>
         <w:p>
           <w:pPr>
-            <w:pStyle w:val="ndice1"/>
+            <w:pStyle w:val="TOC1"/>
             <w:tabs>
               <w:tab w:val="right" w:leader="dot" w:pos="8495"/>
             </w:tabs>
@@ -586,10 +619,10 @@
               <w:lang w:eastAsia="pt-PT"/>
             </w:rPr>
           </w:pPr>
-          <w:hyperlink w:anchor="_Toc353618649" w:history="1">
-            <w:r>
-              <w:rPr>
-                <w:rStyle w:val="Hiperligao"/>
+          <w:hyperlink w:anchor="_Toc354244611" w:history="1">
+            <w:r>
+              <w:rPr>
+                <w:rStyle w:val="Hyperlink"/>
                 <w:noProof/>
                 <w:lang w:val="en-US"/>
               </w:rPr>
@@ -614,7 +647,7 @@
                 <w:noProof/>
                 <w:webHidden/>
               </w:rPr>
-              <w:instrText xml:space="preserve"> PAGEREF _Toc353618649 \h </w:instrText>
+              <w:instrText xml:space="preserve"> PAGEREF _Toc354244611 \h </w:instrText>
             </w:r>
             <w:r>
               <w:rPr>
@@ -634,7 +667,7 @@
                 <w:noProof/>
                 <w:webHidden/>
               </w:rPr>
-              <w:t>3</w:t>
+              <w:t>4</w:t>
             </w:r>
             <w:r>
               <w:rPr>
@@ -647,7 +680,7 @@
         </w:p>
         <w:p>
           <w:pPr>
-            <w:pStyle w:val="ndice1"/>
+            <w:pStyle w:val="TOC1"/>
             <w:tabs>
               <w:tab w:val="right" w:leader="dot" w:pos="8495"/>
             </w:tabs>
@@ -657,10 +690,10 @@
               <w:lang w:eastAsia="pt-PT"/>
             </w:rPr>
           </w:pPr>
-          <w:hyperlink w:anchor="_Toc353618650" w:history="1">
-            <w:r>
-              <w:rPr>
-                <w:rStyle w:val="Hiperligao"/>
+          <w:hyperlink w:anchor="_Toc354244612" w:history="1">
+            <w:r>
+              <w:rPr>
+                <w:rStyle w:val="Hyperlink"/>
                 <w:noProof/>
                 <w:lang w:val="en-US"/>
               </w:rPr>
@@ -685,7 +718,7 @@
                 <w:noProof/>
                 <w:webHidden/>
               </w:rPr>
-              <w:instrText xml:space="preserve"> PAGEREF _Toc353618650 \h </w:instrText>
+              <w:instrText xml:space="preserve"> PAGEREF _Toc354244612 \h </w:instrText>
             </w:r>
             <w:r>
               <w:rPr>
@@ -718,7 +751,7 @@
         </w:p>
         <w:p>
           <w:pPr>
-            <w:pStyle w:val="ndice1"/>
+            <w:pStyle w:val="TOC1"/>
             <w:tabs>
               <w:tab w:val="right" w:leader="dot" w:pos="8495"/>
             </w:tabs>
@@ -728,10 +761,10 @@
               <w:lang w:eastAsia="pt-PT"/>
             </w:rPr>
           </w:pPr>
-          <w:hyperlink w:anchor="_Toc353618651" w:history="1">
-            <w:r>
-              <w:rPr>
-                <w:rStyle w:val="Hiperligao"/>
+          <w:hyperlink w:anchor="_Toc354244613" w:history="1">
+            <w:r>
+              <w:rPr>
+                <w:rStyle w:val="Hyperlink"/>
                 <w:noProof/>
                 <w:lang w:val="en-US"/>
               </w:rPr>
@@ -756,7 +789,7 @@
                 <w:noProof/>
                 <w:webHidden/>
               </w:rPr>
-              <w:instrText xml:space="preserve"> PAGEREF _Toc353618651 \h </w:instrText>
+              <w:instrText xml:space="preserve"> PAGEREF _Toc354244613 \h </w:instrText>
             </w:r>
             <w:r>
               <w:rPr>
@@ -776,7 +809,7 @@
                 <w:noProof/>
                 <w:webHidden/>
               </w:rPr>
-              <w:t>4</w:t>
+              <w:t>5</w:t>
             </w:r>
             <w:r>
               <w:rPr>
@@ -789,7 +822,7 @@
         </w:p>
         <w:p>
           <w:pPr>
-            <w:pStyle w:val="ndice1"/>
+            <w:pStyle w:val="TOC1"/>
             <w:tabs>
               <w:tab w:val="right" w:leader="dot" w:pos="8495"/>
             </w:tabs>
@@ -799,10 +832,10 @@
               <w:lang w:eastAsia="pt-PT"/>
             </w:rPr>
           </w:pPr>
-          <w:hyperlink w:anchor="_Toc353618652" w:history="1">
-            <w:r>
-              <w:rPr>
-                <w:rStyle w:val="Hiperligao"/>
+          <w:hyperlink w:anchor="_Toc354244614" w:history="1">
+            <w:r>
+              <w:rPr>
+                <w:rStyle w:val="Hyperlink"/>
                 <w:noProof/>
                 <w:lang w:val="en-US"/>
               </w:rPr>
@@ -827,7 +860,7 @@
                 <w:noProof/>
                 <w:webHidden/>
               </w:rPr>
-              <w:instrText xml:space="preserve"> PAGEREF _Toc353618652 \h </w:instrText>
+              <w:instrText xml:space="preserve"> PAGEREF _Toc354244614 \h </w:instrText>
             </w:r>
             <w:r>
               <w:rPr>
@@ -860,7 +893,7 @@
         </w:p>
         <w:p>
           <w:pPr>
-            <w:pStyle w:val="ndice1"/>
+            <w:pStyle w:val="TOC1"/>
             <w:tabs>
               <w:tab w:val="right" w:leader="dot" w:pos="8495"/>
             </w:tabs>
@@ -870,10 +903,10 @@
               <w:lang w:eastAsia="pt-PT"/>
             </w:rPr>
           </w:pPr>
-          <w:hyperlink w:anchor="_Toc353618653" w:history="1">
-            <w:r>
-              <w:rPr>
-                <w:rStyle w:val="Hiperligao"/>
+          <w:hyperlink w:anchor="_Toc354244615" w:history="1">
+            <w:r>
+              <w:rPr>
+                <w:rStyle w:val="Hyperlink"/>
                 <w:noProof/>
                 <w:lang w:val="en-US"/>
               </w:rPr>
@@ -898,7 +931,7 @@
                 <w:noProof/>
                 <w:webHidden/>
               </w:rPr>
-              <w:instrText xml:space="preserve"> PAGEREF _Toc353618653 \h </w:instrText>
+              <w:instrText xml:space="preserve"> PAGEREF _Toc354244615 \h </w:instrText>
             </w:r>
             <w:r>
               <w:rPr>
@@ -931,7 +964,7 @@
         </w:p>
         <w:p>
           <w:pPr>
-            <w:pStyle w:val="ndice1"/>
+            <w:pStyle w:val="TOC1"/>
             <w:tabs>
               <w:tab w:val="right" w:leader="dot" w:pos="8495"/>
             </w:tabs>
@@ -941,10 +974,10 @@
               <w:lang w:eastAsia="pt-PT"/>
             </w:rPr>
           </w:pPr>
-          <w:hyperlink w:anchor="_Toc353618654" w:history="1">
-            <w:r>
-              <w:rPr>
-                <w:rStyle w:val="Hiperligao"/>
+          <w:hyperlink w:anchor="_Toc354244616" w:history="1">
+            <w:r>
+              <w:rPr>
+                <w:rStyle w:val="Hyperlink"/>
                 <w:noProof/>
                 <w:lang w:val="en-US"/>
               </w:rPr>
@@ -969,7 +1002,7 @@
                 <w:noProof/>
                 <w:webHidden/>
               </w:rPr>
-              <w:instrText xml:space="preserve"> PAGEREF _Toc353618654 \h </w:instrText>
+              <w:instrText xml:space="preserve"> PAGEREF _Toc354244616 \h </w:instrText>
             </w:r>
             <w:r>
               <w:rPr>
@@ -1075,6 +1108,7 @@
       </w:r>
     </w:p>
     <w:p>
+      <w:proofErr w:type="spellStart"/>
       <w:r>
         <w:rPr>
           <w:rFonts w:asciiTheme="majorHAnsi" w:eastAsiaTheme="majorEastAsia" w:hAnsiTheme="majorHAnsi" w:cstheme="majorBidi"/>
@@ -1086,10 +1120,11 @@
         </w:rPr>
         <w:t>Tables</w:t>
       </w:r>
-    </w:p>
-    <w:p>
-      <w:pPr>
-        <w:pStyle w:val="ndicedeilustraes"/>
+      <w:proofErr w:type="spellEnd"/>
+    </w:p>
+    <w:p>
+      <w:pPr>
+        <w:pStyle w:val="TableofFigures"/>
         <w:tabs>
           <w:tab w:val="right" w:leader="dot" w:pos="8495"/>
         </w:tabs>
@@ -1114,10 +1149,10 @@
         </w:rPr>
         <w:fldChar w:fldCharType="separate"/>
       </w:r>
-      <w:hyperlink w:anchor="_Toc353618655" w:history="1">
+      <w:hyperlink w:anchor="_Toc354244617" w:history="1">
         <w:r>
           <w:rPr>
-            <w:rStyle w:val="Hiperligao"/>
+            <w:rStyle w:val="Hyperlink"/>
             <w:noProof/>
           </w:rPr>
           <w:t>Table 1: List of Contribuitors</w:t>
@@ -1141,7 +1176,7 @@
             <w:noProof/>
             <w:webHidden/>
           </w:rPr>
-          <w:instrText xml:space="preserve"> PAGEREF _Toc353618655 \h </w:instrText>
+          <w:instrText xml:space="preserve"> PAGEREF _Toc354244617 \h </w:instrText>
         </w:r>
         <w:r>
           <w:rPr>
@@ -1174,7 +1209,7 @@
     </w:p>
     <w:p>
       <w:pPr>
-        <w:pStyle w:val="ndicedeilustraes"/>
+        <w:pStyle w:val="TableofFigures"/>
         <w:tabs>
           <w:tab w:val="right" w:leader="dot" w:pos="8495"/>
         </w:tabs>
@@ -1184,10 +1219,10 @@
           <w:lang w:eastAsia="pt-PT"/>
         </w:rPr>
       </w:pPr>
-      <w:hyperlink w:anchor="_Toc353618656" w:history="1">
+      <w:hyperlink w:anchor="_Toc354244618" w:history="1">
         <w:r>
           <w:rPr>
-            <w:rStyle w:val="Hiperligao"/>
+            <w:rStyle w:val="Hyperlink"/>
             <w:noProof/>
             <w:lang w:val="en-US"/>
           </w:rPr>
@@ -1212,7 +1247,7 @@
             <w:noProof/>
             <w:webHidden/>
           </w:rPr>
-          <w:instrText xml:space="preserve"> PAGEREF _Toc353618656 \h </w:instrText>
+          <w:instrText xml:space="preserve"> PAGEREF _Toc354244618 \h </w:instrText>
         </w:r>
         <w:r>
           <w:rPr>
@@ -1245,7 +1280,7 @@
     </w:p>
     <w:p>
       <w:pPr>
-        <w:pStyle w:val="ndicedeilustraes"/>
+        <w:pStyle w:val="TableofFigures"/>
         <w:tabs>
           <w:tab w:val="right" w:leader="dot" w:pos="8495"/>
         </w:tabs>
@@ -1255,10 +1290,10 @@
           <w:lang w:eastAsia="pt-PT"/>
         </w:rPr>
       </w:pPr>
-      <w:hyperlink w:anchor="_Toc353618657" w:history="1">
+      <w:hyperlink w:anchor="_Toc354244619" w:history="1">
         <w:r>
           <w:rPr>
-            <w:rStyle w:val="Hiperligao"/>
+            <w:rStyle w:val="Hyperlink"/>
             <w:noProof/>
             <w:lang w:val="en-US"/>
           </w:rPr>
@@ -1283,7 +1318,7 @@
             <w:noProof/>
             <w:webHidden/>
           </w:rPr>
-          <w:instrText xml:space="preserve"> PAGEREF _Toc353618657 \h </w:instrText>
+          <w:instrText xml:space="preserve"> PAGEREF _Toc354244619 \h </w:instrText>
         </w:r>
         <w:r>
           <w:rPr>
@@ -1316,7 +1351,7 @@
     </w:p>
     <w:p>
       <w:pPr>
-        <w:pStyle w:val="ndicedeilustraes"/>
+        <w:pStyle w:val="TableofFigures"/>
         <w:tabs>
           <w:tab w:val="right" w:leader="dot" w:pos="8495"/>
         </w:tabs>
@@ -1326,10 +1361,10 @@
           <w:lang w:eastAsia="pt-PT"/>
         </w:rPr>
       </w:pPr>
-      <w:hyperlink w:anchor="_Toc353618658" w:history="1">
+      <w:hyperlink w:anchor="_Toc354244620" w:history="1">
         <w:r>
           <w:rPr>
-            <w:rStyle w:val="Hiperligao"/>
+            <w:rStyle w:val="Hyperlink"/>
             <w:noProof/>
             <w:lang w:val="en-US"/>
           </w:rPr>
@@ -1354,7 +1389,7 @@
             <w:noProof/>
             <w:webHidden/>
           </w:rPr>
-          <w:instrText xml:space="preserve"> PAGEREF _Toc353618658 \h </w:instrText>
+          <w:instrText xml:space="preserve"> PAGEREF _Toc354244620 \h </w:instrText>
         </w:r>
         <w:r>
           <w:rPr>
@@ -1401,7 +1436,7 @@
     <w:p/>
     <w:tbl>
       <w:tblPr>
-        <w:tblStyle w:val="Tabelacomgrelha"/>
+        <w:tblStyle w:val="TableGrid"/>
         <w:tblW w:w="9606" w:type="dxa"/>
         <w:tblLook w:val="04A0" w:firstRow="1" w:lastRow="0" w:firstColumn="1" w:lastColumn="0" w:noHBand="0" w:noVBand="1"/>
       </w:tblPr>
@@ -1569,7 +1604,7 @@
             <w:sdtContent>
               <w:p>
                 <w:pPr>
-                  <w:pStyle w:val="SemEspaamento"/>
+                  <w:pStyle w:val="NoSpacing"/>
                   <w:jc w:val="center"/>
                   <w:rPr>
                     <w:rFonts w:eastAsiaTheme="minorHAnsi"/>
@@ -1665,7 +1700,7 @@
           </w:tcPr>
           <w:p>
             <w:pPr>
-              <w:pStyle w:val="SemEspaamento"/>
+              <w:pStyle w:val="NoSpacing"/>
               <w:jc w:val="center"/>
               <w:rPr>
                 <w:rFonts w:eastAsiaTheme="minorHAnsi"/>
@@ -1693,11 +1728,19 @@
                 <w:lang w:val="en-US"/>
               </w:rPr>
             </w:pPr>
-            <w:r>
-              <w:rPr>
-                <w:lang w:val="en-US"/>
-              </w:rPr>
-              <w:t>Mário Oliveira</w:t>
+            <w:proofErr w:type="spellStart"/>
+            <w:r>
+              <w:rPr>
+                <w:lang w:val="en-US"/>
+              </w:rPr>
+              <w:t>Mário</w:t>
+            </w:r>
+            <w:proofErr w:type="spellEnd"/>
+            <w:r>
+              <w:rPr>
+                <w:lang w:val="en-US"/>
+              </w:rPr>
+              <w:t xml:space="preserve"> Oliveira</w:t>
             </w:r>
           </w:p>
         </w:tc>
@@ -1752,7 +1795,7 @@
           </w:tcPr>
           <w:p>
             <w:pPr>
-              <w:pStyle w:val="SemEspaamento"/>
+              <w:pStyle w:val="NoSpacing"/>
               <w:jc w:val="center"/>
               <w:rPr>
                 <w:rFonts w:eastAsiaTheme="minorHAnsi"/>
@@ -1814,7 +1857,7 @@
           </w:tcPr>
           <w:p>
             <w:pPr>
-              <w:pStyle w:val="SemEspaamento"/>
+              <w:pStyle w:val="NoSpacing"/>
               <w:jc w:val="center"/>
               <w:rPr>
                 <w:rFonts w:eastAsiaTheme="minorHAnsi"/>
@@ -1871,30 +1914,66 @@
     </w:tbl>
     <w:p>
       <w:pPr>
-        <w:pStyle w:val="Legenda"/>
-        <w:rPr>
-          <w:lang w:val="en-US"/>
-        </w:rPr>
-      </w:pPr>
-      <w:bookmarkStart w:id="0" w:name="_Toc353618655"/>
-      <w:r>
-        <w:t xml:space="preserve">Table </w:t>
-      </w:r>
-      <w:fldSimple w:instr=" SEQ Table \* ARABIC ">
-        <w:r>
-          <w:rPr>
-            <w:noProof/>
-          </w:rPr>
-          <w:t>1</w:t>
-        </w:r>
-      </w:fldSimple>
+        <w:pStyle w:val="Caption"/>
+        <w:rPr>
+          <w:lang w:val="en-US"/>
+        </w:rPr>
+      </w:pPr>
+      <w:bookmarkStart w:id="0" w:name="_Toc354244617"/>
+      <w:proofErr w:type="spellStart"/>
+      <w:r>
+        <w:t>Table</w:t>
+      </w:r>
+      <w:proofErr w:type="spellEnd"/>
+      <w:r>
+        <w:t xml:space="preserve"> </w:t>
+      </w:r>
+      <w:r>
+        <w:fldChar w:fldCharType="begin"/>
+      </w:r>
+      <w:r>
+        <w:instrText xml:space="preserve"> SEQ Table \* ARABIC </w:instrText>
+      </w:r>
+      <w:r>
+        <w:fldChar w:fldCharType="separate"/>
+      </w:r>
+      <w:r>
+        <w:rPr>
+          <w:noProof/>
+        </w:rPr>
+        <w:t>1</w:t>
+      </w:r>
+      <w:r>
+        <w:rPr>
+          <w:noProof/>
+        </w:rPr>
+        <w:fldChar w:fldCharType="end"/>
+      </w:r>
       <w:r>
         <w:t xml:space="preserve">: </w:t>
       </w:r>
-      <w:r>
-        <w:t>List of Contribuitors</w:t>
+      <w:proofErr w:type="spellStart"/>
+      <w:r>
+        <w:t>List</w:t>
+      </w:r>
+      <w:proofErr w:type="spellEnd"/>
+      <w:r>
+        <w:t xml:space="preserve"> </w:t>
+      </w:r>
+      <w:proofErr w:type="spellStart"/>
+      <w:r>
+        <w:t>of</w:t>
+      </w:r>
+      <w:proofErr w:type="spellEnd"/>
+      <w:r>
+        <w:t xml:space="preserve"> </w:t>
+      </w:r>
+      <w:proofErr w:type="spellStart"/>
+      <w:r>
+        <w:t>Contribuitors</w:t>
       </w:r>
       <w:bookmarkEnd w:id="0"/>
+      <w:proofErr w:type="spellEnd"/>
     </w:p>
     <w:p>
       <w:pPr>
@@ -1905,7 +1984,7 @@
     </w:p>
     <w:tbl>
       <w:tblPr>
-        <w:tblStyle w:val="Tabelacomgrelha"/>
+        <w:tblStyle w:val="TableGrid"/>
         <w:tblW w:w="9607" w:type="dxa"/>
         <w:tblLook w:val="04A0" w:firstRow="1" w:lastRow="0" w:firstColumn="1" w:lastColumn="0" w:noHBand="0" w:noVBand="1"/>
       </w:tblPr>
@@ -2127,7 +2206,7 @@
             <w:sdtContent>
               <w:p>
                 <w:pPr>
-                  <w:pStyle w:val="SemEspaamento"/>
+                  <w:pStyle w:val="NoSpacing"/>
                   <w:jc w:val="center"/>
                   <w:rPr>
                     <w:rFonts w:eastAsiaTheme="minorHAnsi"/>
@@ -2245,7 +2324,7 @@
           </w:tcPr>
           <w:p>
             <w:pPr>
-              <w:pStyle w:val="SemEspaamento"/>
+              <w:pStyle w:val="NoSpacing"/>
               <w:jc w:val="center"/>
               <w:rPr>
                 <w:rFonts w:eastAsiaTheme="minorHAnsi"/>
@@ -2365,7 +2444,7 @@
           </w:tcPr>
           <w:p>
             <w:pPr>
-              <w:pStyle w:val="SemEspaamento"/>
+              <w:pStyle w:val="NoSpacing"/>
               <w:jc w:val="center"/>
               <w:rPr>
                 <w:rFonts w:eastAsiaTheme="minorHAnsi"/>
@@ -2413,11 +2492,19 @@
                 <w:lang w:val="en-US"/>
               </w:rPr>
             </w:pPr>
-            <w:r>
-              <w:rPr>
-                <w:lang w:val="en-US"/>
-              </w:rPr>
-              <w:t>Mário Oliveira</w:t>
+            <w:proofErr w:type="spellStart"/>
+            <w:r>
+              <w:rPr>
+                <w:lang w:val="en-US"/>
+              </w:rPr>
+              <w:t>Mário</w:t>
+            </w:r>
+            <w:proofErr w:type="spellEnd"/>
+            <w:r>
+              <w:rPr>
+                <w:lang w:val="en-US"/>
+              </w:rPr>
+              <w:t xml:space="preserve"> Oliveira</w:t>
             </w:r>
           </w:p>
         </w:tc>
@@ -2485,7 +2572,7 @@
           </w:tcPr>
           <w:p>
             <w:pPr>
-              <w:pStyle w:val="SemEspaamento"/>
+              <w:pStyle w:val="NoSpacing"/>
               <w:jc w:val="center"/>
               <w:rPr>
                 <w:rFonts w:eastAsiaTheme="minorHAnsi"/>
@@ -2605,7 +2692,7 @@
           </w:tcPr>
           <w:p>
             <w:pPr>
-              <w:pStyle w:val="SemEspaamento"/>
+              <w:pStyle w:val="NoSpacing"/>
               <w:jc w:val="center"/>
               <w:rPr>
                 <w:rFonts w:eastAsiaTheme="minorHAnsi"/>
@@ -2653,11 +2740,19 @@
                 <w:lang w:val="en-US"/>
               </w:rPr>
             </w:pPr>
-            <w:r>
-              <w:rPr>
-                <w:lang w:val="en-US"/>
-              </w:rPr>
-              <w:t>Mário Oliveira</w:t>
+            <w:proofErr w:type="spellStart"/>
+            <w:r>
+              <w:rPr>
+                <w:lang w:val="en-US"/>
+              </w:rPr>
+              <w:t>Mário</w:t>
+            </w:r>
+            <w:proofErr w:type="spellEnd"/>
+            <w:r>
+              <w:rPr>
+                <w:lang w:val="en-US"/>
+              </w:rPr>
+              <w:t xml:space="preserve"> Oliveira</w:t>
             </w:r>
           </w:p>
         </w:tc>
@@ -2717,15 +2812,402 @@
           </w:p>
         </w:tc>
       </w:tr>
+      <w:tr>
+        <w:tc>
+          <w:tcPr>
+            <w:tcW w:w="1726" w:type="dxa"/>
+            <w:vAlign w:val="center"/>
+          </w:tcPr>
+          <w:p>
+            <w:pPr>
+              <w:pStyle w:val="NoSpacing"/>
+              <w:jc w:val="center"/>
+              <w:rPr>
+                <w:rFonts w:eastAsiaTheme="minorHAnsi"/>
+                <w:lang w:val="en-US"/>
+              </w:rPr>
+            </w:pPr>
+            <w:r>
+              <w:rPr>
+                <w:rFonts w:eastAsiaTheme="minorHAnsi"/>
+                <w:lang w:val="en-US"/>
+              </w:rPr>
+              <w:t>20-04-2013</w:t>
+            </w:r>
+          </w:p>
+        </w:tc>
+        <w:tc>
+          <w:tcPr>
+            <w:tcW w:w="2199" w:type="dxa"/>
+            <w:vAlign w:val="center"/>
+          </w:tcPr>
+          <w:p>
+            <w:pPr>
+              <w:jc w:val="center"/>
+              <w:rPr>
+                <w:lang w:val="en-US"/>
+              </w:rPr>
+            </w:pPr>
+            <w:r>
+              <w:rPr>
+                <w:lang w:val="en-US"/>
+              </w:rPr>
+              <w:t>Minor Corrections</w:t>
+            </w:r>
+          </w:p>
+        </w:tc>
+        <w:tc>
+          <w:tcPr>
+            <w:tcW w:w="1728" w:type="dxa"/>
+            <w:vAlign w:val="center"/>
+          </w:tcPr>
+          <w:p>
+            <w:pPr>
+              <w:jc w:val="center"/>
+              <w:rPr>
+                <w:lang w:val="en-US"/>
+              </w:rPr>
+            </w:pPr>
+            <w:r>
+              <w:rPr>
+                <w:lang w:val="en-US"/>
+              </w:rPr>
+              <w:t>Rui Ganhoto</w:t>
+            </w:r>
+          </w:p>
+        </w:tc>
+        <w:tc>
+          <w:tcPr>
+            <w:tcW w:w="977" w:type="dxa"/>
+            <w:vAlign w:val="center"/>
+          </w:tcPr>
+          <w:p>
+            <w:pPr>
+              <w:jc w:val="center"/>
+              <w:rPr>
+                <w:lang w:val="en-US"/>
+              </w:rPr>
+            </w:pPr>
+            <w:r>
+              <w:rPr>
+                <w:lang w:val="en-US"/>
+              </w:rPr>
+              <w:t>0.4</w:t>
+            </w:r>
+          </w:p>
+        </w:tc>
+        <w:tc>
+          <w:tcPr>
+            <w:tcW w:w="1249" w:type="dxa"/>
+            <w:vAlign w:val="center"/>
+          </w:tcPr>
+          <w:p>
+            <w:pPr>
+              <w:jc w:val="center"/>
+              <w:rPr>
+                <w:lang w:val="en-US"/>
+              </w:rPr>
+            </w:pPr>
+          </w:p>
+        </w:tc>
+        <w:tc>
+          <w:tcPr>
+            <w:tcW w:w="1728" w:type="dxa"/>
+            <w:vAlign w:val="center"/>
+          </w:tcPr>
+          <w:p>
+            <w:pPr>
+              <w:keepNext/>
+              <w:jc w:val="center"/>
+              <w:rPr>
+                <w:lang w:val="en-US"/>
+              </w:rPr>
+            </w:pPr>
+            <w:r>
+              <w:rPr>
+                <w:lang w:val="en-US"/>
+              </w:rPr>
+              <w:t>Ready for Revision</w:t>
+            </w:r>
+          </w:p>
+        </w:tc>
+      </w:tr>
+      <w:tr>
+        <w:tc>
+          <w:tcPr>
+            <w:tcW w:w="1726" w:type="dxa"/>
+            <w:vAlign w:val="center"/>
+          </w:tcPr>
+          <w:p>
+            <w:pPr>
+              <w:pStyle w:val="NoSpacing"/>
+              <w:jc w:val="center"/>
+              <w:rPr>
+                <w:rFonts w:eastAsiaTheme="minorHAnsi"/>
+                <w:lang w:val="en-US"/>
+              </w:rPr>
+            </w:pPr>
+          </w:p>
+        </w:tc>
+        <w:tc>
+          <w:tcPr>
+            <w:tcW w:w="2199" w:type="dxa"/>
+            <w:vAlign w:val="center"/>
+          </w:tcPr>
+          <w:p>
+            <w:pPr>
+              <w:jc w:val="center"/>
+              <w:rPr>
+                <w:lang w:val="en-US"/>
+              </w:rPr>
+            </w:pPr>
+          </w:p>
+        </w:tc>
+        <w:tc>
+          <w:tcPr>
+            <w:tcW w:w="1728" w:type="dxa"/>
+            <w:vAlign w:val="center"/>
+          </w:tcPr>
+          <w:p>
+            <w:pPr>
+              <w:jc w:val="center"/>
+              <w:rPr>
+                <w:lang w:val="en-US"/>
+              </w:rPr>
+            </w:pPr>
+          </w:p>
+        </w:tc>
+        <w:tc>
+          <w:tcPr>
+            <w:tcW w:w="977" w:type="dxa"/>
+            <w:vAlign w:val="center"/>
+          </w:tcPr>
+          <w:p>
+            <w:pPr>
+              <w:jc w:val="center"/>
+              <w:rPr>
+                <w:lang w:val="en-US"/>
+              </w:rPr>
+            </w:pPr>
+          </w:p>
+        </w:tc>
+        <w:tc>
+          <w:tcPr>
+            <w:tcW w:w="1249" w:type="dxa"/>
+            <w:vAlign w:val="center"/>
+          </w:tcPr>
+          <w:p>
+            <w:pPr>
+              <w:jc w:val="center"/>
+              <w:rPr>
+                <w:lang w:val="en-US"/>
+              </w:rPr>
+            </w:pPr>
+          </w:p>
+        </w:tc>
+        <w:tc>
+          <w:tcPr>
+            <w:tcW w:w="1728" w:type="dxa"/>
+            <w:vAlign w:val="center"/>
+          </w:tcPr>
+          <w:p>
+            <w:pPr>
+              <w:keepNext/>
+              <w:jc w:val="center"/>
+              <w:rPr>
+                <w:lang w:val="en-US"/>
+              </w:rPr>
+            </w:pPr>
+          </w:p>
+        </w:tc>
+      </w:tr>
+      <w:tr>
+        <w:tc>
+          <w:tcPr>
+            <w:tcW w:w="1726" w:type="dxa"/>
+            <w:vAlign w:val="center"/>
+          </w:tcPr>
+          <w:p>
+            <w:pPr>
+              <w:pStyle w:val="NoSpacing"/>
+              <w:jc w:val="center"/>
+              <w:rPr>
+                <w:rFonts w:eastAsiaTheme="minorHAnsi"/>
+                <w:lang w:val="en-US"/>
+              </w:rPr>
+            </w:pPr>
+          </w:p>
+        </w:tc>
+        <w:tc>
+          <w:tcPr>
+            <w:tcW w:w="2199" w:type="dxa"/>
+            <w:vAlign w:val="center"/>
+          </w:tcPr>
+          <w:p>
+            <w:pPr>
+              <w:jc w:val="center"/>
+              <w:rPr>
+                <w:lang w:val="en-US"/>
+              </w:rPr>
+            </w:pPr>
+          </w:p>
+        </w:tc>
+        <w:tc>
+          <w:tcPr>
+            <w:tcW w:w="1728" w:type="dxa"/>
+            <w:vAlign w:val="center"/>
+          </w:tcPr>
+          <w:p>
+            <w:pPr>
+              <w:jc w:val="center"/>
+              <w:rPr>
+                <w:lang w:val="en-US"/>
+              </w:rPr>
+            </w:pPr>
+          </w:p>
+        </w:tc>
+        <w:tc>
+          <w:tcPr>
+            <w:tcW w:w="977" w:type="dxa"/>
+            <w:vAlign w:val="center"/>
+          </w:tcPr>
+          <w:p>
+            <w:pPr>
+              <w:jc w:val="center"/>
+              <w:rPr>
+                <w:lang w:val="en-US"/>
+              </w:rPr>
+            </w:pPr>
+          </w:p>
+        </w:tc>
+        <w:tc>
+          <w:tcPr>
+            <w:tcW w:w="1249" w:type="dxa"/>
+            <w:vAlign w:val="center"/>
+          </w:tcPr>
+          <w:p>
+            <w:pPr>
+              <w:jc w:val="center"/>
+              <w:rPr>
+                <w:lang w:val="en-US"/>
+              </w:rPr>
+            </w:pPr>
+          </w:p>
+        </w:tc>
+        <w:tc>
+          <w:tcPr>
+            <w:tcW w:w="1728" w:type="dxa"/>
+            <w:vAlign w:val="center"/>
+          </w:tcPr>
+          <w:p>
+            <w:pPr>
+              <w:keepNext/>
+              <w:jc w:val="center"/>
+              <w:rPr>
+                <w:lang w:val="en-US"/>
+              </w:rPr>
+            </w:pPr>
+          </w:p>
+        </w:tc>
+      </w:tr>
+      <w:tr>
+        <w:tc>
+          <w:tcPr>
+            <w:tcW w:w="1726" w:type="dxa"/>
+            <w:vAlign w:val="center"/>
+          </w:tcPr>
+          <w:p>
+            <w:pPr>
+              <w:pStyle w:val="NoSpacing"/>
+              <w:jc w:val="center"/>
+              <w:rPr>
+                <w:rFonts w:eastAsiaTheme="minorHAnsi"/>
+                <w:lang w:val="en-US"/>
+              </w:rPr>
+            </w:pPr>
+          </w:p>
+        </w:tc>
+        <w:tc>
+          <w:tcPr>
+            <w:tcW w:w="2199" w:type="dxa"/>
+            <w:vAlign w:val="center"/>
+          </w:tcPr>
+          <w:p>
+            <w:pPr>
+              <w:jc w:val="center"/>
+              <w:rPr>
+                <w:lang w:val="en-US"/>
+              </w:rPr>
+            </w:pPr>
+          </w:p>
+        </w:tc>
+        <w:tc>
+          <w:tcPr>
+            <w:tcW w:w="1728" w:type="dxa"/>
+            <w:vAlign w:val="center"/>
+          </w:tcPr>
+          <w:p>
+            <w:pPr>
+              <w:jc w:val="center"/>
+              <w:rPr>
+                <w:lang w:val="en-US"/>
+              </w:rPr>
+            </w:pPr>
+          </w:p>
+        </w:tc>
+        <w:tc>
+          <w:tcPr>
+            <w:tcW w:w="977" w:type="dxa"/>
+            <w:vAlign w:val="center"/>
+          </w:tcPr>
+          <w:p>
+            <w:pPr>
+              <w:jc w:val="center"/>
+              <w:rPr>
+                <w:lang w:val="en-US"/>
+              </w:rPr>
+            </w:pPr>
+          </w:p>
+        </w:tc>
+        <w:tc>
+          <w:tcPr>
+            <w:tcW w:w="1249" w:type="dxa"/>
+            <w:vAlign w:val="center"/>
+          </w:tcPr>
+          <w:p>
+            <w:pPr>
+              <w:jc w:val="center"/>
+              <w:rPr>
+                <w:lang w:val="en-US"/>
+              </w:rPr>
+            </w:pPr>
+          </w:p>
+        </w:tc>
+        <w:tc>
+          <w:tcPr>
+            <w:tcW w:w="1728" w:type="dxa"/>
+            <w:vAlign w:val="center"/>
+          </w:tcPr>
+          <w:p>
+            <w:pPr>
+              <w:keepNext/>
+              <w:jc w:val="center"/>
+              <w:rPr>
+                <w:lang w:val="en-US"/>
+              </w:rPr>
+            </w:pPr>
+          </w:p>
+        </w:tc>
+      </w:tr>
     </w:tbl>
     <w:p>
       <w:pPr>
-        <w:pStyle w:val="Legenda"/>
-        <w:rPr>
-          <w:lang w:val="en-US"/>
-        </w:rPr>
-      </w:pPr>
-      <w:bookmarkStart w:id="1" w:name="_Toc353618656"/>
+        <w:pStyle w:val="Caption"/>
+        <w:rPr>
+          <w:lang w:val="en-US"/>
+        </w:rPr>
+      </w:pPr>
+      <w:bookmarkStart w:id="1" w:name="_Toc354244618"/>
       <w:r>
         <w:rPr>
           <w:lang w:val="en-US"/>
@@ -2783,7 +3265,6 @@
           <w:lang w:val="en-US"/>
         </w:rPr>
       </w:pPr>
-      <w:bookmarkStart w:id="2" w:name="_Toc353618646"/>
       <w:r>
         <w:rPr>
           <w:lang w:val="en-US"/>
@@ -2793,11 +3274,12 @@
     </w:p>
     <w:p>
       <w:pPr>
-        <w:pStyle w:val="Cabealho1"/>
-        <w:rPr>
-          <w:lang w:val="en-US"/>
-        </w:rPr>
-      </w:pPr>
+        <w:pStyle w:val="Heading1"/>
+        <w:rPr>
+          <w:lang w:val="en-US"/>
+        </w:rPr>
+      </w:pPr>
+      <w:bookmarkStart w:id="2" w:name="_Toc354244608"/>
       <w:r>
         <w:rPr>
           <w:lang w:val="en-US"/>
@@ -2879,7 +3361,13 @@
         <w:rPr>
           <w:lang w:val="en-US"/>
         </w:rPr>
-        <w:t>Classes will have an XML Comment with the summary of the class.</w:t>
+        <w:t>Classes will have an XML Commen</w:t>
+      </w:r>
+      <w:r>
+        <w:rPr>
+          <w:lang w:val="en-US"/>
+        </w:rPr>
+        <w:t>t with the summary of the class and this XML should identify who created the class.</w:t>
       </w:r>
     </w:p>
     <w:p>
@@ -2952,6 +3440,19 @@
         <w:rPr>
           <w:lang w:val="en-US"/>
         </w:rPr>
+        <w:t>///&lt;remarks&gt;CREATED BY Rui Ganhoto&lt;/remarks&gt;</w:t>
+      </w:r>
+    </w:p>
+    <w:p>
+      <w:pPr>
+        <w:rPr>
+          <w:lang w:val="en-US"/>
+        </w:rPr>
+      </w:pPr>
+      <w:r>
+        <w:rPr>
+          <w:lang w:val="en-US"/>
+        </w:rPr>
         <w:t>Public class Messages</w:t>
       </w:r>
       <w:r>
@@ -2969,12 +3470,12 @@
     </w:p>
     <w:p>
       <w:pPr>
-        <w:pStyle w:val="Cabealho1"/>
-        <w:rPr>
-          <w:lang w:val="en-US"/>
-        </w:rPr>
-      </w:pPr>
-      <w:bookmarkStart w:id="3" w:name="_Toc353618647"/>
+        <w:pStyle w:val="Heading1"/>
+        <w:rPr>
+          <w:lang w:val="en-US"/>
+        </w:rPr>
+      </w:pPr>
+      <w:bookmarkStart w:id="3" w:name="_Toc354244609"/>
       <w:r>
         <w:rPr>
           <w:lang w:val="en-US"/>
@@ -3073,7 +3574,7 @@
     </w:p>
     <w:tbl>
       <w:tblPr>
-        <w:tblStyle w:val="Tabelacomgrelha"/>
+        <w:tblStyle w:val="TableGrid"/>
         <w:tblW w:w="0" w:type="auto"/>
         <w:tblLook w:val="04A0" w:firstRow="1" w:lastRow="0" w:firstColumn="1" w:lastColumn="0" w:noHBand="0" w:noVBand="1"/>
       </w:tblPr>
@@ -3149,12 +3650,14 @@
                 <w:lang w:val="en-US"/>
               </w:rPr>
             </w:pPr>
+            <w:proofErr w:type="spellStart"/>
             <w:r>
               <w:rPr>
                 <w:lang w:val="en-US"/>
               </w:rPr>
               <w:t>Int</w:t>
             </w:r>
+            <w:proofErr w:type="spellEnd"/>
           </w:p>
         </w:tc>
         <w:tc>
@@ -3167,12 +3670,14 @@
                 <w:lang w:val="en-US"/>
               </w:rPr>
             </w:pPr>
+            <w:proofErr w:type="spellStart"/>
             <w:r>
               <w:rPr>
                 <w:lang w:val="en-US"/>
               </w:rPr>
               <w:t>int</w:t>
             </w:r>
+            <w:proofErr w:type="spellEnd"/>
           </w:p>
         </w:tc>
         <w:tc>
@@ -3189,7 +3694,7 @@
               <w:rPr>
                 <w:lang w:val="en-US"/>
               </w:rPr>
-              <w:t>-1; 0</w:t>
+              <w:t>0</w:t>
             </w:r>
           </w:p>
         </w:tc>
@@ -3205,12 +3710,14 @@
                 <w:lang w:val="en-US"/>
               </w:rPr>
             </w:pPr>
+            <w:proofErr w:type="spellStart"/>
             <w:r>
               <w:rPr>
                 <w:lang w:val="en-US"/>
               </w:rPr>
               <w:t>Bool</w:t>
             </w:r>
+            <w:proofErr w:type="spellEnd"/>
           </w:p>
         </w:tc>
         <w:tc>
@@ -3223,12 +3730,14 @@
                 <w:lang w:val="en-US"/>
               </w:rPr>
             </w:pPr>
+            <w:proofErr w:type="spellStart"/>
             <w:r>
               <w:rPr>
                 <w:lang w:val="en-US"/>
               </w:rPr>
               <w:t>bln</w:t>
             </w:r>
+            <w:proofErr w:type="spellEnd"/>
           </w:p>
         </w:tc>
         <w:tc>
@@ -3245,7 +3754,13 @@
               <w:rPr>
                 <w:lang w:val="en-US"/>
               </w:rPr>
-              <w:t>false</w:t>
+              <w:t>F</w:t>
+            </w:r>
+            <w:r>
+              <w:rPr>
+                <w:lang w:val="en-US"/>
+              </w:rPr>
+              <w:t>alse</w:t>
             </w:r>
           </w:p>
         </w:tc>
@@ -3279,12 +3794,14 @@
                 <w:lang w:val="en-US"/>
               </w:rPr>
             </w:pPr>
+            <w:proofErr w:type="spellStart"/>
             <w:r>
               <w:rPr>
                 <w:lang w:val="en-US"/>
               </w:rPr>
               <w:t>str</w:t>
             </w:r>
+            <w:proofErr w:type="spellEnd"/>
           </w:p>
         </w:tc>
         <w:tc>
@@ -3301,7 +3818,7 @@
               <w:rPr>
                 <w:lang w:val="en-US"/>
               </w:rPr>
-              <w:t>“”; String.Empty</w:t>
+              <w:t>“”</w:t>
             </w:r>
           </w:p>
         </w:tc>
@@ -3335,12 +3852,14 @@
                 <w:lang w:val="en-US"/>
               </w:rPr>
             </w:pPr>
+            <w:proofErr w:type="spellStart"/>
             <w:r>
               <w:rPr>
                 <w:lang w:val="en-US"/>
               </w:rPr>
               <w:t>flt</w:t>
             </w:r>
+            <w:proofErr w:type="spellEnd"/>
           </w:p>
         </w:tc>
         <w:tc>
@@ -3357,7 +3876,7 @@
               <w:rPr>
                 <w:lang w:val="en-US"/>
               </w:rPr>
-              <w:t>0;</w:t>
+              <w:t>0</w:t>
             </w:r>
           </w:p>
         </w:tc>
@@ -3391,12 +3910,14 @@
                 <w:lang w:val="en-US"/>
               </w:rPr>
             </w:pPr>
+            <w:proofErr w:type="spellStart"/>
             <w:r>
               <w:rPr>
                 <w:lang w:val="en-US"/>
               </w:rPr>
               <w:t>chr</w:t>
             </w:r>
+            <w:proofErr w:type="spellEnd"/>
           </w:p>
         </w:tc>
         <w:tc>
@@ -3447,12 +3968,14 @@
                 <w:lang w:val="en-US"/>
               </w:rPr>
             </w:pPr>
+            <w:proofErr w:type="spellStart"/>
             <w:r>
               <w:rPr>
                 <w:lang w:val="en-US"/>
               </w:rPr>
               <w:t>dbl</w:t>
             </w:r>
+            <w:proofErr w:type="spellEnd"/>
           </w:p>
         </w:tc>
         <w:tc>
@@ -3469,8 +3992,10 @@
               <w:rPr>
                 <w:lang w:val="en-US"/>
               </w:rPr>
-              <w:t>0;</w:t>
-            </w:r>
+              <w:t>0</w:t>
+            </w:r>
+            <w:bookmarkStart w:id="4" w:name="_GoBack"/>
+            <w:bookmarkEnd w:id="4"/>
           </w:p>
         </w:tc>
       </w:tr>
@@ -3516,12 +4041,12 @@
     </w:tbl>
     <w:p>
       <w:pPr>
-        <w:pStyle w:val="Legenda"/>
-        <w:rPr>
-          <w:lang w:val="en-US"/>
-        </w:rPr>
-      </w:pPr>
-      <w:bookmarkStart w:id="4" w:name="_Toc353618657"/>
+        <w:pStyle w:val="Caption"/>
+        <w:rPr>
+          <w:lang w:val="en-US"/>
+        </w:rPr>
+      </w:pPr>
+      <w:bookmarkStart w:id="5" w:name="_Toc354244619"/>
       <w:r>
         <w:rPr>
           <w:lang w:val="en-US"/>
@@ -3565,7 +4090,7 @@
         </w:rPr>
         <w:t>: Variable prefix and Initialization Values</w:t>
       </w:r>
-      <w:bookmarkEnd w:id="4"/>
+      <w:bookmarkEnd w:id="5"/>
     </w:p>
     <w:p>
       <w:pPr>
@@ -3588,12 +4113,30 @@
           <w:lang w:val="en-US"/>
         </w:rPr>
       </w:pPr>
-      <w:r>
-        <w:rPr>
-          <w:lang w:val="en-US"/>
-        </w:rPr>
-        <w:t>bool blnCanDoSomething</w:t>
-      </w:r>
+      <w:proofErr w:type="spellStart"/>
+      <w:proofErr w:type="gramStart"/>
+      <w:r>
+        <w:rPr>
+          <w:lang w:val="en-US"/>
+        </w:rPr>
+        <w:t>bool</w:t>
+      </w:r>
+      <w:proofErr w:type="spellEnd"/>
+      <w:proofErr w:type="gramEnd"/>
+      <w:r>
+        <w:rPr>
+          <w:lang w:val="en-US"/>
+        </w:rPr>
+        <w:t xml:space="preserve"> </w:t>
+      </w:r>
+      <w:proofErr w:type="spellStart"/>
+      <w:r>
+        <w:rPr>
+          <w:lang w:val="en-US"/>
+        </w:rPr>
+        <w:t>blnCanDoSomething</w:t>
+      </w:r>
+      <w:proofErr w:type="spellEnd"/>
       <w:r>
         <w:rPr>
           <w:lang w:val="en-US"/>
@@ -3613,28 +4156,50 @@
           <w:lang w:val="en-US"/>
         </w:rPr>
       </w:pPr>
-      <w:r>
-        <w:rPr>
-          <w:lang w:val="en-US"/>
-        </w:rPr>
-        <w:t>private intSecondsCounter = 0;</w:t>
-      </w:r>
-    </w:p>
-    <w:p>
-      <w:pPr>
-        <w:rPr>
-          <w:lang w:val="en-US"/>
-        </w:rPr>
-      </w:pPr>
-    </w:p>
-    <w:p>
-      <w:pPr>
-        <w:pStyle w:val="Cabealho1"/>
-        <w:rPr>
-          <w:lang w:val="en-US"/>
-        </w:rPr>
-      </w:pPr>
-      <w:bookmarkStart w:id="5" w:name="_Toc353618648"/>
+      <w:proofErr w:type="gramStart"/>
+      <w:r>
+        <w:rPr>
+          <w:lang w:val="en-US"/>
+        </w:rPr>
+        <w:t>private</w:t>
+      </w:r>
+      <w:proofErr w:type="gramEnd"/>
+      <w:r>
+        <w:rPr>
+          <w:lang w:val="en-US"/>
+        </w:rPr>
+        <w:t xml:space="preserve"> </w:t>
+      </w:r>
+      <w:proofErr w:type="spellStart"/>
+      <w:r>
+        <w:rPr>
+          <w:lang w:val="en-US"/>
+        </w:rPr>
+        <w:t>intSecondsCounter</w:t>
+      </w:r>
+      <w:proofErr w:type="spellEnd"/>
+      <w:r>
+        <w:rPr>
+          <w:lang w:val="en-US"/>
+        </w:rPr>
+        <w:t xml:space="preserve"> = 0;</w:t>
+      </w:r>
+    </w:p>
+    <w:p>
+      <w:pPr>
+        <w:rPr>
+          <w:lang w:val="en-US"/>
+        </w:rPr>
+      </w:pPr>
+    </w:p>
+    <w:p>
+      <w:pPr>
+        <w:pStyle w:val="Heading1"/>
+        <w:rPr>
+          <w:lang w:val="en-US"/>
+        </w:rPr>
+      </w:pPr>
+      <w:bookmarkStart w:id="6" w:name="_Toc354244610"/>
       <w:r>
         <w:rPr>
           <w:lang w:val="en-US"/>
@@ -3648,7 +4213,7 @@
         </w:rPr>
         <w:t>Public Properties</w:t>
       </w:r>
-      <w:bookmarkEnd w:id="5"/>
+      <w:bookmarkEnd w:id="6"/>
     </w:p>
     <w:p>
       <w:pPr>
@@ -3696,21 +4261,71 @@
           <w:lang w:val="en-US"/>
         </w:rPr>
       </w:pPr>
-      <w:r>
-        <w:rPr>
-          <w:lang w:val="en-US"/>
-        </w:rPr>
-        <w:t>public int NumberOfTasks {get;set;}</w:t>
-      </w:r>
-    </w:p>
-    <w:p>
-      <w:pPr>
-        <w:pStyle w:val="Cabealho1"/>
-        <w:rPr>
-          <w:lang w:val="en-US"/>
-        </w:rPr>
-      </w:pPr>
-      <w:bookmarkStart w:id="6" w:name="_Toc353618649"/>
+      <w:proofErr w:type="gramStart"/>
+      <w:r>
+        <w:rPr>
+          <w:lang w:val="en-US"/>
+        </w:rPr>
+        <w:t>public</w:t>
+      </w:r>
+      <w:proofErr w:type="gramEnd"/>
+      <w:r>
+        <w:rPr>
+          <w:lang w:val="en-US"/>
+        </w:rPr>
+        <w:t xml:space="preserve"> </w:t>
+      </w:r>
+      <w:proofErr w:type="spellStart"/>
+      <w:r>
+        <w:rPr>
+          <w:lang w:val="en-US"/>
+        </w:rPr>
+        <w:t>int</w:t>
+      </w:r>
+      <w:proofErr w:type="spellEnd"/>
+      <w:r>
+        <w:rPr>
+          <w:lang w:val="en-US"/>
+        </w:rPr>
+        <w:t xml:space="preserve"> </w:t>
+      </w:r>
+      <w:proofErr w:type="spellStart"/>
+      <w:r>
+        <w:rPr>
+          <w:lang w:val="en-US"/>
+        </w:rPr>
+        <w:t>NumberOfTasks</w:t>
+      </w:r>
+      <w:proofErr w:type="spellEnd"/>
+      <w:r>
+        <w:rPr>
+          <w:lang w:val="en-US"/>
+        </w:rPr>
+        <w:t xml:space="preserve"> {</w:t>
+      </w:r>
+      <w:proofErr w:type="spellStart"/>
+      <w:r>
+        <w:rPr>
+          <w:lang w:val="en-US"/>
+        </w:rPr>
+        <w:t>get;set</w:t>
+      </w:r>
+      <w:proofErr w:type="spellEnd"/>
+      <w:r>
+        <w:rPr>
+          <w:lang w:val="en-US"/>
+        </w:rPr>
+        <w:t>;}</w:t>
+      </w:r>
+    </w:p>
+    <w:p>
+      <w:pPr>
+        <w:pStyle w:val="Heading1"/>
+        <w:rPr>
+          <w:lang w:val="en-US"/>
+        </w:rPr>
+      </w:pPr>
+      <w:bookmarkStart w:id="7" w:name="_Toc354244611"/>
       <w:r>
         <w:rPr>
           <w:lang w:val="en-US"/>
@@ -3729,7 +4344,7 @@
         </w:rPr>
         <w:t>s</w:t>
       </w:r>
-      <w:bookmarkEnd w:id="6"/>
+      <w:bookmarkEnd w:id="7"/>
     </w:p>
     <w:p>
       <w:pPr>
@@ -3840,7 +4455,34 @@
         <w:rPr>
           <w:lang w:val="en-US"/>
         </w:rPr>
-        <w:t xml:space="preserve"> of the method and arguments, GhostDoc will be used to help creating XML headers.</w:t>
+        <w:t xml:space="preserve"> of the method and arguments, </w:t>
+      </w:r>
+      <w:proofErr w:type="spellStart"/>
+      <w:r>
+        <w:rPr>
+          <w:lang w:val="en-US"/>
+        </w:rPr>
+        <w:t>GhostDoc</w:t>
+      </w:r>
+      <w:proofErr w:type="spellEnd"/>
+      <w:r>
+        <w:rPr>
+          <w:lang w:val="en-US"/>
+        </w:rPr>
+        <w:t xml:space="preserve"> will be used to help creating XML headers.</w:t>
+      </w:r>
+    </w:p>
+    <w:p>
+      <w:pPr>
+        <w:rPr>
+          <w:lang w:val="en-US"/>
+        </w:rPr>
+      </w:pPr>
+      <w:r>
+        <w:rPr>
+          <w:lang w:val="en-US"/>
+        </w:rPr>
+        <w:t>Method owner must be identified in the XML header using “remarks” node.</w:t>
       </w:r>
     </w:p>
     <w:p>
@@ -3857,8 +4499,6 @@
         </w:rPr>
         <w:t>Example:</w:t>
       </w:r>
-      <w:bookmarkStart w:id="7" w:name="_GoBack"/>
-      <w:bookmarkEnd w:id="7"/>
     </w:p>
     <w:p>
       <w:pPr>
@@ -3915,14 +4555,49 @@
         <w:rPr>
           <w:lang w:val="en-US"/>
         </w:rPr>
-        <w:t>void SendMessage()</w:t>
-      </w:r>
+        <w:t>///&lt;remarks&gt;CREATED BY Rui Ganhoto&lt;/remarks&gt;</w:t>
+      </w:r>
+    </w:p>
+    <w:p>
+      <w:pPr>
+        <w:rPr>
+          <w:lang w:val="en-US"/>
+        </w:rPr>
+      </w:pPr>
+      <w:proofErr w:type="gramStart"/>
+      <w:r>
+        <w:rPr>
+          <w:lang w:val="en-US"/>
+        </w:rPr>
+        <w:t>void</w:t>
+      </w:r>
+      <w:proofErr w:type="gramEnd"/>
       <w:r>
         <w:rPr>
           <w:lang w:val="en-US"/>
         </w:rPr>
         <w:t xml:space="preserve"> </w:t>
       </w:r>
+      <w:proofErr w:type="spellStart"/>
+      <w:r>
+        <w:rPr>
+          <w:lang w:val="en-US"/>
+        </w:rPr>
+        <w:t>SendMessage</w:t>
+      </w:r>
+      <w:proofErr w:type="spellEnd"/>
+      <w:r>
+        <w:rPr>
+          <w:lang w:val="en-US"/>
+        </w:rPr>
+        <w:t>()</w:t>
+      </w:r>
+      <w:r>
+        <w:rPr>
+          <w:lang w:val="en-US"/>
+        </w:rPr>
+        <w:t xml:space="preserve"> </w:t>
+      </w:r>
       <w:r>
         <w:rPr>
           <w:lang w:val="en-US"/>
@@ -3944,12 +4619,12 @@
     </w:p>
     <w:p>
       <w:pPr>
-        <w:pStyle w:val="Cabealho1"/>
-        <w:rPr>
-          <w:lang w:val="en-US"/>
-        </w:rPr>
-      </w:pPr>
-      <w:bookmarkStart w:id="8" w:name="_Toc353618650"/>
+        <w:pStyle w:val="Heading1"/>
+        <w:rPr>
+          <w:lang w:val="en-US"/>
+        </w:rPr>
+      </w:pPr>
+      <w:bookmarkStart w:id="8" w:name="_Toc354244612"/>
       <w:r>
         <w:rPr>
           <w:lang w:val="en-US"/>
@@ -3999,7 +4674,21 @@
         <w:rPr>
           <w:lang w:val="en-US"/>
         </w:rPr>
-        <w:t>Every method must have XML header with a small description of the method and arguments, GhostDoc will be used to help creating XML headers.</w:t>
+        <w:t xml:space="preserve">Every method must have XML header with a small description of the method and arguments, </w:t>
+      </w:r>
+      <w:proofErr w:type="spellStart"/>
+      <w:r>
+        <w:rPr>
+          <w:lang w:val="en-US"/>
+        </w:rPr>
+        <w:t>GhostDoc</w:t>
+      </w:r>
+      <w:proofErr w:type="spellEnd"/>
+      <w:r>
+        <w:rPr>
+          <w:lang w:val="en-US"/>
+        </w:rPr>
+        <w:t xml:space="preserve"> will be used to help creating XML headers.</w:t>
       </w:r>
     </w:p>
     <w:p>
@@ -4072,7 +4761,21 @@
         <w:rPr>
           <w:lang w:val="en-US"/>
         </w:rPr>
-        <w:t xml:space="preserve">/// &lt;param name=" </w:t>
+        <w:t>/// &lt;</w:t>
+      </w:r>
+      <w:proofErr w:type="spellStart"/>
+      <w:r>
+        <w:rPr>
+          <w:lang w:val="en-US"/>
+        </w:rPr>
+        <w:t>param</w:t>
+      </w:r>
+      <w:proofErr w:type="spellEnd"/>
+      <w:r>
+        <w:rPr>
+          <w:lang w:val="en-US"/>
+        </w:rPr>
+        <w:t xml:space="preserve"> name=" </w:t>
       </w:r>
       <w:r>
         <w:rPr>
@@ -4096,27 +4799,77 @@
         <w:rPr>
           <w:lang w:val="en-US"/>
         </w:rPr>
-        <w:t>&lt;/param&gt;</w:t>
-      </w:r>
-    </w:p>
-    <w:p>
-      <w:pPr>
-        <w:rPr>
-          <w:lang w:val="en-US"/>
-        </w:rPr>
-      </w:pPr>
-      <w:r>
-        <w:rPr>
-          <w:lang w:val="en-US"/>
-        </w:rPr>
-        <w:t>void SendMessage(string Message)</w:t>
-      </w:r>
+        <w:t>&lt;/</w:t>
+      </w:r>
+      <w:proofErr w:type="spellStart"/>
+      <w:r>
+        <w:rPr>
+          <w:lang w:val="en-US"/>
+        </w:rPr>
+        <w:t>param</w:t>
+      </w:r>
+      <w:proofErr w:type="spellEnd"/>
+      <w:r>
+        <w:rPr>
+          <w:lang w:val="en-US"/>
+        </w:rPr>
+        <w:t>&gt;</w:t>
+      </w:r>
+    </w:p>
+    <w:p>
+      <w:pPr>
+        <w:rPr>
+          <w:lang w:val="en-US"/>
+        </w:rPr>
+      </w:pPr>
+      <w:r>
+        <w:rPr>
+          <w:lang w:val="en-US"/>
+        </w:rPr>
+        <w:lastRenderedPageBreak/>
+        <w:t>///&lt;remarks&gt;CREATED BY Rui Ganhoto&lt;/remarks&gt;</w:t>
+      </w:r>
+    </w:p>
+    <w:p>
+      <w:pPr>
+        <w:rPr>
+          <w:lang w:val="en-US"/>
+        </w:rPr>
+      </w:pPr>
+      <w:proofErr w:type="gramStart"/>
+      <w:r>
+        <w:rPr>
+          <w:lang w:val="en-US"/>
+        </w:rPr>
+        <w:t>void</w:t>
+      </w:r>
+      <w:proofErr w:type="gramEnd"/>
       <w:r>
         <w:rPr>
           <w:lang w:val="en-US"/>
         </w:rPr>
         <w:t xml:space="preserve"> </w:t>
       </w:r>
+      <w:proofErr w:type="spellStart"/>
+      <w:r>
+        <w:rPr>
+          <w:lang w:val="en-US"/>
+        </w:rPr>
+        <w:t>SendMessage</w:t>
+      </w:r>
+      <w:proofErr w:type="spellEnd"/>
+      <w:r>
+        <w:rPr>
+          <w:lang w:val="en-US"/>
+        </w:rPr>
+        <w:t>(string Message)</w:t>
+      </w:r>
+      <w:r>
+        <w:rPr>
+          <w:lang w:val="en-US"/>
+        </w:rPr>
+        <w:t xml:space="preserve"> </w:t>
+      </w:r>
       <w:r>
         <w:rPr>
           <w:lang w:val="en-US"/>
@@ -4138,17 +4891,16 @@
     </w:p>
     <w:p>
       <w:pPr>
-        <w:pStyle w:val="Cabealho1"/>
-        <w:rPr>
-          <w:lang w:val="en-US"/>
-        </w:rPr>
-      </w:pPr>
-      <w:bookmarkStart w:id="9" w:name="_Toc353618651"/>
-      <w:r>
-        <w:rPr>
-          <w:lang w:val="en-US"/>
-        </w:rPr>
-        <w:lastRenderedPageBreak/>
+        <w:pStyle w:val="Heading1"/>
+        <w:rPr>
+          <w:lang w:val="en-US"/>
+        </w:rPr>
+      </w:pPr>
+      <w:bookmarkStart w:id="9" w:name="_Toc354244613"/>
+      <w:r>
+        <w:rPr>
+          <w:lang w:val="en-US"/>
+        </w:rPr>
         <w:t xml:space="preserve">6. </w:t>
       </w:r>
       <w:r>
@@ -4199,7 +4951,7 @@
     </w:p>
     <w:tbl>
       <w:tblPr>
-        <w:tblStyle w:val="Tabelacomgrelha"/>
+        <w:tblStyle w:val="TableGrid"/>
         <w:tblW w:w="0" w:type="auto"/>
         <w:tblLook w:val="04A0" w:firstRow="1" w:lastRow="0" w:firstColumn="1" w:lastColumn="0" w:noHBand="0" w:noVBand="1"/>
       </w:tblPr>
@@ -4278,7 +5030,13 @@
               <w:rPr>
                 <w:lang w:val="en-US"/>
               </w:rPr>
-              <w:t>txt</w:t>
+              <w:t>T</w:t>
+            </w:r>
+            <w:r>
+              <w:rPr>
+                <w:lang w:val="en-US"/>
+              </w:rPr>
+              <w:t>xt</w:t>
             </w:r>
           </w:p>
         </w:tc>
@@ -4312,12 +5070,20 @@
                 <w:lang w:val="en-US"/>
               </w:rPr>
             </w:pPr>
-            <w:r>
-              <w:rPr>
-                <w:lang w:val="en-US"/>
-              </w:rPr>
-              <w:t>lbl</w:t>
-            </w:r>
+            <w:proofErr w:type="spellStart"/>
+            <w:r>
+              <w:rPr>
+                <w:lang w:val="en-US"/>
+              </w:rPr>
+              <w:t>L</w:t>
+            </w:r>
+            <w:r>
+              <w:rPr>
+                <w:lang w:val="en-US"/>
+              </w:rPr>
+              <w:t>bl</w:t>
+            </w:r>
+            <w:proofErr w:type="spellEnd"/>
           </w:p>
         </w:tc>
       </w:tr>
@@ -4350,12 +5116,14 @@
                 <w:lang w:val="en-US"/>
               </w:rPr>
             </w:pPr>
+            <w:proofErr w:type="spellStart"/>
             <w:r>
               <w:rPr>
                 <w:lang w:val="en-US"/>
               </w:rPr>
               <w:t>img</w:t>
             </w:r>
+            <w:proofErr w:type="spellEnd"/>
           </w:p>
         </w:tc>
       </w:tr>
@@ -4370,12 +5138,14 @@
                 <w:lang w:val="en-US"/>
               </w:rPr>
             </w:pPr>
+            <w:proofErr w:type="spellStart"/>
             <w:r>
               <w:rPr>
                 <w:lang w:val="en-US"/>
               </w:rPr>
               <w:t>CheckBox</w:t>
             </w:r>
+            <w:proofErr w:type="spellEnd"/>
           </w:p>
         </w:tc>
         <w:tc>
@@ -4388,12 +5158,14 @@
                 <w:lang w:val="en-US"/>
               </w:rPr>
             </w:pPr>
+            <w:proofErr w:type="spellStart"/>
             <w:r>
               <w:rPr>
                 <w:lang w:val="en-US"/>
               </w:rPr>
               <w:t>chk</w:t>
             </w:r>
+            <w:proofErr w:type="spellEnd"/>
           </w:p>
         </w:tc>
       </w:tr>
@@ -4426,12 +5198,14 @@
                 <w:lang w:val="en-US"/>
               </w:rPr>
             </w:pPr>
+            <w:proofErr w:type="spellStart"/>
             <w:r>
               <w:rPr>
                 <w:lang w:val="en-US"/>
               </w:rPr>
               <w:t>spn</w:t>
             </w:r>
+            <w:proofErr w:type="spellEnd"/>
           </w:p>
         </w:tc>
       </w:tr>
@@ -4464,12 +5238,14 @@
                 <w:lang w:val="en-US"/>
               </w:rPr>
             </w:pPr>
+            <w:proofErr w:type="spellStart"/>
             <w:r>
               <w:rPr>
                 <w:lang w:val="en-US"/>
               </w:rPr>
               <w:t>pnl</w:t>
             </w:r>
+            <w:proofErr w:type="spellEnd"/>
           </w:p>
         </w:tc>
       </w:tr>
@@ -4484,12 +5260,14 @@
                 <w:lang w:val="en-US"/>
               </w:rPr>
             </w:pPr>
+            <w:proofErr w:type="spellStart"/>
             <w:r>
               <w:rPr>
                 <w:lang w:val="en-US"/>
               </w:rPr>
               <w:t>SplitContainer</w:t>
             </w:r>
+            <w:proofErr w:type="spellEnd"/>
           </w:p>
         </w:tc>
         <w:tc>
@@ -4502,12 +5280,14 @@
                 <w:lang w:val="en-US"/>
               </w:rPr>
             </w:pPr>
+            <w:proofErr w:type="spellStart"/>
             <w:r>
               <w:rPr>
                 <w:lang w:val="en-US"/>
               </w:rPr>
               <w:t>spc</w:t>
             </w:r>
+            <w:proofErr w:type="spellEnd"/>
           </w:p>
         </w:tc>
       </w:tr>
@@ -4540,12 +5320,14 @@
                 <w:lang w:val="en-US"/>
               </w:rPr>
             </w:pPr>
+            <w:proofErr w:type="spellStart"/>
             <w:r>
               <w:rPr>
                 <w:lang w:val="en-US"/>
               </w:rPr>
               <w:t>btn</w:t>
             </w:r>
+            <w:proofErr w:type="spellEnd"/>
           </w:p>
         </w:tc>
       </w:tr>
@@ -4560,12 +5342,14 @@
                 <w:lang w:val="en-US"/>
               </w:rPr>
             </w:pPr>
+            <w:proofErr w:type="spellStart"/>
             <w:r>
               <w:rPr>
                 <w:lang w:val="en-US"/>
               </w:rPr>
               <w:t>GroupBox</w:t>
             </w:r>
+            <w:proofErr w:type="spellEnd"/>
           </w:p>
         </w:tc>
         <w:tc>
@@ -4578,12 +5362,14 @@
                 <w:lang w:val="en-US"/>
               </w:rPr>
             </w:pPr>
+            <w:proofErr w:type="spellStart"/>
             <w:r>
               <w:rPr>
                 <w:lang w:val="en-US"/>
               </w:rPr>
               <w:t>grp</w:t>
             </w:r>
+            <w:proofErr w:type="spellEnd"/>
           </w:p>
         </w:tc>
       </w:tr>
@@ -4643,12 +5429,12 @@
     </w:tbl>
     <w:p>
       <w:pPr>
-        <w:pStyle w:val="Legenda"/>
-        <w:rPr>
-          <w:lang w:val="en-US"/>
-        </w:rPr>
-      </w:pPr>
-      <w:bookmarkStart w:id="10" w:name="_Toc353618658"/>
+        <w:pStyle w:val="Caption"/>
+        <w:rPr>
+          <w:lang w:val="en-US"/>
+        </w:rPr>
+      </w:pPr>
+      <w:bookmarkStart w:id="10" w:name="_Toc354244620"/>
       <w:r>
         <w:rPr>
           <w:lang w:val="en-US"/>
@@ -4722,21 +5508,25 @@
           <w:lang w:val="en-US"/>
         </w:rPr>
       </w:pPr>
+      <w:proofErr w:type="spellStart"/>
+      <w:proofErr w:type="gramStart"/>
       <w:r>
         <w:rPr>
           <w:lang w:val="en-US"/>
         </w:rPr>
         <w:t>chkShowResults</w:t>
       </w:r>
-    </w:p>
-    <w:p>
-      <w:pPr>
-        <w:pStyle w:val="Cabealho1"/>
-        <w:rPr>
-          <w:lang w:val="en-US"/>
-        </w:rPr>
-      </w:pPr>
-      <w:bookmarkStart w:id="11" w:name="_Toc353618652"/>
+      <w:proofErr w:type="spellEnd"/>
+      <w:proofErr w:type="gramEnd"/>
+    </w:p>
+    <w:p>
+      <w:pPr>
+        <w:pStyle w:val="Heading1"/>
+        <w:rPr>
+          <w:lang w:val="en-US"/>
+        </w:rPr>
+      </w:pPr>
+      <w:bookmarkStart w:id="11" w:name="_Toc354244614"/>
       <w:r>
         <w:rPr>
           <w:lang w:val="en-US"/>
@@ -4804,6 +5594,19 @@
     <w:p>
       <w:pPr>
         <w:rPr>
+          <w:lang w:val="en-US"/>
+        </w:rPr>
+      </w:pPr>
+      <w:r>
+        <w:rPr>
+          <w:lang w:val="en-US"/>
+        </w:rPr>
+        <w:t>Enumerations must identify who is the owner using remarks tag.</w:t>
+      </w:r>
+    </w:p>
+    <w:p>
+      <w:pPr>
+        <w:rPr>
           <w:b/>
           <w:lang w:val="en-US"/>
         </w:rPr>
@@ -4877,7 +5680,30 @@
         <w:rPr>
           <w:lang w:val="en-US"/>
         </w:rPr>
-        <w:t>enum Days {Sat=0, Sun</w:t>
+        <w:t>///&lt;remarks&gt;CREATED BY Rui Ganhoto&lt;/remarks&gt;</w:t>
+      </w:r>
+    </w:p>
+    <w:p>
+      <w:pPr>
+        <w:rPr>
+          <w:lang w:val="en-US"/>
+        </w:rPr>
+      </w:pPr>
+      <w:proofErr w:type="spellStart"/>
+      <w:proofErr w:type="gramStart"/>
+      <w:r>
+        <w:rPr>
+          <w:lang w:val="en-US"/>
+        </w:rPr>
+        <w:t>enum</w:t>
+      </w:r>
+      <w:proofErr w:type="spellEnd"/>
+      <w:proofErr w:type="gramEnd"/>
+      <w:r>
+        <w:rPr>
+          <w:lang w:val="en-US"/>
+        </w:rPr>
+        <w:t xml:space="preserve"> Days {Sat=0, Sun</w:t>
       </w:r>
       <w:r>
         <w:rPr>
@@ -4912,12 +5738,12 @@
     </w:p>
     <w:p>
       <w:pPr>
-        <w:pStyle w:val="Cabealho1"/>
-        <w:rPr>
-          <w:lang w:val="en-US"/>
-        </w:rPr>
-      </w:pPr>
-      <w:bookmarkStart w:id="12" w:name="_Toc353618653"/>
+        <w:pStyle w:val="Heading1"/>
+        <w:rPr>
+          <w:lang w:val="en-US"/>
+        </w:rPr>
+      </w:pPr>
+      <w:bookmarkStart w:id="12" w:name="_Toc354244615"/>
       <w:r>
         <w:rPr>
           <w:lang w:val="en-US"/>
@@ -4955,6 +5781,7 @@
         <w:rPr>
           <w:lang w:val="en-US"/>
         </w:rPr>
+        <w:lastRenderedPageBreak/>
         <w:t>Exception messages should be readable and friendly to the user and a complete exception report should be provided so the user can send the exception.</w:t>
       </w:r>
     </w:p>
@@ -5006,7 +5833,7 @@
     </w:p>
     <w:p>
       <w:pPr>
-        <w:pStyle w:val="PargrafodaLista"/>
+        <w:pStyle w:val="ListParagraph"/>
         <w:numPr>
           <w:ilvl w:val="0"/>
           <w:numId w:val="3"/>
@@ -5024,7 +5851,7 @@
     </w:p>
     <w:p>
       <w:pPr>
-        <w:pStyle w:val="PargrafodaLista"/>
+        <w:pStyle w:val="ListParagraph"/>
         <w:numPr>
           <w:ilvl w:val="0"/>
           <w:numId w:val="3"/>
@@ -5042,7 +5869,7 @@
     </w:p>
     <w:p>
       <w:pPr>
-        <w:pStyle w:val="PargrafodaLista"/>
+        <w:pStyle w:val="ListParagraph"/>
         <w:numPr>
           <w:ilvl w:val="0"/>
           <w:numId w:val="3"/>
@@ -5060,7 +5887,7 @@
     </w:p>
     <w:p>
       <w:pPr>
-        <w:pStyle w:val="PargrafodaLista"/>
+        <w:pStyle w:val="ListParagraph"/>
         <w:numPr>
           <w:ilvl w:val="0"/>
           <w:numId w:val="3"/>
@@ -5078,7 +5905,7 @@
     </w:p>
     <w:p>
       <w:pPr>
-        <w:pStyle w:val="PargrafodaLista"/>
+        <w:pStyle w:val="ListParagraph"/>
         <w:numPr>
           <w:ilvl w:val="0"/>
           <w:numId w:val="3"/>
@@ -5102,7 +5929,7 @@
     </w:p>
     <w:p>
       <w:pPr>
-        <w:pStyle w:val="PargrafodaLista"/>
+        <w:pStyle w:val="ListParagraph"/>
         <w:numPr>
           <w:ilvl w:val="0"/>
           <w:numId w:val="3"/>
@@ -5133,12 +5960,12 @@
     </w:p>
     <w:p>
       <w:pPr>
-        <w:pStyle w:val="Cabealho1"/>
-        <w:rPr>
-          <w:lang w:val="en-US"/>
-        </w:rPr>
-      </w:pPr>
-      <w:bookmarkStart w:id="13" w:name="_Toc353618654"/>
+        <w:pStyle w:val="Heading1"/>
+        <w:rPr>
+          <w:lang w:val="en-US"/>
+        </w:rPr>
+      </w:pPr>
+      <w:bookmarkStart w:id="13" w:name="_Toc354244616"/>
       <w:r>
         <w:rPr>
           <w:lang w:val="en-US"/>
@@ -5199,7 +6026,7 @@
     </w:p>
     <w:p>
       <w:pPr>
-        <w:pStyle w:val="PargrafodaLista"/>
+        <w:pStyle w:val="ListParagraph"/>
         <w:numPr>
           <w:ilvl w:val="0"/>
           <w:numId w:val="2"/>
@@ -5229,7 +6056,7 @@
     </w:p>
     <w:p>
       <w:pPr>
-        <w:pStyle w:val="PargrafodaLista"/>
+        <w:pStyle w:val="ListParagraph"/>
         <w:numPr>
           <w:ilvl w:val="0"/>
           <w:numId w:val="2"/>
@@ -5265,7 +6092,7 @@
     </w:p>
     <w:p>
       <w:pPr>
-        <w:pStyle w:val="PargrafodaLista"/>
+        <w:pStyle w:val="ListParagraph"/>
         <w:numPr>
           <w:ilvl w:val="1"/>
           <w:numId w:val="2"/>
@@ -5295,7 +6122,7 @@
     </w:p>
     <w:p>
       <w:pPr>
-        <w:pStyle w:val="PargrafodaLista"/>
+        <w:pStyle w:val="ListParagraph"/>
         <w:numPr>
           <w:ilvl w:val="0"/>
           <w:numId w:val="2"/>
@@ -5325,7 +6152,7 @@
     </w:p>
     <w:p>
       <w:pPr>
-        <w:pStyle w:val="PargrafodaLista"/>
+        <w:pStyle w:val="ListParagraph"/>
         <w:numPr>
           <w:ilvl w:val="1"/>
           <w:numId w:val="2"/>
@@ -5340,22 +6167,44 @@
         </w:rPr>
         <w:t xml:space="preserve">Ex.: </w:t>
       </w:r>
+      <w:proofErr w:type="spellStart"/>
       <w:r>
         <w:rPr>
           <w:lang w:val="en-GB"/>
         </w:rPr>
-        <w:t>int intHourCountdownInSeconds = 3600; //There are 3600 seconds in one hour</w:t>
-      </w:r>
+        <w:t>int</w:t>
+      </w:r>
+      <w:proofErr w:type="spellEnd"/>
       <w:r>
         <w:rPr>
           <w:lang w:val="en-GB"/>
         </w:rPr>
+        <w:t xml:space="preserve"> </w:t>
+      </w:r>
+      <w:proofErr w:type="spellStart"/>
+      <w:r>
+        <w:rPr>
+          <w:lang w:val="en-GB"/>
+        </w:rPr>
+        <w:t>intHourCountdownInSeconds</w:t>
+      </w:r>
+      <w:proofErr w:type="spellEnd"/>
+      <w:r>
+        <w:rPr>
+          <w:lang w:val="en-GB"/>
+        </w:rPr>
+        <w:t xml:space="preserve"> = 3600; //There are 3600 seconds in one hour</w:t>
+      </w:r>
+      <w:r>
+        <w:rPr>
+          <w:lang w:val="en-GB"/>
+        </w:rPr>
         <w:t xml:space="preserve"> (Answering to “why am I using this initialization?”)</w:t>
       </w:r>
     </w:p>
     <w:p>
       <w:pPr>
-        <w:pStyle w:val="PargrafodaLista"/>
+        <w:pStyle w:val="ListParagraph"/>
         <w:numPr>
           <w:ilvl w:val="0"/>
           <w:numId w:val="2"/>
@@ -5373,7 +6222,7 @@
     </w:p>
     <w:p>
       <w:pPr>
-        <w:pStyle w:val="PargrafodaLista"/>
+        <w:pStyle w:val="ListParagraph"/>
         <w:numPr>
           <w:ilvl w:val="1"/>
           <w:numId w:val="2"/>
@@ -5417,6 +6266,48 @@
           <w:lang w:val="en-GB"/>
         </w:rPr>
         <w:t>multiple visual objects (Answering to “What is this variable?”)</w:t>
+      </w:r>
+    </w:p>
+    <w:p>
+      <w:pPr>
+        <w:pStyle w:val="ListParagraph"/>
+        <w:numPr>
+          <w:ilvl w:val="0"/>
+          <w:numId w:val="2"/>
+        </w:numPr>
+        <w:rPr>
+          <w:lang w:val="en-GB"/>
+        </w:rPr>
+      </w:pPr>
+      <w:r>
+        <w:rPr>
+          <w:lang w:val="en-GB"/>
+        </w:rPr>
+        <w:t>If there is any change on the other person’s code identifying who made the change, when and what was wrong or what was improved.</w:t>
+      </w:r>
+    </w:p>
+    <w:p>
+      <w:pPr>
+        <w:pStyle w:val="ListParagraph"/>
+        <w:numPr>
+          <w:ilvl w:val="1"/>
+          <w:numId w:val="2"/>
+        </w:numPr>
+        <w:rPr>
+          <w:lang w:val="en-GB"/>
+        </w:rPr>
+      </w:pPr>
+      <w:r>
+        <w:rPr>
+          <w:lang w:val="en-GB"/>
+        </w:rPr>
+        <w:t>Ex.: //Rui Ganhoto 2013/04/20– This method was throwing an unexpected exception</w:t>
+      </w:r>
+      <w:r>
+        <w:rPr>
+          <w:lang w:val="en-GB"/>
+        </w:rPr>
+        <w:t>.</w:t>
       </w:r>
     </w:p>
     <w:sectPr>
@@ -5461,7 +6352,7 @@
 <w:ftr xmlns:wpc="http://schemas.microsoft.com/office/word/2010/wordprocessingCanvas" xmlns:mc="http://schemas.openxmlformats.org/markup-compatibility/2006" xmlns:o="urn:schemas-microsoft-com:office:office" xmlns:r="http://schemas.openxmlformats.org/officeDocument/2006/relationships" xmlns:m="http://schemas.openxmlformats.org/officeDocument/2006/math" xmlns:v="urn:schemas-microsoft-com:vml" xmlns:wp14="http://schemas.microsoft.com/office/word/2010/wordprocessingDrawing" xmlns:wp="http://schemas.openxmlformats.org/drawingml/2006/wordprocessingDrawing" xmlns:w10="urn:schemas-microsoft-com:office:word" xmlns:w="http://schemas.openxmlformats.org/wordprocessingml/2006/main" xmlns:w14="http://schemas.microsoft.com/office/word/2010/wordml" xmlns:w15="http://schemas.microsoft.com/office/word/2012/wordml" xmlns:wpg="http://schemas.microsoft.com/office/word/2010/wordprocessingGroup" xmlns:wpi="http://schemas.microsoft.com/office/word/2010/wordprocessingInk" xmlns:wne="http://schemas.microsoft.com/office/word/2006/wordml" xmlns:wps="http://schemas.microsoft.com/office/word/2010/wordprocessingShape" mc:Ignorable="w14 w15 wp14">
   <w:p>
     <w:pPr>
-      <w:pStyle w:val="Rodap"/>
+      <w:pStyle w:val="Footer"/>
     </w:pPr>
     <w:r>
       <w:t>Projeto Soft</w:t>
@@ -5472,7 +6363,7 @@
   </w:p>
   <w:p>
     <w:pPr>
-      <w:pStyle w:val="Rodap"/>
+      <w:pStyle w:val="Footer"/>
     </w:pPr>
     <w:sdt>
       <w:sdtPr>
@@ -5483,8 +6374,13 @@
       </w:sdtPr>
       <w:sdtEndPr/>
       <w:sdtContent>
+        <w:proofErr w:type="spellStart"/>
         <w:r>
-          <w:t>Coding Standards</w:t>
+          <w:t>Coding</w:t>
+        </w:r>
+        <w:proofErr w:type="spellEnd"/>
+        <w:r>
+          <w:t xml:space="preserve"> Standards</w:t>
         </w:r>
       </w:sdtContent>
     </w:sdt>
@@ -5502,7 +6398,7 @@
 <w:ftr xmlns:wpc="http://schemas.microsoft.com/office/word/2010/wordprocessingCanvas" xmlns:mc="http://schemas.openxmlformats.org/markup-compatibility/2006" xmlns:o="urn:schemas-microsoft-com:office:office" xmlns:r="http://schemas.openxmlformats.org/officeDocument/2006/relationships" xmlns:m="http://schemas.openxmlformats.org/officeDocument/2006/math" xmlns:v="urn:schemas-microsoft-com:vml" xmlns:wp14="http://schemas.microsoft.com/office/word/2010/wordprocessingDrawing" xmlns:wp="http://schemas.openxmlformats.org/drawingml/2006/wordprocessingDrawing" xmlns:w10="urn:schemas-microsoft-com:office:word" xmlns:w="http://schemas.openxmlformats.org/wordprocessingml/2006/main" xmlns:w14="http://schemas.microsoft.com/office/word/2010/wordml" xmlns:w15="http://schemas.microsoft.com/office/word/2012/wordml" xmlns:wpg="http://schemas.microsoft.com/office/word/2010/wordprocessingGroup" xmlns:wpi="http://schemas.microsoft.com/office/word/2010/wordprocessingInk" xmlns:wne="http://schemas.microsoft.com/office/word/2006/wordml" xmlns:wps="http://schemas.microsoft.com/office/word/2010/wordprocessingShape" mc:Ignorable="w14 w15 wp14">
   <w:p>
     <w:pPr>
-      <w:pStyle w:val="Rodap"/>
+      <w:pStyle w:val="Footer"/>
     </w:pPr>
     <w:r>
       <w:t>Projeto Software 2013</w:t>
@@ -5516,7 +6412,7 @@
   </w:p>
   <w:p>
     <w:pPr>
-      <w:pStyle w:val="Rodap"/>
+      <w:pStyle w:val="Footer"/>
       <w:tabs>
         <w:tab w:val="clear" w:pos="4252"/>
       </w:tabs>
@@ -5530,8 +6426,13 @@
       </w:sdtPr>
       <w:sdtEndPr/>
       <w:sdtContent>
+        <w:proofErr w:type="spellStart"/>
         <w:r>
-          <w:t>Coding Standards</w:t>
+          <w:t>Coding</w:t>
+        </w:r>
+        <w:proofErr w:type="spellEnd"/>
+        <w:r>
+          <w:t xml:space="preserve"> Standards</w:t>
         </w:r>
       </w:sdtContent>
     </w:sdt>
@@ -5546,7 +6447,7 @@
 <w:ftr xmlns:wpc="http://schemas.microsoft.com/office/word/2010/wordprocessingCanvas" xmlns:mc="http://schemas.openxmlformats.org/markup-compatibility/2006" xmlns:o="urn:schemas-microsoft-com:office:office" xmlns:r="http://schemas.openxmlformats.org/officeDocument/2006/relationships" xmlns:m="http://schemas.openxmlformats.org/officeDocument/2006/math" xmlns:v="urn:schemas-microsoft-com:vml" xmlns:wp14="http://schemas.microsoft.com/office/word/2010/wordprocessingDrawing" xmlns:wp="http://schemas.openxmlformats.org/drawingml/2006/wordprocessingDrawing" xmlns:w10="urn:schemas-microsoft-com:office:word" xmlns:w="http://schemas.openxmlformats.org/wordprocessingml/2006/main" xmlns:w14="http://schemas.microsoft.com/office/word/2010/wordml" xmlns:w15="http://schemas.microsoft.com/office/word/2012/wordml" xmlns:wpg="http://schemas.microsoft.com/office/word/2010/wordprocessingGroup" xmlns:wpi="http://schemas.microsoft.com/office/word/2010/wordprocessingInk" xmlns:wne="http://schemas.microsoft.com/office/word/2006/wordml" xmlns:wps="http://schemas.microsoft.com/office/word/2010/wordprocessingShape" mc:Ignorable="w14 w15 wp14">
   <w:p>
     <w:pPr>
-      <w:pStyle w:val="Rodap"/>
+      <w:pStyle w:val="Footer"/>
     </w:pPr>
     <w:r>
       <w:t>Projeto Software 2013</w:t>
@@ -5560,7 +6461,7 @@
   </w:p>
   <w:p>
     <w:pPr>
-      <w:pStyle w:val="Rodap"/>
+      <w:pStyle w:val="Footer"/>
       <w:tabs>
         <w:tab w:val="clear" w:pos="4252"/>
       </w:tabs>
@@ -5574,8 +6475,13 @@
       </w:sdtPr>
       <w:sdtEndPr/>
       <w:sdtContent>
+        <w:proofErr w:type="spellStart"/>
         <w:r>
-          <w:t>Coding Standards</w:t>
+          <w:t>Coding</w:t>
+        </w:r>
+        <w:proofErr w:type="spellEnd"/>
+        <w:r>
+          <w:t xml:space="preserve"> Standards</w:t>
         </w:r>
       </w:sdtContent>
     </w:sdt>
@@ -5636,7 +6542,7 @@
 <w:hdr xmlns:wpc="http://schemas.microsoft.com/office/word/2010/wordprocessingCanvas" xmlns:mc="http://schemas.openxmlformats.org/markup-compatibility/2006" xmlns:o="urn:schemas-microsoft-com:office:office" xmlns:r="http://schemas.openxmlformats.org/officeDocument/2006/relationships" xmlns:m="http://schemas.openxmlformats.org/officeDocument/2006/math" xmlns:v="urn:schemas-microsoft-com:vml" xmlns:wp14="http://schemas.microsoft.com/office/word/2010/wordprocessingDrawing" xmlns:wp="http://schemas.openxmlformats.org/drawingml/2006/wordprocessingDrawing" xmlns:w10="urn:schemas-microsoft-com:office:word" xmlns:w="http://schemas.openxmlformats.org/wordprocessingml/2006/main" xmlns:w14="http://schemas.microsoft.com/office/word/2010/wordml" xmlns:w15="http://schemas.microsoft.com/office/word/2012/wordml" xmlns:wpg="http://schemas.microsoft.com/office/word/2010/wordprocessingGroup" xmlns:wpi="http://schemas.microsoft.com/office/word/2010/wordprocessingInk" xmlns:wne="http://schemas.microsoft.com/office/word/2006/wordml" xmlns:wps="http://schemas.microsoft.com/office/word/2010/wordprocessingShape" mc:Ignorable="w14 w15 wp14">
   <w:p>
     <w:pPr>
-      <w:pStyle w:val="Cabealho"/>
+      <w:pStyle w:val="Header"/>
       <w:rPr>
         <w:lang w:val="en-US"/>
       </w:rPr>
@@ -5647,7 +6553,7 @@
         <w:lang w:eastAsia="pt-PT"/>
       </w:rPr>
       <w:drawing>
-        <wp:anchor distT="0" distB="0" distL="114300" distR="114300" simplePos="0" relativeHeight="251656192" behindDoc="0" locked="0" layoutInCell="1" allowOverlap="1" wp14:anchorId="67F068B7" wp14:editId="0CEE3104">
+        <wp:anchor distT="0" distB="0" distL="114300" distR="114300" simplePos="0" relativeHeight="251657216" behindDoc="0" locked="0" layoutInCell="1" allowOverlap="1" wp14:anchorId="67F068B7" wp14:editId="0CEE3104">
           <wp:simplePos x="0" y="0"/>
           <wp:positionH relativeFrom="column">
             <wp:posOffset>15239</wp:posOffset>
@@ -5747,7 +6653,7 @@
   </w:p>
   <w:p>
     <w:pPr>
-      <w:pStyle w:val="Cabealho"/>
+      <w:pStyle w:val="Header"/>
       <w:rPr>
         <w:lang w:val="en-US"/>
       </w:rPr>
@@ -5780,7 +6686,13 @@
           <w:rPr>
             <w:lang w:val="en-US"/>
           </w:rPr>
-          <w:t>V0.3</w:t>
+          <w:t>V0.</w:t>
+        </w:r>
+        <w:r>
+          <w:rPr>
+            <w:lang w:val="en-US"/>
+          </w:rPr>
+          <w:t>4</w:t>
         </w:r>
       </w:sdtContent>
     </w:sdt>
@@ -5806,7 +6718,13 @@
           <w:rPr>
             <w:lang w:val="en-GB"/>
           </w:rPr>
-          <w:t>Ready For Revision</w:t>
+          <w:t xml:space="preserve">Ready For </w:t>
+        </w:r>
+        <w:r>
+          <w:rPr>
+            <w:lang w:val="en-GB"/>
+          </w:rPr>
+          <w:t>Approval</w:t>
         </w:r>
       </w:sdtContent>
     </w:sdt>
@@ -5818,7 +6736,7 @@
 <w:hdr xmlns:wpc="http://schemas.microsoft.com/office/word/2010/wordprocessingCanvas" xmlns:mc="http://schemas.openxmlformats.org/markup-compatibility/2006" xmlns:o="urn:schemas-microsoft-com:office:office" xmlns:r="http://schemas.openxmlformats.org/officeDocument/2006/relationships" xmlns:m="http://schemas.openxmlformats.org/officeDocument/2006/math" xmlns:v="urn:schemas-microsoft-com:vml" xmlns:wp14="http://schemas.microsoft.com/office/word/2010/wordprocessingDrawing" xmlns:wp="http://schemas.openxmlformats.org/drawingml/2006/wordprocessingDrawing" xmlns:w10="urn:schemas-microsoft-com:office:word" xmlns:w="http://schemas.openxmlformats.org/wordprocessingml/2006/main" xmlns:w14="http://schemas.microsoft.com/office/word/2010/wordml" xmlns:w15="http://schemas.microsoft.com/office/word/2012/wordml" xmlns:wpg="http://schemas.microsoft.com/office/word/2010/wordprocessingGroup" xmlns:wpi="http://schemas.microsoft.com/office/word/2010/wordprocessingInk" xmlns:wne="http://schemas.microsoft.com/office/word/2006/wordml" xmlns:wps="http://schemas.microsoft.com/office/word/2010/wordprocessingShape" mc:Ignorable="w14 w15 wp14">
   <w:p>
     <w:pPr>
-      <w:pStyle w:val="Cabealho"/>
+      <w:pStyle w:val="Header"/>
       <w:rPr>
         <w:lang w:val="en-US"/>
       </w:rPr>
@@ -5829,7 +6747,7 @@
         <w:lang w:eastAsia="pt-PT"/>
       </w:rPr>
       <w:drawing>
-        <wp:anchor distT="0" distB="0" distL="114300" distR="114300" simplePos="0" relativeHeight="251660288" behindDoc="0" locked="0" layoutInCell="1" allowOverlap="1" wp14:anchorId="28DB1596" wp14:editId="77D7D8A1">
+        <wp:anchor distT="0" distB="0" distL="114300" distR="114300" simplePos="0" relativeHeight="251659264" behindDoc="0" locked="0" layoutInCell="1" allowOverlap="1" wp14:anchorId="28DB1596" wp14:editId="77D7D8A1">
           <wp:simplePos x="0" y="0"/>
           <wp:positionH relativeFrom="column">
             <wp:posOffset>81915</wp:posOffset>
@@ -5929,7 +6847,7 @@
   </w:p>
   <w:p>
     <w:pPr>
-      <w:pStyle w:val="Cabealho"/>
+      <w:pStyle w:val="Header"/>
       <w:rPr>
         <w:lang w:val="en-US"/>
       </w:rPr>
@@ -5959,10 +6877,7 @@
       <w:sdtEndPr/>
       <w:sdtContent>
         <w:r>
-          <w:rPr>
-            <w:lang w:val="en-GB"/>
-          </w:rPr>
-          <w:t>V0.3</w:t>
+          <w:t>V0.4</w:t>
         </w:r>
       </w:sdtContent>
     </w:sdt>
@@ -5984,12 +6899,19 @@
       </w:sdtPr>
       <w:sdtEndPr/>
       <w:sdtContent>
+        <w:proofErr w:type="spellStart"/>
         <w:r>
-          <w:rPr>
-            <w:lang w:val="en-GB"/>
-          </w:rPr>
-          <w:t>Ready For Revision</w:t>
+          <w:t>Ready</w:t>
         </w:r>
+        <w:proofErr w:type="spellEnd"/>
+        <w:r>
+          <w:t xml:space="preserve"> For </w:t>
+        </w:r>
+        <w:proofErr w:type="spellStart"/>
+        <w:r>
+          <w:t>Approval</w:t>
+        </w:r>
+        <w:proofErr w:type="spellEnd"/>
       </w:sdtContent>
     </w:sdt>
     <w:r>
@@ -6726,11 +7648,11 @@
     <w:qFormat/>
     <w:rsid w:val="00345E81"/>
   </w:style>
-  <w:style w:type="paragraph" w:styleId="Cabealho1">
+  <w:style w:type="paragraph" w:styleId="Heading1">
     <w:name w:val="heading 1"/>
     <w:basedOn w:val="Normal"/>
     <w:next w:val="Normal"/>
-    <w:link w:val="Cabealho1Carter"/>
+    <w:link w:val="Heading1Char"/>
     <w:uiPriority w:val="9"/>
     <w:qFormat/>
     <w:rsid w:val="00906D0A"/>
@@ -6749,13 +7671,13 @@
       <w:szCs w:val="28"/>
     </w:rPr>
   </w:style>
-  <w:style w:type="character" w:default="1" w:styleId="Tipodeletrapredefinidodopargrafo">
+  <w:style w:type="character" w:default="1" w:styleId="DefaultParagraphFont">
     <w:name w:val="Default Paragraph Font"/>
     <w:uiPriority w:val="1"/>
     <w:semiHidden/>
     <w:unhideWhenUsed/>
   </w:style>
-  <w:style w:type="table" w:default="1" w:styleId="Tabelanormal">
+  <w:style w:type="table" w:default="1" w:styleId="TableNormal">
     <w:name w:val="Normal Table"/>
     <w:uiPriority w:val="99"/>
     <w:semiHidden/>
@@ -6770,16 +7692,16 @@
       </w:tblCellMar>
     </w:tblPr>
   </w:style>
-  <w:style w:type="numbering" w:default="1" w:styleId="Semlista">
+  <w:style w:type="numbering" w:default="1" w:styleId="NoList">
     <w:name w:val="No List"/>
     <w:uiPriority w:val="99"/>
     <w:semiHidden/>
     <w:unhideWhenUsed/>
   </w:style>
-  <w:style w:type="paragraph" w:styleId="Cabealho">
+  <w:style w:type="paragraph" w:styleId="Header">
     <w:name w:val="header"/>
     <w:basedOn w:val="Normal"/>
-    <w:link w:val="CabealhoCarter"/>
+    <w:link w:val="HeaderChar"/>
     <w:uiPriority w:val="99"/>
     <w:unhideWhenUsed/>
     <w:rsid w:val="00042081"/>
@@ -6791,17 +7713,17 @@
       <w:spacing w:after="0" w:line="240" w:lineRule="auto"/>
     </w:pPr>
   </w:style>
-  <w:style w:type="character" w:customStyle="1" w:styleId="CabealhoCarter">
-    <w:name w:val="Cabeçalho Caráter"/>
-    <w:basedOn w:val="Tipodeletrapredefinidodopargrafo"/>
-    <w:link w:val="Cabealho"/>
+  <w:style w:type="character" w:customStyle="1" w:styleId="HeaderChar">
+    <w:name w:val="Header Char"/>
+    <w:basedOn w:val="DefaultParagraphFont"/>
+    <w:link w:val="Header"/>
     <w:uiPriority w:val="99"/>
     <w:rsid w:val="00042081"/>
   </w:style>
-  <w:style w:type="paragraph" w:styleId="Rodap">
+  <w:style w:type="paragraph" w:styleId="Footer">
     <w:name w:val="footer"/>
     <w:basedOn w:val="Normal"/>
-    <w:link w:val="RodapCarter"/>
+    <w:link w:val="FooterChar"/>
     <w:uiPriority w:val="99"/>
     <w:unhideWhenUsed/>
     <w:rsid w:val="00042081"/>
@@ -6813,16 +7735,16 @@
       <w:spacing w:after="0" w:line="240" w:lineRule="auto"/>
     </w:pPr>
   </w:style>
-  <w:style w:type="character" w:customStyle="1" w:styleId="RodapCarter">
-    <w:name w:val="Rodapé Caráter"/>
-    <w:basedOn w:val="Tipodeletrapredefinidodopargrafo"/>
-    <w:link w:val="Rodap"/>
+  <w:style w:type="character" w:customStyle="1" w:styleId="FooterChar">
+    <w:name w:val="Footer Char"/>
+    <w:basedOn w:val="DefaultParagraphFont"/>
+    <w:link w:val="Footer"/>
     <w:uiPriority w:val="99"/>
     <w:rsid w:val="00042081"/>
   </w:style>
-  <w:style w:type="character" w:styleId="TextodoMarcadordePosio">
+  <w:style w:type="character" w:styleId="PlaceholderText">
     <w:name w:val="Placeholder Text"/>
-    <w:basedOn w:val="Tipodeletrapredefinidodopargrafo"/>
+    <w:basedOn w:val="DefaultParagraphFont"/>
     <w:uiPriority w:val="99"/>
     <w:semiHidden/>
     <w:rsid w:val="009553EC"/>
@@ -6830,10 +7752,10 @@
       <w:color w:val="808080"/>
     </w:rPr>
   </w:style>
-  <w:style w:type="paragraph" w:styleId="Textodebalo">
+  <w:style w:type="paragraph" w:styleId="BalloonText">
     <w:name w:val="Balloon Text"/>
     <w:basedOn w:val="Normal"/>
-    <w:link w:val="TextodebaloCarter"/>
+    <w:link w:val="BalloonTextChar"/>
     <w:uiPriority w:val="99"/>
     <w:semiHidden/>
     <w:unhideWhenUsed/>
@@ -6847,10 +7769,10 @@
       <w:szCs w:val="16"/>
     </w:rPr>
   </w:style>
-  <w:style w:type="character" w:customStyle="1" w:styleId="TextodebaloCarter">
-    <w:name w:val="Texto de balão Caráter"/>
-    <w:basedOn w:val="Tipodeletrapredefinidodopargrafo"/>
-    <w:link w:val="Textodebalo"/>
+  <w:style w:type="character" w:customStyle="1" w:styleId="BalloonTextChar">
+    <w:name w:val="Balloon Text Char"/>
+    <w:basedOn w:val="DefaultParagraphFont"/>
+    <w:link w:val="BalloonText"/>
     <w:uiPriority w:val="99"/>
     <w:semiHidden/>
     <w:rsid w:val="009553EC"/>
@@ -6860,9 +7782,9 @@
       <w:szCs w:val="16"/>
     </w:rPr>
   </w:style>
-  <w:style w:type="paragraph" w:styleId="SemEspaamento">
+  <w:style w:type="paragraph" w:styleId="NoSpacing">
     <w:name w:val="No Spacing"/>
-    <w:link w:val="SemEspaamentoCarter"/>
+    <w:link w:val="NoSpacingChar"/>
     <w:uiPriority w:val="1"/>
     <w:qFormat/>
     <w:rsid w:val="00906D0A"/>
@@ -6873,19 +7795,19 @@
       <w:rFonts w:eastAsiaTheme="minorEastAsia"/>
     </w:rPr>
   </w:style>
-  <w:style w:type="character" w:customStyle="1" w:styleId="SemEspaamentoCarter">
-    <w:name w:val="Sem Espaçamento Caráter"/>
-    <w:basedOn w:val="Tipodeletrapredefinidodopargrafo"/>
-    <w:link w:val="SemEspaamento"/>
+  <w:style w:type="character" w:customStyle="1" w:styleId="NoSpacingChar">
+    <w:name w:val="No Spacing Char"/>
+    <w:basedOn w:val="DefaultParagraphFont"/>
+    <w:link w:val="NoSpacing"/>
     <w:uiPriority w:val="1"/>
     <w:rsid w:val="00906D0A"/>
     <w:rPr>
       <w:rFonts w:eastAsiaTheme="minorEastAsia"/>
     </w:rPr>
   </w:style>
-  <w:style w:type="table" w:styleId="Tabelacomgrelha">
+  <w:style w:type="table" w:styleId="TableGrid">
     <w:name w:val="Table Grid"/>
-    <w:basedOn w:val="Tabelanormal"/>
+    <w:basedOn w:val="TableNormal"/>
     <w:uiPriority w:val="39"/>
     <w:rsid w:val="00906D0A"/>
     <w:pPr>
@@ -6909,10 +7831,10 @@
       </w:tblCellMar>
     </w:tblPr>
   </w:style>
-  <w:style w:type="character" w:customStyle="1" w:styleId="Cabealho1Carter">
-    <w:name w:val="Cabeçalho 1 Caráter"/>
-    <w:basedOn w:val="Tipodeletrapredefinidodopargrafo"/>
-    <w:link w:val="Cabealho1"/>
+  <w:style w:type="character" w:customStyle="1" w:styleId="Heading1Char">
+    <w:name w:val="Heading 1 Char"/>
+    <w:basedOn w:val="DefaultParagraphFont"/>
+    <w:link w:val="Heading1"/>
     <w:uiPriority w:val="9"/>
     <w:rsid w:val="00906D0A"/>
     <w:rPr>
@@ -6924,9 +7846,9 @@
       <w:szCs w:val="28"/>
     </w:rPr>
   </w:style>
-  <w:style w:type="paragraph" w:styleId="Cabealhodondice">
+  <w:style w:type="paragraph" w:styleId="TOCHeading">
     <w:name w:val="TOC Heading"/>
-    <w:basedOn w:val="Cabealho1"/>
+    <w:basedOn w:val="Heading1"/>
     <w:next w:val="Normal"/>
     <w:uiPriority w:val="39"/>
     <w:semiHidden/>
@@ -6937,7 +7859,7 @@
       <w:outlineLvl w:val="9"/>
     </w:pPr>
   </w:style>
-  <w:style w:type="paragraph" w:styleId="Legenda">
+  <w:style w:type="paragraph" w:styleId="Caption">
     <w:name w:val="caption"/>
     <w:basedOn w:val="Normal"/>
     <w:next w:val="Normal"/>
@@ -6956,7 +7878,7 @@
       <w:szCs w:val="18"/>
     </w:rPr>
   </w:style>
-  <w:style w:type="paragraph" w:styleId="ndicedeilustraes">
+  <w:style w:type="paragraph" w:styleId="TableofFigures">
     <w:name w:val="table of figures"/>
     <w:basedOn w:val="Normal"/>
     <w:next w:val="Normal"/>
@@ -6967,9 +7889,9 @@
       <w:spacing w:after="0"/>
     </w:pPr>
   </w:style>
-  <w:style w:type="character" w:styleId="Hiperligao">
+  <w:style w:type="character" w:styleId="Hyperlink">
     <w:name w:val="Hyperlink"/>
-    <w:basedOn w:val="Tipodeletrapredefinidodopargrafo"/>
+    <w:basedOn w:val="DefaultParagraphFont"/>
     <w:uiPriority w:val="99"/>
     <w:unhideWhenUsed/>
     <w:rsid w:val="0071045A"/>
@@ -6978,7 +7900,7 @@
       <w:u w:val="single"/>
     </w:rPr>
   </w:style>
-  <w:style w:type="paragraph" w:styleId="ndice1">
+  <w:style w:type="paragraph" w:styleId="TOC1">
     <w:name w:val="toc 1"/>
     <w:basedOn w:val="Normal"/>
     <w:next w:val="Normal"/>
@@ -6990,9 +7912,9 @@
       <w:spacing w:after="100"/>
     </w:pPr>
   </w:style>
-  <w:style w:type="character" w:styleId="Refdecomentrio">
+  <w:style w:type="character" w:styleId="CommentReference">
     <w:name w:val="annotation reference"/>
-    <w:basedOn w:val="Tipodeletrapredefinidodopargrafo"/>
+    <w:basedOn w:val="DefaultParagraphFont"/>
     <w:uiPriority w:val="99"/>
     <w:semiHidden/>
     <w:unhideWhenUsed/>
@@ -7002,10 +7924,10 @@
       <w:szCs w:val="16"/>
     </w:rPr>
   </w:style>
-  <w:style w:type="paragraph" w:styleId="Textodecomentrio">
+  <w:style w:type="paragraph" w:styleId="CommentText">
     <w:name w:val="annotation text"/>
     <w:basedOn w:val="Normal"/>
-    <w:link w:val="TextodecomentrioCarter"/>
+    <w:link w:val="CommentTextChar"/>
     <w:uiPriority w:val="99"/>
     <w:unhideWhenUsed/>
     <w:rsid w:val="00BE3BB0"/>
@@ -7017,10 +7939,10 @@
       <w:szCs w:val="20"/>
     </w:rPr>
   </w:style>
-  <w:style w:type="character" w:customStyle="1" w:styleId="TextodecomentrioCarter">
-    <w:name w:val="Texto de comentário Caráter"/>
-    <w:basedOn w:val="Tipodeletrapredefinidodopargrafo"/>
-    <w:link w:val="Textodecomentrio"/>
+  <w:style w:type="character" w:customStyle="1" w:styleId="CommentTextChar">
+    <w:name w:val="Comment Text Char"/>
+    <w:basedOn w:val="DefaultParagraphFont"/>
+    <w:link w:val="CommentText"/>
     <w:uiPriority w:val="99"/>
     <w:rsid w:val="00BE3BB0"/>
     <w:rPr>
@@ -7028,11 +7950,11 @@
       <w:szCs w:val="20"/>
     </w:rPr>
   </w:style>
-  <w:style w:type="paragraph" w:styleId="Assuntodecomentrio">
+  <w:style w:type="paragraph" w:styleId="CommentSubject">
     <w:name w:val="annotation subject"/>
-    <w:basedOn w:val="Textodecomentrio"/>
-    <w:next w:val="Textodecomentrio"/>
-    <w:link w:val="AssuntodecomentrioCarter"/>
+    <w:basedOn w:val="CommentText"/>
+    <w:next w:val="CommentText"/>
+    <w:link w:val="CommentSubjectChar"/>
     <w:uiPriority w:val="99"/>
     <w:semiHidden/>
     <w:unhideWhenUsed/>
@@ -7042,10 +7964,10 @@
       <w:bCs/>
     </w:rPr>
   </w:style>
-  <w:style w:type="character" w:customStyle="1" w:styleId="AssuntodecomentrioCarter">
-    <w:name w:val="Assunto de comentário Caráter"/>
-    <w:basedOn w:val="TextodecomentrioCarter"/>
-    <w:link w:val="Assuntodecomentrio"/>
+  <w:style w:type="character" w:customStyle="1" w:styleId="CommentSubjectChar">
+    <w:name w:val="Comment Subject Char"/>
+    <w:basedOn w:val="CommentTextChar"/>
+    <w:link w:val="CommentSubject"/>
     <w:uiPriority w:val="99"/>
     <w:semiHidden/>
     <w:rsid w:val="00BE3BB0"/>
@@ -7056,7 +7978,7 @@
       <w:szCs w:val="20"/>
     </w:rPr>
   </w:style>
-  <w:style w:type="paragraph" w:styleId="PargrafodaLista">
+  <w:style w:type="paragraph" w:styleId="ListParagraph">
     <w:name w:val="List Paragraph"/>
     <w:basedOn w:val="Normal"/>
     <w:uiPriority w:val="34"/>
@@ -7067,10 +7989,10 @@
       <w:contextualSpacing/>
     </w:pPr>
   </w:style>
-  <w:style w:type="paragraph" w:styleId="HTMLpr-formatado">
+  <w:style w:type="paragraph" w:styleId="HTMLPreformatted">
     <w:name w:val="HTML Preformatted"/>
     <w:basedOn w:val="Normal"/>
-    <w:link w:val="HTMLpr-formatadoCarter"/>
+    <w:link w:val="HTMLPreformattedChar"/>
     <w:uiPriority w:val="99"/>
     <w:semiHidden/>
     <w:unhideWhenUsed/>
@@ -7103,10 +8025,10 @@
       <w:lang w:eastAsia="pt-PT"/>
     </w:rPr>
   </w:style>
-  <w:style w:type="character" w:customStyle="1" w:styleId="HTMLpr-formatadoCarter">
-    <w:name w:val="HTML pré-formatado Caráter"/>
-    <w:basedOn w:val="Tipodeletrapredefinidodopargrafo"/>
-    <w:link w:val="HTMLpr-formatado"/>
+  <w:style w:type="character" w:customStyle="1" w:styleId="HTMLPreformattedChar">
+    <w:name w:val="HTML Preformatted Char"/>
+    <w:basedOn w:val="DefaultParagraphFont"/>
+    <w:link w:val="HTMLPreformatted"/>
     <w:uiPriority w:val="99"/>
     <w:semiHidden/>
     <w:rsid w:val="00A70D74"/>
@@ -7250,6 +8172,7 @@
     <w:rsid w:val="00E564DA"/>
     <w:rsid w:val="00E57E59"/>
     <w:rsid w:val="00F557E8"/>
+    <w:rsid w:val="00F714AD"/>
     <w:rsid w:val="00F92B1F"/>
     <w:rsid w:val="00FC733C"/>
   </w:rsids>
@@ -7673,13 +8596,13 @@
       <w:szCs w:val="3276"/>
     </w:rPr>
   </w:style>
-  <w:style w:type="character" w:default="1" w:styleId="Tipodeletrapredefinidodopargrafo">
+  <w:style w:type="character" w:default="1" w:styleId="DefaultParagraphFont">
     <w:name w:val="Default Paragraph Font"/>
     <w:uiPriority w:val="1"/>
     <w:semiHidden/>
     <w:unhideWhenUsed/>
   </w:style>
-  <w:style w:type="table" w:default="1" w:styleId="Tabelanormal">
+  <w:style w:type="table" w:default="1" w:styleId="TableNormal">
     <w:name w:val="Normal Table"/>
     <w:uiPriority w:val="99"/>
     <w:semiHidden/>
@@ -7694,15 +8617,15 @@
       </w:tblCellMar>
     </w:tblPr>
   </w:style>
-  <w:style w:type="numbering" w:default="1" w:styleId="Semlista">
+  <w:style w:type="numbering" w:default="1" w:styleId="NoList">
     <w:name w:val="No List"/>
     <w:uiPriority w:val="99"/>
     <w:semiHidden/>
     <w:unhideWhenUsed/>
   </w:style>
-  <w:style w:type="character" w:styleId="TextodoMarcadordePosio">
+  <w:style w:type="character" w:styleId="PlaceholderText">
     <w:name w:val="Placeholder Text"/>
-    <w:basedOn w:val="Tipodeletrapredefinidodopargrafo"/>
+    <w:basedOn w:val="DefaultParagraphFont"/>
     <w:uiPriority w:val="99"/>
     <w:semiHidden/>
     <w:rsid w:val="00B7447A"/>
@@ -8438,7 +9361,7 @@
 </file>
 
 <file path=customXml/itemProps2.xml><?xml version="1.0" encoding="utf-8"?>
-<ds:datastoreItem xmlns:ds="http://schemas.openxmlformats.org/officeDocument/2006/customXml" ds:itemID="{9F647BEC-B4DE-4960-9871-48E8405ACD99}">
+<ds:datastoreItem xmlns:ds="http://schemas.openxmlformats.org/officeDocument/2006/customXml" ds:itemID="{CA3B1205-6F44-4307-9AA1-0FFA58B3CE7D}">
   <ds:schemaRefs>
     <ds:schemaRef ds:uri="http://schemas.openxmlformats.org/officeDocument/2006/bibliography"/>
   </ds:schemaRefs>

</xml_diff>

<commit_message>
Coding Standards Ready for Approval
</commit_message>
<xml_diff>
--- a/Docs/Project documentation/Coding Standards.docx
+++ b/Docs/Project documentation/Coding Standards.docx
@@ -60,7 +60,7 @@
                   </w:tcPr>
                   <w:p>
                     <w:pPr>
-                      <w:pStyle w:val="SemEspaamento"/>
+                      <w:pStyle w:val="NoSpacing"/>
                       <w:rPr>
                         <w:rFonts w:asciiTheme="majorHAnsi" w:eastAsiaTheme="majorEastAsia" w:hAnsiTheme="majorHAnsi" w:cstheme="majorBidi"/>
                       </w:rPr>
@@ -98,7 +98,7 @@
                 <w:sdtContent>
                   <w:p>
                     <w:pPr>
-                      <w:pStyle w:val="SemEspaamento"/>
+                      <w:pStyle w:val="NoSpacing"/>
                       <w:rPr>
                         <w:rFonts w:asciiTheme="majorHAnsi" w:eastAsiaTheme="majorEastAsia" w:hAnsiTheme="majorHAnsi" w:cstheme="majorBidi"/>
                         <w:color w:val="4F81BD" w:themeColor="accent1"/>
@@ -145,7 +145,7 @@
                   </w:tcPr>
                   <w:p>
                     <w:pPr>
-                      <w:pStyle w:val="SemEspaamento"/>
+                      <w:pStyle w:val="NoSpacing"/>
                       <w:rPr>
                         <w:rFonts w:asciiTheme="majorHAnsi" w:eastAsiaTheme="majorEastAsia" w:hAnsiTheme="majorHAnsi" w:cstheme="majorBidi"/>
                       </w:rPr>
@@ -199,7 +199,7 @@
                 <w:sdtContent>
                   <w:p>
                     <w:pPr>
-                      <w:pStyle w:val="SemEspaamento"/>
+                      <w:pStyle w:val="NoSpacing"/>
                       <w:rPr>
                         <w:color w:val="4F81BD" w:themeColor="accent1"/>
                         <w:lang w:val="en-GB"/>
@@ -234,7 +234,7 @@
                 <w:sdtContent>
                   <w:p>
                     <w:pPr>
-                      <w:pStyle w:val="SemEspaamento"/>
+                      <w:pStyle w:val="NoSpacing"/>
                       <w:rPr>
                         <w:color w:val="4F81BD" w:themeColor="accent1"/>
                         <w:lang w:val="en-GB"/>
@@ -251,7 +251,7 @@
               </w:sdt>
               <w:p>
                 <w:pPr>
-                  <w:pStyle w:val="SemEspaamento"/>
+                  <w:pStyle w:val="NoSpacing"/>
                   <w:rPr>
                     <w:color w:val="4F81BD" w:themeColor="accent1"/>
                     <w:lang w:val="en-GB"/>
@@ -331,7 +331,7 @@
       <w:sdtContent>
         <w:p>
           <w:pPr>
-            <w:pStyle w:val="Cabealhodondice"/>
+            <w:pStyle w:val="TOCHeading"/>
             <w:rPr>
               <w:lang w:val="en-US"/>
             </w:rPr>
@@ -345,7 +345,7 @@
         </w:p>
         <w:p>
           <w:pPr>
-            <w:pStyle w:val="ndice1"/>
+            <w:pStyle w:val="TOC1"/>
             <w:tabs>
               <w:tab w:val="right" w:leader="dot" w:pos="8495"/>
             </w:tabs>
@@ -376,7 +376,7 @@
           <w:hyperlink w:anchor="_Toc354244608" w:history="1">
             <w:r>
               <w:rPr>
-                <w:rStyle w:val="Hiperligao"/>
+                <w:rStyle w:val="Hyperlink"/>
                 <w:noProof/>
                 <w:lang w:val="en-US"/>
               </w:rPr>
@@ -434,7 +434,7 @@
         </w:p>
         <w:p>
           <w:pPr>
-            <w:pStyle w:val="ndice1"/>
+            <w:pStyle w:val="TOC1"/>
             <w:tabs>
               <w:tab w:val="right" w:leader="dot" w:pos="8495"/>
             </w:tabs>
@@ -447,7 +447,7 @@
           <w:hyperlink w:anchor="_Toc354244609" w:history="1">
             <w:r>
               <w:rPr>
-                <w:rStyle w:val="Hiperligao"/>
+                <w:rStyle w:val="Hyperlink"/>
                 <w:noProof/>
                 <w:lang w:val="en-US"/>
               </w:rPr>
@@ -505,7 +505,7 @@
         </w:p>
         <w:p>
           <w:pPr>
-            <w:pStyle w:val="ndice1"/>
+            <w:pStyle w:val="TOC1"/>
             <w:tabs>
               <w:tab w:val="right" w:leader="dot" w:pos="8495"/>
             </w:tabs>
@@ -518,7 +518,7 @@
           <w:hyperlink w:anchor="_Toc354244610" w:history="1">
             <w:r>
               <w:rPr>
-                <w:rStyle w:val="Hiperligao"/>
+                <w:rStyle w:val="Hyperlink"/>
                 <w:noProof/>
                 <w:lang w:val="en-US"/>
               </w:rPr>
@@ -576,7 +576,7 @@
         </w:p>
         <w:p>
           <w:pPr>
-            <w:pStyle w:val="ndice1"/>
+            <w:pStyle w:val="TOC1"/>
             <w:tabs>
               <w:tab w:val="right" w:leader="dot" w:pos="8495"/>
             </w:tabs>
@@ -589,7 +589,7 @@
           <w:hyperlink w:anchor="_Toc354244611" w:history="1">
             <w:r>
               <w:rPr>
-                <w:rStyle w:val="Hiperligao"/>
+                <w:rStyle w:val="Hyperlink"/>
                 <w:noProof/>
                 <w:lang w:val="en-US"/>
               </w:rPr>
@@ -647,7 +647,7 @@
         </w:p>
         <w:p>
           <w:pPr>
-            <w:pStyle w:val="ndice1"/>
+            <w:pStyle w:val="TOC1"/>
             <w:tabs>
               <w:tab w:val="right" w:leader="dot" w:pos="8495"/>
             </w:tabs>
@@ -660,7 +660,7 @@
           <w:hyperlink w:anchor="_Toc354244612" w:history="1">
             <w:r>
               <w:rPr>
-                <w:rStyle w:val="Hiperligao"/>
+                <w:rStyle w:val="Hyperlink"/>
                 <w:noProof/>
                 <w:lang w:val="en-US"/>
               </w:rPr>
@@ -718,7 +718,7 @@
         </w:p>
         <w:p>
           <w:pPr>
-            <w:pStyle w:val="ndice1"/>
+            <w:pStyle w:val="TOC1"/>
             <w:tabs>
               <w:tab w:val="right" w:leader="dot" w:pos="8495"/>
             </w:tabs>
@@ -731,7 +731,7 @@
           <w:hyperlink w:anchor="_Toc354244613" w:history="1">
             <w:r>
               <w:rPr>
-                <w:rStyle w:val="Hiperligao"/>
+                <w:rStyle w:val="Hyperlink"/>
                 <w:noProof/>
                 <w:lang w:val="en-US"/>
               </w:rPr>
@@ -789,7 +789,7 @@
         </w:p>
         <w:p>
           <w:pPr>
-            <w:pStyle w:val="ndice1"/>
+            <w:pStyle w:val="TOC1"/>
             <w:tabs>
               <w:tab w:val="right" w:leader="dot" w:pos="8495"/>
             </w:tabs>
@@ -802,7 +802,7 @@
           <w:hyperlink w:anchor="_Toc354244614" w:history="1">
             <w:r>
               <w:rPr>
-                <w:rStyle w:val="Hiperligao"/>
+                <w:rStyle w:val="Hyperlink"/>
                 <w:noProof/>
                 <w:lang w:val="en-US"/>
               </w:rPr>
@@ -860,7 +860,7 @@
         </w:p>
         <w:p>
           <w:pPr>
-            <w:pStyle w:val="ndice1"/>
+            <w:pStyle w:val="TOC1"/>
             <w:tabs>
               <w:tab w:val="right" w:leader="dot" w:pos="8495"/>
             </w:tabs>
@@ -873,7 +873,7 @@
           <w:hyperlink w:anchor="_Toc354244615" w:history="1">
             <w:r>
               <w:rPr>
-                <w:rStyle w:val="Hiperligao"/>
+                <w:rStyle w:val="Hyperlink"/>
                 <w:noProof/>
                 <w:lang w:val="en-US"/>
               </w:rPr>
@@ -931,7 +931,7 @@
         </w:p>
         <w:p>
           <w:pPr>
-            <w:pStyle w:val="ndice1"/>
+            <w:pStyle w:val="TOC1"/>
             <w:tabs>
               <w:tab w:val="right" w:leader="dot" w:pos="8495"/>
             </w:tabs>
@@ -944,7 +944,7 @@
           <w:hyperlink w:anchor="_Toc354244616" w:history="1">
             <w:r>
               <w:rPr>
-                <w:rStyle w:val="Hiperligao"/>
+                <w:rStyle w:val="Hyperlink"/>
                 <w:noProof/>
                 <w:lang w:val="en-US"/>
               </w:rPr>
@@ -1089,7 +1089,7 @@
     </w:p>
     <w:p>
       <w:pPr>
-        <w:pStyle w:val="ndicedeilustraes"/>
+        <w:pStyle w:val="TableofFigures"/>
         <w:tabs>
           <w:tab w:val="right" w:leader="dot" w:pos="8495"/>
         </w:tabs>
@@ -1117,7 +1117,7 @@
       <w:hyperlink w:anchor="_Toc354244617" w:history="1">
         <w:r>
           <w:rPr>
-            <w:rStyle w:val="Hiperligao"/>
+            <w:rStyle w:val="Hyperlink"/>
             <w:noProof/>
           </w:rPr>
           <w:t>Table 1: List of Contribuitors</w:t>
@@ -1174,7 +1174,7 @@
     </w:p>
     <w:p>
       <w:pPr>
-        <w:pStyle w:val="ndicedeilustraes"/>
+        <w:pStyle w:val="TableofFigures"/>
         <w:tabs>
           <w:tab w:val="right" w:leader="dot" w:pos="8495"/>
         </w:tabs>
@@ -1187,7 +1187,7 @@
       <w:hyperlink w:anchor="_Toc354244618" w:history="1">
         <w:r>
           <w:rPr>
-            <w:rStyle w:val="Hiperligao"/>
+            <w:rStyle w:val="Hyperlink"/>
             <w:noProof/>
             <w:lang w:val="en-US"/>
           </w:rPr>
@@ -1245,7 +1245,7 @@
     </w:p>
     <w:p>
       <w:pPr>
-        <w:pStyle w:val="ndicedeilustraes"/>
+        <w:pStyle w:val="TableofFigures"/>
         <w:tabs>
           <w:tab w:val="right" w:leader="dot" w:pos="8495"/>
         </w:tabs>
@@ -1258,7 +1258,7 @@
       <w:hyperlink w:anchor="_Toc354244619" w:history="1">
         <w:r>
           <w:rPr>
-            <w:rStyle w:val="Hiperligao"/>
+            <w:rStyle w:val="Hyperlink"/>
             <w:noProof/>
             <w:lang w:val="en-US"/>
           </w:rPr>
@@ -1316,7 +1316,7 @@
     </w:p>
     <w:p>
       <w:pPr>
-        <w:pStyle w:val="ndicedeilustraes"/>
+        <w:pStyle w:val="TableofFigures"/>
         <w:tabs>
           <w:tab w:val="right" w:leader="dot" w:pos="8495"/>
         </w:tabs>
@@ -1329,7 +1329,7 @@
       <w:hyperlink w:anchor="_Toc354244620" w:history="1">
         <w:r>
           <w:rPr>
-            <w:rStyle w:val="Hiperligao"/>
+            <w:rStyle w:val="Hyperlink"/>
             <w:noProof/>
             <w:lang w:val="en-US"/>
           </w:rPr>
@@ -1401,7 +1401,7 @@
     <w:p/>
     <w:tbl>
       <w:tblPr>
-        <w:tblStyle w:val="Tabelacomgrelha"/>
+        <w:tblStyle w:val="TableGrid"/>
         <w:tblW w:w="9606" w:type="dxa"/>
         <w:tblLook w:val="04A0" w:firstRow="1" w:lastRow="0" w:firstColumn="1" w:lastColumn="0" w:noHBand="0" w:noVBand="1"/>
       </w:tblPr>
@@ -1569,7 +1569,7 @@
             <w:sdtContent>
               <w:p>
                 <w:pPr>
-                  <w:pStyle w:val="SemEspaamento"/>
+                  <w:pStyle w:val="NoSpacing"/>
                   <w:jc w:val="center"/>
                   <w:rPr>
                     <w:rFonts w:eastAsiaTheme="minorHAnsi"/>
@@ -1665,7 +1665,7 @@
           </w:tcPr>
           <w:p>
             <w:pPr>
-              <w:pStyle w:val="SemEspaamento"/>
+              <w:pStyle w:val="NoSpacing"/>
               <w:jc w:val="center"/>
               <w:rPr>
                 <w:rFonts w:eastAsiaTheme="minorHAnsi"/>
@@ -1752,7 +1752,7 @@
           </w:tcPr>
           <w:p>
             <w:pPr>
-              <w:pStyle w:val="SemEspaamento"/>
+              <w:pStyle w:val="NoSpacing"/>
               <w:jc w:val="center"/>
               <w:rPr>
                 <w:rFonts w:eastAsiaTheme="minorHAnsi"/>
@@ -1814,7 +1814,7 @@
           </w:tcPr>
           <w:p>
             <w:pPr>
-              <w:pStyle w:val="SemEspaamento"/>
+              <w:pStyle w:val="NoSpacing"/>
               <w:jc w:val="center"/>
               <w:rPr>
                 <w:rFonts w:eastAsiaTheme="minorHAnsi"/>
@@ -1871,7 +1871,7 @@
     </w:tbl>
     <w:p>
       <w:pPr>
-        <w:pStyle w:val="Legenda"/>
+        <w:pStyle w:val="Caption"/>
         <w:rPr>
           <w:lang w:val="en-US"/>
         </w:rPr>
@@ -1880,14 +1880,27 @@
       <w:r>
         <w:t xml:space="preserve">Table </w:t>
       </w:r>
-      <w:fldSimple w:instr=" SEQ Table \* ARABIC ">
-        <w:r>
-          <w:rPr>
-            <w:noProof/>
-          </w:rPr>
-          <w:t>1</w:t>
-        </w:r>
-      </w:fldSimple>
+      <w:r>
+        <w:fldChar w:fldCharType="begin"/>
+      </w:r>
+      <w:r>
+        <w:instrText xml:space="preserve"> SEQ Table \* ARABIC </w:instrText>
+      </w:r>
+      <w:r>
+        <w:fldChar w:fldCharType="separate"/>
+      </w:r>
+      <w:r>
+        <w:rPr>
+          <w:noProof/>
+        </w:rPr>
+        <w:t>1</w:t>
+      </w:r>
+      <w:r>
+        <w:rPr>
+          <w:noProof/>
+        </w:rPr>
+        <w:fldChar w:fldCharType="end"/>
+      </w:r>
       <w:r>
         <w:t xml:space="preserve">: </w:t>
       </w:r>
@@ -1905,7 +1918,7 @@
     </w:p>
     <w:tbl>
       <w:tblPr>
-        <w:tblStyle w:val="Tabelacomgrelha"/>
+        <w:tblStyle w:val="TableGrid"/>
         <w:tblW w:w="9607" w:type="dxa"/>
         <w:tblLook w:val="04A0" w:firstRow="1" w:lastRow="0" w:firstColumn="1" w:lastColumn="0" w:noHBand="0" w:noVBand="1"/>
       </w:tblPr>
@@ -2127,7 +2140,7 @@
             <w:sdtContent>
               <w:p>
                 <w:pPr>
-                  <w:pStyle w:val="SemEspaamento"/>
+                  <w:pStyle w:val="NoSpacing"/>
                   <w:jc w:val="center"/>
                   <w:rPr>
                     <w:rFonts w:eastAsiaTheme="minorHAnsi"/>
@@ -2245,7 +2258,7 @@
           </w:tcPr>
           <w:p>
             <w:pPr>
-              <w:pStyle w:val="SemEspaamento"/>
+              <w:pStyle w:val="NoSpacing"/>
               <w:jc w:val="center"/>
               <w:rPr>
                 <w:rFonts w:eastAsiaTheme="minorHAnsi"/>
@@ -2365,7 +2378,7 @@
           </w:tcPr>
           <w:p>
             <w:pPr>
-              <w:pStyle w:val="SemEspaamento"/>
+              <w:pStyle w:val="NoSpacing"/>
               <w:jc w:val="center"/>
               <w:rPr>
                 <w:rFonts w:eastAsiaTheme="minorHAnsi"/>
@@ -2485,7 +2498,7 @@
           </w:tcPr>
           <w:p>
             <w:pPr>
-              <w:pStyle w:val="SemEspaamento"/>
+              <w:pStyle w:val="NoSpacing"/>
               <w:jc w:val="center"/>
               <w:rPr>
                 <w:rFonts w:eastAsiaTheme="minorHAnsi"/>
@@ -2605,7 +2618,7 @@
           </w:tcPr>
           <w:p>
             <w:pPr>
-              <w:pStyle w:val="SemEspaamento"/>
+              <w:pStyle w:val="NoSpacing"/>
               <w:jc w:val="center"/>
               <w:rPr>
                 <w:rFonts w:eastAsiaTheme="minorHAnsi"/>
@@ -2725,7 +2738,7 @@
           </w:tcPr>
           <w:p>
             <w:pPr>
-              <w:pStyle w:val="SemEspaamento"/>
+              <w:pStyle w:val="NoSpacing"/>
               <w:jc w:val="center"/>
               <w:rPr>
                 <w:rFonts w:eastAsiaTheme="minorHAnsi"/>
@@ -2828,19 +2841,11 @@
                 <w:lang w:val="en-US"/>
               </w:rPr>
             </w:pPr>
-            <w:commentRangeStart w:id="1"/>
-            <w:r>
-              <w:rPr>
-                <w:lang w:val="en-US"/>
-              </w:rPr>
-              <w:t>Ready for Revision</w:t>
-            </w:r>
-            <w:commentRangeEnd w:id="1"/>
-            <w:r>
-              <w:rPr>
-                <w:rStyle w:val="Refdecomentrio"/>
-              </w:rPr>
-              <w:commentReference w:id="1"/>
+            <w:r>
+              <w:rPr>
+                <w:lang w:val="en-US"/>
+              </w:rPr>
+              <w:t>Draft</w:t>
             </w:r>
           </w:p>
         </w:tc>
@@ -2853,7 +2858,7 @@
           </w:tcPr>
           <w:p>
             <w:pPr>
-              <w:pStyle w:val="SemEspaamento"/>
+              <w:pStyle w:val="NoSpacing"/>
               <w:jc w:val="center"/>
               <w:rPr>
                 <w:rFonts w:eastAsiaTheme="minorHAnsi"/>
@@ -2885,7 +2890,7 @@
               <w:rPr>
                 <w:lang w:val="en-US"/>
               </w:rPr>
-              <w:t>Document reviewed</w:t>
+              <w:t>Change Document State</w:t>
             </w:r>
           </w:p>
         </w:tc>
@@ -2905,7 +2910,7 @@
               <w:rPr>
                 <w:lang w:val="en-US"/>
               </w:rPr>
-              <w:t>Mário Oliveira</w:t>
+              <w:t>Rui Ganhoto</w:t>
             </w:r>
           </w:p>
         </w:tc>
@@ -2925,7 +2930,7 @@
               <w:rPr>
                 <w:lang w:val="en-US"/>
               </w:rPr>
-              <w:t>0.4</w:t>
+              <w:t>0.5</w:t>
             </w:r>
           </w:p>
         </w:tc>
@@ -2973,13 +2978,20 @@
           </w:tcPr>
           <w:p>
             <w:pPr>
-              <w:pStyle w:val="SemEspaamento"/>
+              <w:pStyle w:val="NoSpacing"/>
               <w:jc w:val="center"/>
               <w:rPr>
                 <w:rFonts w:eastAsiaTheme="minorHAnsi"/>
                 <w:lang w:val="en-US"/>
               </w:rPr>
             </w:pPr>
+            <w:r>
+              <w:rPr>
+                <w:rFonts w:eastAsiaTheme="minorHAnsi"/>
+                <w:lang w:val="en-US"/>
+              </w:rPr>
+              <w:t>20-04-2013</w:t>
+            </w:r>
           </w:p>
         </w:tc>
         <w:tc>
@@ -2994,6 +3006,12 @@
                 <w:lang w:val="en-US"/>
               </w:rPr>
             </w:pPr>
+            <w:r>
+              <w:rPr>
+                <w:lang w:val="en-US"/>
+              </w:rPr>
+              <w:t>Document reviewed</w:t>
+            </w:r>
           </w:p>
         </w:tc>
         <w:tc>
@@ -3008,6 +3026,12 @@
                 <w:lang w:val="en-US"/>
               </w:rPr>
             </w:pPr>
+            <w:r>
+              <w:rPr>
+                <w:lang w:val="en-US"/>
+              </w:rPr>
+              <w:t>Mário Oliveira</w:t>
+            </w:r>
           </w:p>
         </w:tc>
         <w:tc>
@@ -3022,6 +3046,18 @@
                 <w:lang w:val="en-US"/>
               </w:rPr>
             </w:pPr>
+            <w:r>
+              <w:rPr>
+                <w:lang w:val="en-US"/>
+              </w:rPr>
+              <w:t>0.</w:t>
+            </w:r>
+            <w:r>
+              <w:rPr>
+                <w:lang w:val="en-US"/>
+              </w:rPr>
+              <w:t>5</w:t>
+            </w:r>
           </w:p>
         </w:tc>
         <w:tc>
@@ -3051,6 +3087,12 @@
                 <w:lang w:val="en-US"/>
               </w:rPr>
             </w:pPr>
+            <w:r>
+              <w:rPr>
+                <w:lang w:val="en-US"/>
+              </w:rPr>
+              <w:t>Ready for Revision</w:t>
+            </w:r>
           </w:p>
         </w:tc>
       </w:tr>
@@ -3062,13 +3104,20 @@
           </w:tcPr>
           <w:p>
             <w:pPr>
-              <w:pStyle w:val="SemEspaamento"/>
+              <w:pStyle w:val="NoSpacing"/>
               <w:jc w:val="center"/>
               <w:rPr>
                 <w:rFonts w:eastAsiaTheme="minorHAnsi"/>
                 <w:lang w:val="en-US"/>
               </w:rPr>
             </w:pPr>
+            <w:r>
+              <w:rPr>
+                <w:rFonts w:eastAsiaTheme="minorHAnsi"/>
+                <w:lang w:val="en-US"/>
+              </w:rPr>
+              <w:t>21-04-2013</w:t>
+            </w:r>
           </w:p>
         </w:tc>
         <w:tc>
@@ -3083,6 +3132,12 @@
                 <w:lang w:val="en-US"/>
               </w:rPr>
             </w:pPr>
+            <w:r>
+              <w:rPr>
+                <w:lang w:val="en-US"/>
+              </w:rPr>
+              <w:t>Document Ready for Approval</w:t>
+            </w:r>
           </w:p>
         </w:tc>
         <w:tc>
@@ -3097,6 +3152,12 @@
                 <w:lang w:val="en-US"/>
               </w:rPr>
             </w:pPr>
+            <w:r>
+              <w:rPr>
+                <w:lang w:val="en-US"/>
+              </w:rPr>
+              <w:t>Rui Ganhoto</w:t>
+            </w:r>
           </w:p>
         </w:tc>
         <w:tc>
@@ -3111,6 +3172,12 @@
                 <w:lang w:val="en-US"/>
               </w:rPr>
             </w:pPr>
+            <w:r>
+              <w:rPr>
+                <w:lang w:val="en-US"/>
+              </w:rPr>
+              <w:t>0.6</w:t>
+            </w:r>
           </w:p>
         </w:tc>
         <w:tc>
@@ -3140,13 +3207,110 @@
                 <w:lang w:val="en-US"/>
               </w:rPr>
             </w:pPr>
+            <w:r>
+              <w:rPr>
+                <w:lang w:val="en-US"/>
+              </w:rPr>
+              <w:t>Ready for Approval</w:t>
+            </w:r>
+            <w:bookmarkStart w:id="1" w:name="_GoBack"/>
+            <w:bookmarkEnd w:id="1"/>
+          </w:p>
+        </w:tc>
+      </w:tr>
+      <w:tr>
+        <w:tc>
+          <w:tcPr>
+            <w:tcW w:w="1726" w:type="dxa"/>
+            <w:vAlign w:val="center"/>
+          </w:tcPr>
+          <w:p>
+            <w:pPr>
+              <w:pStyle w:val="NoSpacing"/>
+              <w:jc w:val="center"/>
+              <w:rPr>
+                <w:rFonts w:eastAsiaTheme="minorHAnsi"/>
+                <w:lang w:val="en-US"/>
+              </w:rPr>
+            </w:pPr>
+          </w:p>
+        </w:tc>
+        <w:tc>
+          <w:tcPr>
+            <w:tcW w:w="2199" w:type="dxa"/>
+            <w:vAlign w:val="center"/>
+          </w:tcPr>
+          <w:p>
+            <w:pPr>
+              <w:jc w:val="center"/>
+              <w:rPr>
+                <w:lang w:val="en-US"/>
+              </w:rPr>
+            </w:pPr>
+          </w:p>
+        </w:tc>
+        <w:tc>
+          <w:tcPr>
+            <w:tcW w:w="1728" w:type="dxa"/>
+            <w:vAlign w:val="center"/>
+          </w:tcPr>
+          <w:p>
+            <w:pPr>
+              <w:jc w:val="center"/>
+              <w:rPr>
+                <w:lang w:val="en-US"/>
+              </w:rPr>
+            </w:pPr>
+          </w:p>
+        </w:tc>
+        <w:tc>
+          <w:tcPr>
+            <w:tcW w:w="977" w:type="dxa"/>
+            <w:vAlign w:val="center"/>
+          </w:tcPr>
+          <w:p>
+            <w:pPr>
+              <w:jc w:val="center"/>
+              <w:rPr>
+                <w:lang w:val="en-US"/>
+              </w:rPr>
+            </w:pPr>
+          </w:p>
+        </w:tc>
+        <w:tc>
+          <w:tcPr>
+            <w:tcW w:w="1249" w:type="dxa"/>
+            <w:vAlign w:val="center"/>
+          </w:tcPr>
+          <w:p>
+            <w:pPr>
+              <w:jc w:val="center"/>
+              <w:rPr>
+                <w:lang w:val="en-US"/>
+              </w:rPr>
+            </w:pPr>
+          </w:p>
+        </w:tc>
+        <w:tc>
+          <w:tcPr>
+            <w:tcW w:w="1728" w:type="dxa"/>
+            <w:vAlign w:val="center"/>
+          </w:tcPr>
+          <w:p>
+            <w:pPr>
+              <w:keepNext/>
+              <w:jc w:val="center"/>
+              <w:rPr>
+                <w:lang w:val="en-US"/>
+              </w:rPr>
+            </w:pPr>
           </w:p>
         </w:tc>
       </w:tr>
     </w:tbl>
     <w:p>
       <w:pPr>
-        <w:pStyle w:val="Legenda"/>
+        <w:pStyle w:val="Caption"/>
         <w:rPr>
           <w:lang w:val="en-US"/>
         </w:rPr>
@@ -3218,7 +3382,7 @@
     </w:p>
     <w:p>
       <w:pPr>
-        <w:pStyle w:val="Cabealho1"/>
+        <w:pStyle w:val="Heading1"/>
         <w:rPr>
           <w:lang w:val="en-US"/>
         </w:rPr>
@@ -3414,7 +3578,7 @@
     </w:p>
     <w:p>
       <w:pPr>
-        <w:pStyle w:val="Cabealho1"/>
+        <w:pStyle w:val="Heading1"/>
         <w:rPr>
           <w:lang w:val="en-US"/>
         </w:rPr>
@@ -3518,7 +3682,7 @@
     </w:p>
     <w:tbl>
       <w:tblPr>
-        <w:tblStyle w:val="Tabelacomgrelha"/>
+        <w:tblStyle w:val="TableGrid"/>
         <w:tblW w:w="0" w:type="auto"/>
         <w:tblLook w:val="04A0" w:firstRow="1" w:lastRow="0" w:firstColumn="1" w:lastColumn="0" w:noHBand="0" w:noVBand="1"/>
       </w:tblPr>
@@ -3967,7 +4131,7 @@
     </w:tbl>
     <w:p>
       <w:pPr>
-        <w:pStyle w:val="Legenda"/>
+        <w:pStyle w:val="Caption"/>
         <w:rPr>
           <w:lang w:val="en-US"/>
         </w:rPr>
@@ -4080,7 +4244,7 @@
     </w:p>
     <w:p>
       <w:pPr>
-        <w:pStyle w:val="Cabealho1"/>
+        <w:pStyle w:val="Heading1"/>
         <w:rPr>
           <w:lang w:val="en-US"/>
         </w:rPr>
@@ -4156,7 +4320,7 @@
     </w:p>
     <w:p>
       <w:pPr>
-        <w:pStyle w:val="Cabealho1"/>
+        <w:pStyle w:val="Heading1"/>
         <w:rPr>
           <w:lang w:val="en-US"/>
         </w:rPr>
@@ -4419,7 +4583,7 @@
     </w:p>
     <w:p>
       <w:pPr>
-        <w:pStyle w:val="Cabealho1"/>
+        <w:pStyle w:val="Heading1"/>
         <w:rPr>
           <w:lang w:val="en-US"/>
         </w:rPr>
@@ -4627,7 +4791,7 @@
     </w:p>
     <w:p>
       <w:pPr>
-        <w:pStyle w:val="Cabealho1"/>
+        <w:pStyle w:val="Heading1"/>
         <w:rPr>
           <w:lang w:val="en-US"/>
         </w:rPr>
@@ -4687,7 +4851,7 @@
     </w:p>
     <w:tbl>
       <w:tblPr>
-        <w:tblStyle w:val="Tabelacomgrelha"/>
+        <w:tblStyle w:val="TableGrid"/>
         <w:tblW w:w="0" w:type="auto"/>
         <w:tblLook w:val="04A0" w:firstRow="1" w:lastRow="0" w:firstColumn="1" w:lastColumn="0" w:noHBand="0" w:noVBand="1"/>
       </w:tblPr>
@@ -5143,7 +5307,7 @@
     </w:tbl>
     <w:p>
       <w:pPr>
-        <w:pStyle w:val="Legenda"/>
+        <w:pStyle w:val="Caption"/>
         <w:rPr>
           <w:lang w:val="en-US"/>
         </w:rPr>
@@ -5231,7 +5395,7 @@
     </w:p>
     <w:p>
       <w:pPr>
-        <w:pStyle w:val="Cabealho1"/>
+        <w:pStyle w:val="Heading1"/>
         <w:rPr>
           <w:lang w:val="en-US"/>
         </w:rPr>
@@ -5438,7 +5602,7 @@
     </w:p>
     <w:p>
       <w:pPr>
-        <w:pStyle w:val="Cabealho1"/>
+        <w:pStyle w:val="Heading1"/>
         <w:rPr>
           <w:lang w:val="en-US"/>
         </w:rPr>
@@ -5533,7 +5697,7 @@
     </w:p>
     <w:p>
       <w:pPr>
-        <w:pStyle w:val="PargrafodaLista"/>
+        <w:pStyle w:val="ListParagraph"/>
         <w:numPr>
           <w:ilvl w:val="0"/>
           <w:numId w:val="3"/>
@@ -5551,7 +5715,7 @@
     </w:p>
     <w:p>
       <w:pPr>
-        <w:pStyle w:val="PargrafodaLista"/>
+        <w:pStyle w:val="ListParagraph"/>
         <w:numPr>
           <w:ilvl w:val="0"/>
           <w:numId w:val="3"/>
@@ -5569,7 +5733,7 @@
     </w:p>
     <w:p>
       <w:pPr>
-        <w:pStyle w:val="PargrafodaLista"/>
+        <w:pStyle w:val="ListParagraph"/>
         <w:numPr>
           <w:ilvl w:val="0"/>
           <w:numId w:val="3"/>
@@ -5587,7 +5751,7 @@
     </w:p>
     <w:p>
       <w:pPr>
-        <w:pStyle w:val="PargrafodaLista"/>
+        <w:pStyle w:val="ListParagraph"/>
         <w:numPr>
           <w:ilvl w:val="0"/>
           <w:numId w:val="3"/>
@@ -5605,7 +5769,7 @@
     </w:p>
     <w:p>
       <w:pPr>
-        <w:pStyle w:val="PargrafodaLista"/>
+        <w:pStyle w:val="ListParagraph"/>
         <w:numPr>
           <w:ilvl w:val="0"/>
           <w:numId w:val="3"/>
@@ -5629,7 +5793,7 @@
     </w:p>
     <w:p>
       <w:pPr>
-        <w:pStyle w:val="PargrafodaLista"/>
+        <w:pStyle w:val="ListParagraph"/>
         <w:numPr>
           <w:ilvl w:val="0"/>
           <w:numId w:val="3"/>
@@ -5660,7 +5824,7 @@
     </w:p>
     <w:p>
       <w:pPr>
-        <w:pStyle w:val="Cabealho1"/>
+        <w:pStyle w:val="Heading1"/>
         <w:rPr>
           <w:lang w:val="en-US"/>
         </w:rPr>
@@ -5726,7 +5890,7 @@
     </w:p>
     <w:p>
       <w:pPr>
-        <w:pStyle w:val="PargrafodaLista"/>
+        <w:pStyle w:val="ListParagraph"/>
         <w:numPr>
           <w:ilvl w:val="0"/>
           <w:numId w:val="2"/>
@@ -5756,7 +5920,7 @@
     </w:p>
     <w:p>
       <w:pPr>
-        <w:pStyle w:val="PargrafodaLista"/>
+        <w:pStyle w:val="ListParagraph"/>
         <w:numPr>
           <w:ilvl w:val="0"/>
           <w:numId w:val="2"/>
@@ -5792,7 +5956,7 @@
     </w:p>
     <w:p>
       <w:pPr>
-        <w:pStyle w:val="PargrafodaLista"/>
+        <w:pStyle w:val="ListParagraph"/>
         <w:numPr>
           <w:ilvl w:val="1"/>
           <w:numId w:val="2"/>
@@ -5811,26 +5975,18 @@
         <w:rPr>
           <w:lang w:val="en-GB"/>
         </w:rPr>
-        <w:t xml:space="preserve">//this </w:t>
-      </w:r>
-      <w:bookmarkStart w:id="14" w:name="_GoBack"/>
+        <w:t xml:space="preserve">//this section is converting seconds to hours, minutes and seconds </w:t>
+      </w:r>
       <w:r>
         <w:rPr>
           <w:lang w:val="en-GB"/>
         </w:rPr>
-        <w:t xml:space="preserve">section is converting seconds to hours, minutes and seconds </w:t>
-      </w:r>
-      <w:bookmarkEnd w:id="14"/>
-      <w:r>
-        <w:rPr>
-          <w:lang w:val="en-GB"/>
-        </w:rPr>
         <w:t>(Answering to “What does this section?” or “Why am I doing this section?”)</w:t>
       </w:r>
     </w:p>
     <w:p>
       <w:pPr>
-        <w:pStyle w:val="PargrafodaLista"/>
+        <w:pStyle w:val="ListParagraph"/>
         <w:numPr>
           <w:ilvl w:val="0"/>
           <w:numId w:val="2"/>
@@ -5860,7 +6016,7 @@
     </w:p>
     <w:p>
       <w:pPr>
-        <w:pStyle w:val="PargrafodaLista"/>
+        <w:pStyle w:val="ListParagraph"/>
         <w:numPr>
           <w:ilvl w:val="1"/>
           <w:numId w:val="2"/>
@@ -5890,7 +6046,7 @@
     </w:p>
     <w:p>
       <w:pPr>
-        <w:pStyle w:val="PargrafodaLista"/>
+        <w:pStyle w:val="ListParagraph"/>
         <w:numPr>
           <w:ilvl w:val="0"/>
           <w:numId w:val="2"/>
@@ -5908,7 +6064,7 @@
     </w:p>
     <w:p>
       <w:pPr>
-        <w:pStyle w:val="PargrafodaLista"/>
+        <w:pStyle w:val="ListParagraph"/>
         <w:numPr>
           <w:ilvl w:val="1"/>
           <w:numId w:val="2"/>
@@ -5956,7 +6112,7 @@
     </w:p>
     <w:p>
       <w:pPr>
-        <w:pStyle w:val="PargrafodaLista"/>
+        <w:pStyle w:val="ListParagraph"/>
         <w:numPr>
           <w:ilvl w:val="0"/>
           <w:numId w:val="2"/>
@@ -5974,7 +6130,7 @@
     </w:p>
     <w:p>
       <w:pPr>
-        <w:pStyle w:val="PargrafodaLista"/>
+        <w:pStyle w:val="ListParagraph"/>
         <w:numPr>
           <w:ilvl w:val="1"/>
           <w:numId w:val="2"/>
@@ -5997,7 +6153,7 @@
       </w:r>
     </w:p>
     <w:sectPr>
-      <w:footerReference w:type="first" r:id="rId15"/>
+      <w:footerReference w:type="first" r:id="rId13"/>
       <w:pgSz w:w="11907" w:h="16839" w:code="9"/>
       <w:pgMar w:top="1417" w:right="1701" w:bottom="1417" w:left="1701" w:header="708" w:footer="708" w:gutter="0"/>
       <w:pgNumType w:start="1"/>
@@ -6009,46 +6165,6 @@
 </w:document>
 </file>
 
-<file path=word/comments.xml><?xml version="1.0" encoding="utf-8"?>
-<w:comments xmlns:wpc="http://schemas.microsoft.com/office/word/2010/wordprocessingCanvas" xmlns:mc="http://schemas.openxmlformats.org/markup-compatibility/2006" xmlns:o="urn:schemas-microsoft-com:office:office" xmlns:r="http://schemas.openxmlformats.org/officeDocument/2006/relationships" xmlns:m="http://schemas.openxmlformats.org/officeDocument/2006/math" xmlns:v="urn:schemas-microsoft-com:vml" xmlns:wp14="http://schemas.microsoft.com/office/word/2010/wordprocessingDrawing" xmlns:wp="http://schemas.openxmlformats.org/drawingml/2006/wordprocessingDrawing" xmlns:w10="urn:schemas-microsoft-com:office:word" xmlns:w="http://schemas.openxmlformats.org/wordprocessingml/2006/main" xmlns:w14="http://schemas.microsoft.com/office/word/2010/wordml" xmlns:w15="http://schemas.microsoft.com/office/word/2012/wordml" xmlns:wpg="http://schemas.microsoft.com/office/word/2010/wordprocessingGroup" xmlns:wpi="http://schemas.microsoft.com/office/word/2010/wordprocessingInk" xmlns:wne="http://schemas.microsoft.com/office/word/2006/wordml" xmlns:wps="http://schemas.microsoft.com/office/word/2010/wordprocessingShape" mc:Ignorable="w14 w15 wp14">
-  <w:comment w:id="1" w:author="Mário Oliveira" w:date="2013-04-20T22:30:00Z" w:initials="MO">
-    <w:p>
-      <w:pPr>
-        <w:pStyle w:val="Textodecomentrio"/>
-      </w:pPr>
-      <w:r>
-        <w:rPr>
-          <w:rStyle w:val="Refdecomentrio"/>
-        </w:rPr>
-        <w:annotationRef/>
-      </w:r>
-      <w:r>
-        <w:t>Mete Draft também porque fizeste alterações</w:t>
-      </w:r>
-    </w:p>
-    <w:p>
-      <w:pPr>
-        <w:pStyle w:val="Textodecomentrio"/>
-      </w:pPr>
-    </w:p>
-    <w:p>
-      <w:pPr>
-        <w:pStyle w:val="Textodecomentrio"/>
-      </w:pPr>
-      <w:r>
-        <w:t>Já agora, esqueceste-te de mudar o estado no cabeçalho do documento, mas também não importa xD</w:t>
-      </w:r>
-    </w:p>
-  </w:comment>
-</w:comments>
-</file>
-
-<file path=word/commentsExtended.xml><?xml version="1.0" encoding="utf-8"?>
-<w15:commentsEx xmlns:wpc="http://schemas.microsoft.com/office/word/2010/wordprocessingCanvas" xmlns:mc="http://schemas.openxmlformats.org/markup-compatibility/2006" xmlns:o="urn:schemas-microsoft-com:office:office" xmlns:r="http://schemas.openxmlformats.org/officeDocument/2006/relationships" xmlns:m="http://schemas.openxmlformats.org/officeDocument/2006/math" xmlns:v="urn:schemas-microsoft-com:vml" xmlns:wp14="http://schemas.microsoft.com/office/word/2010/wordprocessingDrawing" xmlns:wp="http://schemas.openxmlformats.org/drawingml/2006/wordprocessingDrawing" xmlns:w10="urn:schemas-microsoft-com:office:word" xmlns:w="http://schemas.openxmlformats.org/wordprocessingml/2006/main" xmlns:w14="http://schemas.microsoft.com/office/word/2010/wordml" xmlns:w15="http://schemas.microsoft.com/office/word/2012/wordml" xmlns:wpg="http://schemas.microsoft.com/office/word/2010/wordprocessingGroup" xmlns:wpi="http://schemas.microsoft.com/office/word/2010/wordprocessingInk" xmlns:wne="http://schemas.microsoft.com/office/word/2006/wordml" xmlns:wps="http://schemas.microsoft.com/office/word/2010/wordprocessingShape" mc:Ignorable="w14 w15 wp14">
-  <w15:commentEx w15:paraId="6A77A217" w15:done="0"/>
-</w15:commentsEx>
-</file>
-
 <file path=word/endnotes.xml><?xml version="1.0" encoding="utf-8"?>
 <w:endnotes xmlns:wpc="http://schemas.microsoft.com/office/word/2010/wordprocessingCanvas" xmlns:mc="http://schemas.openxmlformats.org/markup-compatibility/2006" xmlns:o="urn:schemas-microsoft-com:office:office" xmlns:r="http://schemas.openxmlformats.org/officeDocument/2006/relationships" xmlns:m="http://schemas.openxmlformats.org/officeDocument/2006/math" xmlns:v="urn:schemas-microsoft-com:vml" xmlns:wp14="http://schemas.microsoft.com/office/word/2010/wordprocessingDrawing" xmlns:wp="http://schemas.openxmlformats.org/drawingml/2006/wordprocessingDrawing" xmlns:w10="urn:schemas-microsoft-com:office:word" xmlns:w="http://schemas.openxmlformats.org/wordprocessingml/2006/main" xmlns:w14="http://schemas.microsoft.com/office/word/2010/wordml" xmlns:w15="http://schemas.microsoft.com/office/word/2012/wordml" xmlns:wpg="http://schemas.microsoft.com/office/word/2010/wordprocessingGroup" xmlns:wpi="http://schemas.microsoft.com/office/word/2010/wordprocessingInk" xmlns:wne="http://schemas.microsoft.com/office/word/2006/wordml" xmlns:wps="http://schemas.microsoft.com/office/word/2010/wordprocessingShape" mc:Ignorable="w14 w15 wp14">
   <w:endnote w:type="separator" w:id="-1">
@@ -6078,7 +6194,7 @@
 <w:ftr xmlns:wpc="http://schemas.microsoft.com/office/word/2010/wordprocessingCanvas" xmlns:mc="http://schemas.openxmlformats.org/markup-compatibility/2006" xmlns:o="urn:schemas-microsoft-com:office:office" xmlns:r="http://schemas.openxmlformats.org/officeDocument/2006/relationships" xmlns:m="http://schemas.openxmlformats.org/officeDocument/2006/math" xmlns:v="urn:schemas-microsoft-com:vml" xmlns:wp14="http://schemas.microsoft.com/office/word/2010/wordprocessingDrawing" xmlns:wp="http://schemas.openxmlformats.org/drawingml/2006/wordprocessingDrawing" xmlns:w10="urn:schemas-microsoft-com:office:word" xmlns:w="http://schemas.openxmlformats.org/wordprocessingml/2006/main" xmlns:w14="http://schemas.microsoft.com/office/word/2010/wordml" xmlns:w15="http://schemas.microsoft.com/office/word/2012/wordml" xmlns:wpg="http://schemas.microsoft.com/office/word/2010/wordprocessingGroup" xmlns:wpi="http://schemas.microsoft.com/office/word/2010/wordprocessingInk" xmlns:wne="http://schemas.microsoft.com/office/word/2006/wordml" xmlns:wps="http://schemas.microsoft.com/office/word/2010/wordprocessingShape" mc:Ignorable="w14 w15 wp14">
   <w:p>
     <w:pPr>
-      <w:pStyle w:val="Rodap"/>
+      <w:pStyle w:val="Footer"/>
     </w:pPr>
     <w:r>
       <w:t>Projeto Soft</w:t>
@@ -6089,7 +6205,7 @@
   </w:p>
   <w:p>
     <w:pPr>
-      <w:pStyle w:val="Rodap"/>
+      <w:pStyle w:val="Footer"/>
     </w:pPr>
     <w:sdt>
       <w:sdtPr>
@@ -6119,7 +6235,7 @@
 <w:ftr xmlns:wpc="http://schemas.microsoft.com/office/word/2010/wordprocessingCanvas" xmlns:mc="http://schemas.openxmlformats.org/markup-compatibility/2006" xmlns:o="urn:schemas-microsoft-com:office:office" xmlns:r="http://schemas.openxmlformats.org/officeDocument/2006/relationships" xmlns:m="http://schemas.openxmlformats.org/officeDocument/2006/math" xmlns:v="urn:schemas-microsoft-com:vml" xmlns:wp14="http://schemas.microsoft.com/office/word/2010/wordprocessingDrawing" xmlns:wp="http://schemas.openxmlformats.org/drawingml/2006/wordprocessingDrawing" xmlns:w10="urn:schemas-microsoft-com:office:word" xmlns:w="http://schemas.openxmlformats.org/wordprocessingml/2006/main" xmlns:w14="http://schemas.microsoft.com/office/word/2010/wordml" xmlns:w15="http://schemas.microsoft.com/office/word/2012/wordml" xmlns:wpg="http://schemas.microsoft.com/office/word/2010/wordprocessingGroup" xmlns:wpi="http://schemas.microsoft.com/office/word/2010/wordprocessingInk" xmlns:wne="http://schemas.microsoft.com/office/word/2006/wordml" xmlns:wps="http://schemas.microsoft.com/office/word/2010/wordprocessingShape" mc:Ignorable="w14 w15 wp14">
   <w:p>
     <w:pPr>
-      <w:pStyle w:val="Rodap"/>
+      <w:pStyle w:val="Footer"/>
     </w:pPr>
     <w:r>
       <w:t>Projeto Software 2013</w:t>
@@ -6133,7 +6249,7 @@
   </w:p>
   <w:p>
     <w:pPr>
-      <w:pStyle w:val="Rodap"/>
+      <w:pStyle w:val="Footer"/>
       <w:tabs>
         <w:tab w:val="clear" w:pos="4252"/>
       </w:tabs>
@@ -6163,7 +6279,7 @@
 <w:ftr xmlns:wpc="http://schemas.microsoft.com/office/word/2010/wordprocessingCanvas" xmlns:mc="http://schemas.openxmlformats.org/markup-compatibility/2006" xmlns:o="urn:schemas-microsoft-com:office:office" xmlns:r="http://schemas.openxmlformats.org/officeDocument/2006/relationships" xmlns:m="http://schemas.openxmlformats.org/officeDocument/2006/math" xmlns:v="urn:schemas-microsoft-com:vml" xmlns:wp14="http://schemas.microsoft.com/office/word/2010/wordprocessingDrawing" xmlns:wp="http://schemas.openxmlformats.org/drawingml/2006/wordprocessingDrawing" xmlns:w10="urn:schemas-microsoft-com:office:word" xmlns:w="http://schemas.openxmlformats.org/wordprocessingml/2006/main" xmlns:w14="http://schemas.microsoft.com/office/word/2010/wordml" xmlns:w15="http://schemas.microsoft.com/office/word/2012/wordml" xmlns:wpg="http://schemas.microsoft.com/office/word/2010/wordprocessingGroup" xmlns:wpi="http://schemas.microsoft.com/office/word/2010/wordprocessingInk" xmlns:wne="http://schemas.microsoft.com/office/word/2006/wordml" xmlns:wps="http://schemas.microsoft.com/office/word/2010/wordprocessingShape" mc:Ignorable="w14 w15 wp14">
   <w:p>
     <w:pPr>
-      <w:pStyle w:val="Rodap"/>
+      <w:pStyle w:val="Footer"/>
     </w:pPr>
     <w:r>
       <w:t>Projeto Software 2013</w:t>
@@ -6177,7 +6293,7 @@
   </w:p>
   <w:p>
     <w:pPr>
-      <w:pStyle w:val="Rodap"/>
+      <w:pStyle w:val="Footer"/>
       <w:tabs>
         <w:tab w:val="clear" w:pos="4252"/>
       </w:tabs>
@@ -6253,7 +6369,7 @@
 <w:hdr xmlns:wpc="http://schemas.microsoft.com/office/word/2010/wordprocessingCanvas" xmlns:mc="http://schemas.openxmlformats.org/markup-compatibility/2006" xmlns:o="urn:schemas-microsoft-com:office:office" xmlns:r="http://schemas.openxmlformats.org/officeDocument/2006/relationships" xmlns:m="http://schemas.openxmlformats.org/officeDocument/2006/math" xmlns:v="urn:schemas-microsoft-com:vml" xmlns:wp14="http://schemas.microsoft.com/office/word/2010/wordprocessingDrawing" xmlns:wp="http://schemas.openxmlformats.org/drawingml/2006/wordprocessingDrawing" xmlns:w10="urn:schemas-microsoft-com:office:word" xmlns:w="http://schemas.openxmlformats.org/wordprocessingml/2006/main" xmlns:w14="http://schemas.microsoft.com/office/word/2010/wordml" xmlns:w15="http://schemas.microsoft.com/office/word/2012/wordml" xmlns:wpg="http://schemas.microsoft.com/office/word/2010/wordprocessingGroup" xmlns:wpi="http://schemas.microsoft.com/office/word/2010/wordprocessingInk" xmlns:wne="http://schemas.microsoft.com/office/word/2006/wordml" xmlns:wps="http://schemas.microsoft.com/office/word/2010/wordprocessingShape" mc:Ignorable="w14 w15 wp14">
   <w:p>
     <w:pPr>
-      <w:pStyle w:val="Cabealho"/>
+      <w:pStyle w:val="Header"/>
       <w:rPr>
         <w:lang w:val="en-US"/>
       </w:rPr>
@@ -6364,7 +6480,7 @@
   </w:p>
   <w:p>
     <w:pPr>
-      <w:pStyle w:val="Cabealho"/>
+      <w:pStyle w:val="Header"/>
       <w:rPr>
         <w:lang w:val="en-US"/>
       </w:rPr>
@@ -6447,7 +6563,7 @@
 <w:hdr xmlns:wpc="http://schemas.microsoft.com/office/word/2010/wordprocessingCanvas" xmlns:mc="http://schemas.openxmlformats.org/markup-compatibility/2006" xmlns:o="urn:schemas-microsoft-com:office:office" xmlns:r="http://schemas.openxmlformats.org/officeDocument/2006/relationships" xmlns:m="http://schemas.openxmlformats.org/officeDocument/2006/math" xmlns:v="urn:schemas-microsoft-com:vml" xmlns:wp14="http://schemas.microsoft.com/office/word/2010/wordprocessingDrawing" xmlns:wp="http://schemas.openxmlformats.org/drawingml/2006/wordprocessingDrawing" xmlns:w10="urn:schemas-microsoft-com:office:word" xmlns:w="http://schemas.openxmlformats.org/wordprocessingml/2006/main" xmlns:w14="http://schemas.microsoft.com/office/word/2010/wordml" xmlns:w15="http://schemas.microsoft.com/office/word/2012/wordml" xmlns:wpg="http://schemas.microsoft.com/office/word/2010/wordprocessingGroup" xmlns:wpi="http://schemas.microsoft.com/office/word/2010/wordprocessingInk" xmlns:wne="http://schemas.microsoft.com/office/word/2006/wordml" xmlns:wps="http://schemas.microsoft.com/office/word/2010/wordprocessingShape" mc:Ignorable="w14 w15 wp14">
   <w:p>
     <w:pPr>
-      <w:pStyle w:val="Cabealho"/>
+      <w:pStyle w:val="Header"/>
       <w:rPr>
         <w:lang w:val="en-US"/>
       </w:rPr>
@@ -6558,7 +6674,7 @@
   </w:p>
   <w:p>
     <w:pPr>
-      <w:pStyle w:val="Cabealho"/>
+      <w:pStyle w:val="Header"/>
       <w:rPr>
         <w:lang w:val="en-US"/>
       </w:rPr>
@@ -6958,14 +7074,6 @@
     <w:abstractNumId w:val="1"/>
   </w:num>
 </w:numbering>
-</file>
-
-<file path=word/people.xml><?xml version="1.0" encoding="utf-8"?>
-<w15:people xmlns:wpc="http://schemas.microsoft.com/office/word/2010/wordprocessingCanvas" xmlns:mc="http://schemas.openxmlformats.org/markup-compatibility/2006" xmlns:o="urn:schemas-microsoft-com:office:office" xmlns:r="http://schemas.openxmlformats.org/officeDocument/2006/relationships" xmlns:m="http://schemas.openxmlformats.org/officeDocument/2006/math" xmlns:v="urn:schemas-microsoft-com:vml" xmlns:wp14="http://schemas.microsoft.com/office/word/2010/wordprocessingDrawing" xmlns:wp="http://schemas.openxmlformats.org/drawingml/2006/wordprocessingDrawing" xmlns:w10="urn:schemas-microsoft-com:office:word" xmlns:w="http://schemas.openxmlformats.org/wordprocessingml/2006/main" xmlns:w14="http://schemas.microsoft.com/office/word/2010/wordml" xmlns:w15="http://schemas.microsoft.com/office/word/2012/wordml" xmlns:wpg="http://schemas.microsoft.com/office/word/2010/wordprocessingGroup" xmlns:wpi="http://schemas.microsoft.com/office/word/2010/wordprocessingInk" xmlns:wne="http://schemas.microsoft.com/office/word/2006/wordml" xmlns:wps="http://schemas.microsoft.com/office/word/2010/wordprocessingShape" mc:Ignorable="w14 w15 wp14">
-  <w15:person w15:author="Mário Oliveira">
-    <w15:presenceInfo w15:providerId="Windows Live" w15:userId="228e243b25e30480"/>
-  </w15:person>
-</w15:people>
 </file>
 
 <file path=word/styles.xml><?xml version="1.0" encoding="utf-8"?>
@@ -7363,11 +7471,11 @@
     <w:qFormat/>
     <w:rsid w:val="00345E81"/>
   </w:style>
-  <w:style w:type="paragraph" w:styleId="Cabealho1">
+  <w:style w:type="paragraph" w:styleId="Heading1">
     <w:name w:val="heading 1"/>
     <w:basedOn w:val="Normal"/>
     <w:next w:val="Normal"/>
-    <w:link w:val="Cabealho1Carter"/>
+    <w:link w:val="Heading1Char"/>
     <w:uiPriority w:val="9"/>
     <w:qFormat/>
     <w:rsid w:val="00906D0A"/>
@@ -7386,13 +7494,13 @@
       <w:szCs w:val="28"/>
     </w:rPr>
   </w:style>
-  <w:style w:type="character" w:default="1" w:styleId="Tipodeletrapredefinidodopargrafo">
+  <w:style w:type="character" w:default="1" w:styleId="DefaultParagraphFont">
     <w:name w:val="Default Paragraph Font"/>
     <w:uiPriority w:val="1"/>
     <w:semiHidden/>
     <w:unhideWhenUsed/>
   </w:style>
-  <w:style w:type="table" w:default="1" w:styleId="Tabelanormal">
+  <w:style w:type="table" w:default="1" w:styleId="TableNormal">
     <w:name w:val="Normal Table"/>
     <w:uiPriority w:val="99"/>
     <w:semiHidden/>
@@ -7407,16 +7515,16 @@
       </w:tblCellMar>
     </w:tblPr>
   </w:style>
-  <w:style w:type="numbering" w:default="1" w:styleId="Semlista">
+  <w:style w:type="numbering" w:default="1" w:styleId="NoList">
     <w:name w:val="No List"/>
     <w:uiPriority w:val="99"/>
     <w:semiHidden/>
     <w:unhideWhenUsed/>
   </w:style>
-  <w:style w:type="paragraph" w:styleId="Cabealho">
+  <w:style w:type="paragraph" w:styleId="Header">
     <w:name w:val="header"/>
     <w:basedOn w:val="Normal"/>
-    <w:link w:val="CabealhoCarter"/>
+    <w:link w:val="HeaderChar"/>
     <w:uiPriority w:val="99"/>
     <w:unhideWhenUsed/>
     <w:rsid w:val="00042081"/>
@@ -7428,17 +7536,17 @@
       <w:spacing w:after="0" w:line="240" w:lineRule="auto"/>
     </w:pPr>
   </w:style>
-  <w:style w:type="character" w:customStyle="1" w:styleId="CabealhoCarter">
-    <w:name w:val="Cabeçalho Caráter"/>
-    <w:basedOn w:val="Tipodeletrapredefinidodopargrafo"/>
-    <w:link w:val="Cabealho"/>
+  <w:style w:type="character" w:customStyle="1" w:styleId="HeaderChar">
+    <w:name w:val="Header Char"/>
+    <w:basedOn w:val="DefaultParagraphFont"/>
+    <w:link w:val="Header"/>
     <w:uiPriority w:val="99"/>
     <w:rsid w:val="00042081"/>
   </w:style>
-  <w:style w:type="paragraph" w:styleId="Rodap">
+  <w:style w:type="paragraph" w:styleId="Footer">
     <w:name w:val="footer"/>
     <w:basedOn w:val="Normal"/>
-    <w:link w:val="RodapCarter"/>
+    <w:link w:val="FooterChar"/>
     <w:uiPriority w:val="99"/>
     <w:unhideWhenUsed/>
     <w:rsid w:val="00042081"/>
@@ -7450,16 +7558,16 @@
       <w:spacing w:after="0" w:line="240" w:lineRule="auto"/>
     </w:pPr>
   </w:style>
-  <w:style w:type="character" w:customStyle="1" w:styleId="RodapCarter">
-    <w:name w:val="Rodapé Caráter"/>
-    <w:basedOn w:val="Tipodeletrapredefinidodopargrafo"/>
-    <w:link w:val="Rodap"/>
+  <w:style w:type="character" w:customStyle="1" w:styleId="FooterChar">
+    <w:name w:val="Footer Char"/>
+    <w:basedOn w:val="DefaultParagraphFont"/>
+    <w:link w:val="Footer"/>
     <w:uiPriority w:val="99"/>
     <w:rsid w:val="00042081"/>
   </w:style>
-  <w:style w:type="character" w:styleId="TextodoMarcadordePosio">
+  <w:style w:type="character" w:styleId="PlaceholderText">
     <w:name w:val="Placeholder Text"/>
-    <w:basedOn w:val="Tipodeletrapredefinidodopargrafo"/>
+    <w:basedOn w:val="DefaultParagraphFont"/>
     <w:uiPriority w:val="99"/>
     <w:semiHidden/>
     <w:rsid w:val="009553EC"/>
@@ -7467,10 +7575,10 @@
       <w:color w:val="808080"/>
     </w:rPr>
   </w:style>
-  <w:style w:type="paragraph" w:styleId="Textodebalo">
+  <w:style w:type="paragraph" w:styleId="BalloonText">
     <w:name w:val="Balloon Text"/>
     <w:basedOn w:val="Normal"/>
-    <w:link w:val="TextodebaloCarter"/>
+    <w:link w:val="BalloonTextChar"/>
     <w:uiPriority w:val="99"/>
     <w:semiHidden/>
     <w:unhideWhenUsed/>
@@ -7484,10 +7592,10 @@
       <w:szCs w:val="16"/>
     </w:rPr>
   </w:style>
-  <w:style w:type="character" w:customStyle="1" w:styleId="TextodebaloCarter">
-    <w:name w:val="Texto de balão Caráter"/>
-    <w:basedOn w:val="Tipodeletrapredefinidodopargrafo"/>
-    <w:link w:val="Textodebalo"/>
+  <w:style w:type="character" w:customStyle="1" w:styleId="BalloonTextChar">
+    <w:name w:val="Balloon Text Char"/>
+    <w:basedOn w:val="DefaultParagraphFont"/>
+    <w:link w:val="BalloonText"/>
     <w:uiPriority w:val="99"/>
     <w:semiHidden/>
     <w:rsid w:val="009553EC"/>
@@ -7497,9 +7605,9 @@
       <w:szCs w:val="16"/>
     </w:rPr>
   </w:style>
-  <w:style w:type="paragraph" w:styleId="SemEspaamento">
+  <w:style w:type="paragraph" w:styleId="NoSpacing">
     <w:name w:val="No Spacing"/>
-    <w:link w:val="SemEspaamentoCarter"/>
+    <w:link w:val="NoSpacingChar"/>
     <w:uiPriority w:val="1"/>
     <w:qFormat/>
     <w:rsid w:val="00906D0A"/>
@@ -7510,19 +7618,19 @@
       <w:rFonts w:eastAsiaTheme="minorEastAsia"/>
     </w:rPr>
   </w:style>
-  <w:style w:type="character" w:customStyle="1" w:styleId="SemEspaamentoCarter">
-    <w:name w:val="Sem Espaçamento Caráter"/>
-    <w:basedOn w:val="Tipodeletrapredefinidodopargrafo"/>
-    <w:link w:val="SemEspaamento"/>
+  <w:style w:type="character" w:customStyle="1" w:styleId="NoSpacingChar">
+    <w:name w:val="No Spacing Char"/>
+    <w:basedOn w:val="DefaultParagraphFont"/>
+    <w:link w:val="NoSpacing"/>
     <w:uiPriority w:val="1"/>
     <w:rsid w:val="00906D0A"/>
     <w:rPr>
       <w:rFonts w:eastAsiaTheme="minorEastAsia"/>
     </w:rPr>
   </w:style>
-  <w:style w:type="table" w:styleId="Tabelacomgrelha">
+  <w:style w:type="table" w:styleId="TableGrid">
     <w:name w:val="Table Grid"/>
-    <w:basedOn w:val="Tabelanormal"/>
+    <w:basedOn w:val="TableNormal"/>
     <w:uiPriority w:val="39"/>
     <w:rsid w:val="00906D0A"/>
     <w:pPr>
@@ -7546,10 +7654,10 @@
       </w:tblCellMar>
     </w:tblPr>
   </w:style>
-  <w:style w:type="character" w:customStyle="1" w:styleId="Cabealho1Carter">
-    <w:name w:val="Cabeçalho 1 Caráter"/>
-    <w:basedOn w:val="Tipodeletrapredefinidodopargrafo"/>
-    <w:link w:val="Cabealho1"/>
+  <w:style w:type="character" w:customStyle="1" w:styleId="Heading1Char">
+    <w:name w:val="Heading 1 Char"/>
+    <w:basedOn w:val="DefaultParagraphFont"/>
+    <w:link w:val="Heading1"/>
     <w:uiPriority w:val="9"/>
     <w:rsid w:val="00906D0A"/>
     <w:rPr>
@@ -7561,9 +7669,9 @@
       <w:szCs w:val="28"/>
     </w:rPr>
   </w:style>
-  <w:style w:type="paragraph" w:styleId="Cabealhodondice">
+  <w:style w:type="paragraph" w:styleId="TOCHeading">
     <w:name w:val="TOC Heading"/>
-    <w:basedOn w:val="Cabealho1"/>
+    <w:basedOn w:val="Heading1"/>
     <w:next w:val="Normal"/>
     <w:uiPriority w:val="39"/>
     <w:semiHidden/>
@@ -7574,7 +7682,7 @@
       <w:outlineLvl w:val="9"/>
     </w:pPr>
   </w:style>
-  <w:style w:type="paragraph" w:styleId="Legenda">
+  <w:style w:type="paragraph" w:styleId="Caption">
     <w:name w:val="caption"/>
     <w:basedOn w:val="Normal"/>
     <w:next w:val="Normal"/>
@@ -7593,7 +7701,7 @@
       <w:szCs w:val="18"/>
     </w:rPr>
   </w:style>
-  <w:style w:type="paragraph" w:styleId="ndicedeilustraes">
+  <w:style w:type="paragraph" w:styleId="TableofFigures">
     <w:name w:val="table of figures"/>
     <w:basedOn w:val="Normal"/>
     <w:next w:val="Normal"/>
@@ -7604,9 +7712,9 @@
       <w:spacing w:after="0"/>
     </w:pPr>
   </w:style>
-  <w:style w:type="character" w:styleId="Hiperligao">
+  <w:style w:type="character" w:styleId="Hyperlink">
     <w:name w:val="Hyperlink"/>
-    <w:basedOn w:val="Tipodeletrapredefinidodopargrafo"/>
+    <w:basedOn w:val="DefaultParagraphFont"/>
     <w:uiPriority w:val="99"/>
     <w:unhideWhenUsed/>
     <w:rsid w:val="0071045A"/>
@@ -7615,7 +7723,7 @@
       <w:u w:val="single"/>
     </w:rPr>
   </w:style>
-  <w:style w:type="paragraph" w:styleId="ndice1">
+  <w:style w:type="paragraph" w:styleId="TOC1">
     <w:name w:val="toc 1"/>
     <w:basedOn w:val="Normal"/>
     <w:next w:val="Normal"/>
@@ -7627,9 +7735,9 @@
       <w:spacing w:after="100"/>
     </w:pPr>
   </w:style>
-  <w:style w:type="character" w:styleId="Refdecomentrio">
+  <w:style w:type="character" w:styleId="CommentReference">
     <w:name w:val="annotation reference"/>
-    <w:basedOn w:val="Tipodeletrapredefinidodopargrafo"/>
+    <w:basedOn w:val="DefaultParagraphFont"/>
     <w:uiPriority w:val="99"/>
     <w:semiHidden/>
     <w:unhideWhenUsed/>
@@ -7639,10 +7747,10 @@
       <w:szCs w:val="16"/>
     </w:rPr>
   </w:style>
-  <w:style w:type="paragraph" w:styleId="Textodecomentrio">
+  <w:style w:type="paragraph" w:styleId="CommentText">
     <w:name w:val="annotation text"/>
     <w:basedOn w:val="Normal"/>
-    <w:link w:val="TextodecomentrioCarter"/>
+    <w:link w:val="CommentTextChar"/>
     <w:uiPriority w:val="99"/>
     <w:unhideWhenUsed/>
     <w:rsid w:val="00BE3BB0"/>
@@ -7654,10 +7762,10 @@
       <w:szCs w:val="20"/>
     </w:rPr>
   </w:style>
-  <w:style w:type="character" w:customStyle="1" w:styleId="TextodecomentrioCarter">
-    <w:name w:val="Texto de comentário Caráter"/>
-    <w:basedOn w:val="Tipodeletrapredefinidodopargrafo"/>
-    <w:link w:val="Textodecomentrio"/>
+  <w:style w:type="character" w:customStyle="1" w:styleId="CommentTextChar">
+    <w:name w:val="Comment Text Char"/>
+    <w:basedOn w:val="DefaultParagraphFont"/>
+    <w:link w:val="CommentText"/>
     <w:uiPriority w:val="99"/>
     <w:rsid w:val="00BE3BB0"/>
     <w:rPr>
@@ -7665,11 +7773,11 @@
       <w:szCs w:val="20"/>
     </w:rPr>
   </w:style>
-  <w:style w:type="paragraph" w:styleId="Assuntodecomentrio">
+  <w:style w:type="paragraph" w:styleId="CommentSubject">
     <w:name w:val="annotation subject"/>
-    <w:basedOn w:val="Textodecomentrio"/>
-    <w:next w:val="Textodecomentrio"/>
-    <w:link w:val="AssuntodecomentrioCarter"/>
+    <w:basedOn w:val="CommentText"/>
+    <w:next w:val="CommentText"/>
+    <w:link w:val="CommentSubjectChar"/>
     <w:uiPriority w:val="99"/>
     <w:semiHidden/>
     <w:unhideWhenUsed/>
@@ -7679,10 +7787,10 @@
       <w:bCs/>
     </w:rPr>
   </w:style>
-  <w:style w:type="character" w:customStyle="1" w:styleId="AssuntodecomentrioCarter">
-    <w:name w:val="Assunto de comentário Caráter"/>
-    <w:basedOn w:val="TextodecomentrioCarter"/>
-    <w:link w:val="Assuntodecomentrio"/>
+  <w:style w:type="character" w:customStyle="1" w:styleId="CommentSubjectChar">
+    <w:name w:val="Comment Subject Char"/>
+    <w:basedOn w:val="CommentTextChar"/>
+    <w:link w:val="CommentSubject"/>
     <w:uiPriority w:val="99"/>
     <w:semiHidden/>
     <w:rsid w:val="00BE3BB0"/>
@@ -7693,7 +7801,7 @@
       <w:szCs w:val="20"/>
     </w:rPr>
   </w:style>
-  <w:style w:type="paragraph" w:styleId="PargrafodaLista">
+  <w:style w:type="paragraph" w:styleId="ListParagraph">
     <w:name w:val="List Paragraph"/>
     <w:basedOn w:val="Normal"/>
     <w:uiPriority w:val="34"/>
@@ -7704,10 +7812,10 @@
       <w:contextualSpacing/>
     </w:pPr>
   </w:style>
-  <w:style w:type="paragraph" w:styleId="HTMLpr-formatado">
+  <w:style w:type="paragraph" w:styleId="HTMLPreformatted">
     <w:name w:val="HTML Preformatted"/>
     <w:basedOn w:val="Normal"/>
-    <w:link w:val="HTMLpr-formatadoCarter"/>
+    <w:link w:val="HTMLPreformattedChar"/>
     <w:uiPriority w:val="99"/>
     <w:semiHidden/>
     <w:unhideWhenUsed/>
@@ -7740,10 +7848,10 @@
       <w:lang w:eastAsia="pt-PT"/>
     </w:rPr>
   </w:style>
-  <w:style w:type="character" w:customStyle="1" w:styleId="HTMLpr-formatadoCarter">
-    <w:name w:val="HTML pré-formatado Caráter"/>
-    <w:basedOn w:val="Tipodeletrapredefinidodopargrafo"/>
-    <w:link w:val="HTMLpr-formatado"/>
+  <w:style w:type="character" w:customStyle="1" w:styleId="HTMLPreformattedChar">
+    <w:name w:val="HTML Preformatted Char"/>
+    <w:basedOn w:val="DefaultParagraphFont"/>
+    <w:link w:val="HTMLPreformatted"/>
     <w:uiPriority w:val="99"/>
     <w:semiHidden/>
     <w:rsid w:val="00A70D74"/>
@@ -7872,6 +7980,7 @@
     <w:rsid w:val="001D1FA9"/>
     <w:rsid w:val="00204351"/>
     <w:rsid w:val="0037745B"/>
+    <w:rsid w:val="004B45AB"/>
     <w:rsid w:val="005F7CAE"/>
     <w:rsid w:val="00630757"/>
     <w:rsid w:val="00651A2D"/>
@@ -8312,13 +8421,13 @@
       <w:szCs w:val="3276"/>
     </w:rPr>
   </w:style>
-  <w:style w:type="character" w:default="1" w:styleId="Tipodeletrapredefinidodopargrafo">
+  <w:style w:type="character" w:default="1" w:styleId="DefaultParagraphFont">
     <w:name w:val="Default Paragraph Font"/>
     <w:uiPriority w:val="1"/>
     <w:semiHidden/>
     <w:unhideWhenUsed/>
   </w:style>
-  <w:style w:type="table" w:default="1" w:styleId="Tabelanormal">
+  <w:style w:type="table" w:default="1" w:styleId="TableNormal">
     <w:name w:val="Normal Table"/>
     <w:uiPriority w:val="99"/>
     <w:semiHidden/>
@@ -8333,15 +8442,15 @@
       </w:tblCellMar>
     </w:tblPr>
   </w:style>
-  <w:style w:type="numbering" w:default="1" w:styleId="Semlista">
+  <w:style w:type="numbering" w:default="1" w:styleId="NoList">
     <w:name w:val="No List"/>
     <w:uiPriority w:val="99"/>
     <w:semiHidden/>
     <w:unhideWhenUsed/>
   </w:style>
-  <w:style w:type="character" w:styleId="TextodoMarcadordePosio">
+  <w:style w:type="character" w:styleId="PlaceholderText">
     <w:name w:val="Placeholder Text"/>
-    <w:basedOn w:val="Tipodeletrapredefinidodopargrafo"/>
+    <w:basedOn w:val="DefaultParagraphFont"/>
     <w:uiPriority w:val="99"/>
     <w:semiHidden/>
     <w:rsid w:val="00B7447A"/>
@@ -9077,7 +9186,7 @@
 </file>
 
 <file path=customXml/itemProps2.xml><?xml version="1.0" encoding="utf-8"?>
-<ds:datastoreItem xmlns:ds="http://schemas.openxmlformats.org/officeDocument/2006/customXml" ds:itemID="{C6462267-D879-43B7-AEE2-2ABBA5FFD0E3}">
+<ds:datastoreItem xmlns:ds="http://schemas.openxmlformats.org/officeDocument/2006/customXml" ds:itemID="{605803D6-5A7B-470A-9A10-639D2C2734D8}">
   <ds:schemaRefs>
     <ds:schemaRef ds:uri="http://schemas.openxmlformats.org/officeDocument/2006/bibliography"/>
   </ds:schemaRefs>

</xml_diff>

<commit_message>
Approved Coding Standards.docx Baselined Software Development Plan.docx
</commit_message>
<xml_diff>
--- a/Docs/Project documentation/Coding Standards.docx
+++ b/Docs/Project documentation/Coding Standards.docx
@@ -57,7 +57,7 @@
                   </w:tcPr>
                   <w:p>
                     <w:pPr>
-                      <w:pStyle w:val="NoSpacing"/>
+                      <w:pStyle w:val="SemEspaamento"/>
                       <w:rPr>
                         <w:rFonts w:asciiTheme="majorHAnsi" w:eastAsiaTheme="majorEastAsia" w:hAnsiTheme="majorHAnsi" w:cstheme="majorBidi"/>
                       </w:rPr>
@@ -95,7 +95,7 @@
                 <w:sdtContent>
                   <w:p>
                     <w:pPr>
-                      <w:pStyle w:val="NoSpacing"/>
+                      <w:pStyle w:val="SemEspaamento"/>
                       <w:rPr>
                         <w:rFonts w:asciiTheme="majorHAnsi" w:eastAsiaTheme="majorEastAsia" w:hAnsiTheme="majorHAnsi" w:cstheme="majorBidi"/>
                         <w:color w:val="4F81BD" w:themeColor="accent1"/>
@@ -142,7 +142,7 @@
                   </w:tcPr>
                   <w:p>
                     <w:pPr>
-                      <w:pStyle w:val="NoSpacing"/>
+                      <w:pStyle w:val="SemEspaamento"/>
                       <w:rPr>
                         <w:rFonts w:asciiTheme="majorHAnsi" w:eastAsiaTheme="majorEastAsia" w:hAnsiTheme="majorHAnsi" w:cstheme="majorBidi"/>
                       </w:rPr>
@@ -196,7 +196,7 @@
                 <w:sdtContent>
                   <w:p>
                     <w:pPr>
-                      <w:pStyle w:val="NoSpacing"/>
+                      <w:pStyle w:val="SemEspaamento"/>
                       <w:rPr>
                         <w:color w:val="4F81BD" w:themeColor="accent1"/>
                         <w:lang w:val="en-GB"/>
@@ -231,7 +231,7 @@
                 <w:sdtContent>
                   <w:p>
                     <w:pPr>
-                      <w:pStyle w:val="NoSpacing"/>
+                      <w:pStyle w:val="SemEspaamento"/>
                       <w:rPr>
                         <w:color w:val="4F81BD" w:themeColor="accent1"/>
                         <w:lang w:val="en-GB"/>
@@ -248,7 +248,7 @@
               </w:sdt>
               <w:p>
                 <w:pPr>
-                  <w:pStyle w:val="NoSpacing"/>
+                  <w:pStyle w:val="SemEspaamento"/>
                   <w:rPr>
                     <w:color w:val="4F81BD" w:themeColor="accent1"/>
                     <w:lang w:val="en-GB"/>
@@ -330,7 +330,7 @@
       <w:sdtContent>
         <w:p>
           <w:pPr>
-            <w:pStyle w:val="TOCHeading"/>
+            <w:pStyle w:val="Cabealhodondice"/>
             <w:rPr>
               <w:lang w:val="en-US"/>
             </w:rPr>
@@ -344,7 +344,7 @@
         </w:p>
         <w:p>
           <w:pPr>
-            <w:pStyle w:val="TOC1"/>
+            <w:pStyle w:val="ndice1"/>
             <w:tabs>
               <w:tab w:val="right" w:leader="dot" w:pos="8495"/>
             </w:tabs>
@@ -375,7 +375,7 @@
           <w:hyperlink w:anchor="_Toc354244608" w:history="1">
             <w:r>
               <w:rPr>
-                <w:rStyle w:val="Hyperlink"/>
+                <w:rStyle w:val="Hiperligao"/>
                 <w:noProof/>
                 <w:lang w:val="en-US"/>
               </w:rPr>
@@ -433,7 +433,7 @@
         </w:p>
         <w:p>
           <w:pPr>
-            <w:pStyle w:val="TOC1"/>
+            <w:pStyle w:val="ndice1"/>
             <w:tabs>
               <w:tab w:val="right" w:leader="dot" w:pos="8495"/>
             </w:tabs>
@@ -446,7 +446,7 @@
           <w:hyperlink w:anchor="_Toc354244609" w:history="1">
             <w:r>
               <w:rPr>
-                <w:rStyle w:val="Hyperlink"/>
+                <w:rStyle w:val="Hiperligao"/>
                 <w:noProof/>
                 <w:lang w:val="en-US"/>
               </w:rPr>
@@ -504,7 +504,7 @@
         </w:p>
         <w:p>
           <w:pPr>
-            <w:pStyle w:val="TOC1"/>
+            <w:pStyle w:val="ndice1"/>
             <w:tabs>
               <w:tab w:val="right" w:leader="dot" w:pos="8495"/>
             </w:tabs>
@@ -517,7 +517,7 @@
           <w:hyperlink w:anchor="_Toc354244610" w:history="1">
             <w:r>
               <w:rPr>
-                <w:rStyle w:val="Hyperlink"/>
+                <w:rStyle w:val="Hiperligao"/>
                 <w:noProof/>
                 <w:lang w:val="en-US"/>
               </w:rPr>
@@ -575,7 +575,7 @@
         </w:p>
         <w:p>
           <w:pPr>
-            <w:pStyle w:val="TOC1"/>
+            <w:pStyle w:val="ndice1"/>
             <w:tabs>
               <w:tab w:val="right" w:leader="dot" w:pos="8495"/>
             </w:tabs>
@@ -588,7 +588,7 @@
           <w:hyperlink w:anchor="_Toc354244611" w:history="1">
             <w:r>
               <w:rPr>
-                <w:rStyle w:val="Hyperlink"/>
+                <w:rStyle w:val="Hiperligao"/>
                 <w:noProof/>
                 <w:lang w:val="en-US"/>
               </w:rPr>
@@ -646,7 +646,7 @@
         </w:p>
         <w:p>
           <w:pPr>
-            <w:pStyle w:val="TOC1"/>
+            <w:pStyle w:val="ndice1"/>
             <w:tabs>
               <w:tab w:val="right" w:leader="dot" w:pos="8495"/>
             </w:tabs>
@@ -659,7 +659,7 @@
           <w:hyperlink w:anchor="_Toc354244612" w:history="1">
             <w:r>
               <w:rPr>
-                <w:rStyle w:val="Hyperlink"/>
+                <w:rStyle w:val="Hiperligao"/>
                 <w:noProof/>
                 <w:lang w:val="en-US"/>
               </w:rPr>
@@ -717,7 +717,7 @@
         </w:p>
         <w:p>
           <w:pPr>
-            <w:pStyle w:val="TOC1"/>
+            <w:pStyle w:val="ndice1"/>
             <w:tabs>
               <w:tab w:val="right" w:leader="dot" w:pos="8495"/>
             </w:tabs>
@@ -730,7 +730,7 @@
           <w:hyperlink w:anchor="_Toc354244613" w:history="1">
             <w:r>
               <w:rPr>
-                <w:rStyle w:val="Hyperlink"/>
+                <w:rStyle w:val="Hiperligao"/>
                 <w:noProof/>
                 <w:lang w:val="en-US"/>
               </w:rPr>
@@ -788,7 +788,7 @@
         </w:p>
         <w:p>
           <w:pPr>
-            <w:pStyle w:val="TOC1"/>
+            <w:pStyle w:val="ndice1"/>
             <w:tabs>
               <w:tab w:val="right" w:leader="dot" w:pos="8495"/>
             </w:tabs>
@@ -801,7 +801,7 @@
           <w:hyperlink w:anchor="_Toc354244614" w:history="1">
             <w:r>
               <w:rPr>
-                <w:rStyle w:val="Hyperlink"/>
+                <w:rStyle w:val="Hiperligao"/>
                 <w:noProof/>
                 <w:lang w:val="en-US"/>
               </w:rPr>
@@ -859,7 +859,7 @@
         </w:p>
         <w:p>
           <w:pPr>
-            <w:pStyle w:val="TOC1"/>
+            <w:pStyle w:val="ndice1"/>
             <w:tabs>
               <w:tab w:val="right" w:leader="dot" w:pos="8495"/>
             </w:tabs>
@@ -872,7 +872,7 @@
           <w:hyperlink w:anchor="_Toc354244615" w:history="1">
             <w:r>
               <w:rPr>
-                <w:rStyle w:val="Hyperlink"/>
+                <w:rStyle w:val="Hiperligao"/>
                 <w:noProof/>
                 <w:lang w:val="en-US"/>
               </w:rPr>
@@ -930,7 +930,7 @@
         </w:p>
         <w:p>
           <w:pPr>
-            <w:pStyle w:val="TOC1"/>
+            <w:pStyle w:val="ndice1"/>
             <w:tabs>
               <w:tab w:val="right" w:leader="dot" w:pos="8495"/>
             </w:tabs>
@@ -943,7 +943,7 @@
           <w:hyperlink w:anchor="_Toc354244616" w:history="1">
             <w:r>
               <w:rPr>
-                <w:rStyle w:val="Hyperlink"/>
+                <w:rStyle w:val="Hiperligao"/>
                 <w:noProof/>
                 <w:lang w:val="en-US"/>
               </w:rPr>
@@ -1088,7 +1088,7 @@
     </w:p>
     <w:p>
       <w:pPr>
-        <w:pStyle w:val="TableofFigures"/>
+        <w:pStyle w:val="ndicedeilustraes"/>
         <w:tabs>
           <w:tab w:val="right" w:leader="dot" w:pos="8495"/>
         </w:tabs>
@@ -1116,7 +1116,7 @@
       <w:hyperlink w:anchor="_Toc354244617" w:history="1">
         <w:r>
           <w:rPr>
-            <w:rStyle w:val="Hyperlink"/>
+            <w:rStyle w:val="Hiperligao"/>
             <w:noProof/>
           </w:rPr>
           <w:t>Table 1: List of Contribuitors</w:t>
@@ -1173,7 +1173,7 @@
     </w:p>
     <w:p>
       <w:pPr>
-        <w:pStyle w:val="TableofFigures"/>
+        <w:pStyle w:val="ndicedeilustraes"/>
         <w:tabs>
           <w:tab w:val="right" w:leader="dot" w:pos="8495"/>
         </w:tabs>
@@ -1186,7 +1186,7 @@
       <w:hyperlink w:anchor="_Toc354244618" w:history="1">
         <w:r>
           <w:rPr>
-            <w:rStyle w:val="Hyperlink"/>
+            <w:rStyle w:val="Hiperligao"/>
             <w:noProof/>
             <w:lang w:val="en-US"/>
           </w:rPr>
@@ -1244,7 +1244,7 @@
     </w:p>
     <w:p>
       <w:pPr>
-        <w:pStyle w:val="TableofFigures"/>
+        <w:pStyle w:val="ndicedeilustraes"/>
         <w:tabs>
           <w:tab w:val="right" w:leader="dot" w:pos="8495"/>
         </w:tabs>
@@ -1257,7 +1257,7 @@
       <w:hyperlink w:anchor="_Toc354244619" w:history="1">
         <w:r>
           <w:rPr>
-            <w:rStyle w:val="Hyperlink"/>
+            <w:rStyle w:val="Hiperligao"/>
             <w:noProof/>
             <w:lang w:val="en-US"/>
           </w:rPr>
@@ -1315,7 +1315,7 @@
     </w:p>
     <w:p>
       <w:pPr>
-        <w:pStyle w:val="TableofFigures"/>
+        <w:pStyle w:val="ndicedeilustraes"/>
         <w:tabs>
           <w:tab w:val="right" w:leader="dot" w:pos="8495"/>
         </w:tabs>
@@ -1328,7 +1328,7 @@
       <w:hyperlink w:anchor="_Toc354244620" w:history="1">
         <w:r>
           <w:rPr>
-            <w:rStyle w:val="Hyperlink"/>
+            <w:rStyle w:val="Hiperligao"/>
             <w:noProof/>
             <w:lang w:val="en-US"/>
           </w:rPr>
@@ -1400,7 +1400,7 @@
     <w:p/>
     <w:tbl>
       <w:tblPr>
-        <w:tblStyle w:val="TableGrid"/>
+        <w:tblStyle w:val="Tabelacomgrelha"/>
         <w:tblW w:w="9606" w:type="dxa"/>
         <w:tblLook w:val="04A0" w:firstRow="1" w:lastRow="0" w:firstColumn="1" w:lastColumn="0" w:noHBand="0" w:noVBand="1"/>
       </w:tblPr>
@@ -1568,7 +1568,7 @@
             <w:sdtContent>
               <w:p>
                 <w:pPr>
-                  <w:pStyle w:val="NoSpacing"/>
+                  <w:pStyle w:val="SemEspaamento"/>
                   <w:jc w:val="center"/>
                   <w:rPr>
                     <w:rFonts w:eastAsiaTheme="minorHAnsi"/>
@@ -1664,7 +1664,7 @@
           </w:tcPr>
           <w:p>
             <w:pPr>
-              <w:pStyle w:val="NoSpacing"/>
+              <w:pStyle w:val="SemEspaamento"/>
               <w:jc w:val="center"/>
               <w:rPr>
                 <w:rFonts w:eastAsiaTheme="minorHAnsi"/>
@@ -1751,7 +1751,7 @@
           </w:tcPr>
           <w:p>
             <w:pPr>
-              <w:pStyle w:val="NoSpacing"/>
+              <w:pStyle w:val="SemEspaamento"/>
               <w:jc w:val="center"/>
               <w:rPr>
                 <w:rFonts w:eastAsiaTheme="minorHAnsi"/>
@@ -1838,7 +1838,7 @@
           </w:tcPr>
           <w:p>
             <w:pPr>
-              <w:pStyle w:val="NoSpacing"/>
+              <w:pStyle w:val="SemEspaamento"/>
               <w:jc w:val="center"/>
               <w:rPr>
                 <w:rFonts w:eastAsiaTheme="minorHAnsi"/>
@@ -1895,7 +1895,7 @@
     </w:tbl>
     <w:p>
       <w:pPr>
-        <w:pStyle w:val="Caption"/>
+        <w:pStyle w:val="Legenda"/>
         <w:rPr>
           <w:lang w:val="en-US"/>
         </w:rPr>
@@ -1904,14 +1904,27 @@
       <w:r>
         <w:t xml:space="preserve">Table </w:t>
       </w:r>
-      <w:fldSimple w:instr=" SEQ Table \* ARABIC ">
-        <w:r>
-          <w:rPr>
-            <w:noProof/>
-          </w:rPr>
-          <w:t>1</w:t>
-        </w:r>
-      </w:fldSimple>
+      <w:r>
+        <w:fldChar w:fldCharType="begin"/>
+      </w:r>
+      <w:r>
+        <w:instrText xml:space="preserve"> SEQ Table \* ARABIC </w:instrText>
+      </w:r>
+      <w:r>
+        <w:fldChar w:fldCharType="separate"/>
+      </w:r>
+      <w:r>
+        <w:rPr>
+          <w:noProof/>
+        </w:rPr>
+        <w:t>1</w:t>
+      </w:r>
+      <w:r>
+        <w:rPr>
+          <w:noProof/>
+        </w:rPr>
+        <w:fldChar w:fldCharType="end"/>
+      </w:r>
       <w:r>
         <w:t xml:space="preserve">: </w:t>
       </w:r>
@@ -1929,7 +1942,7 @@
     </w:p>
     <w:tbl>
       <w:tblPr>
-        <w:tblStyle w:val="TableGrid"/>
+        <w:tblStyle w:val="Tabelacomgrelha"/>
         <w:tblW w:w="9607" w:type="dxa"/>
         <w:tblLook w:val="04A0" w:firstRow="1" w:lastRow="0" w:firstColumn="1" w:lastColumn="0" w:noHBand="0" w:noVBand="1"/>
       </w:tblPr>
@@ -2151,7 +2164,7 @@
             <w:sdtContent>
               <w:p>
                 <w:pPr>
-                  <w:pStyle w:val="NoSpacing"/>
+                  <w:pStyle w:val="SemEspaamento"/>
                   <w:jc w:val="center"/>
                   <w:rPr>
                     <w:rFonts w:eastAsiaTheme="minorHAnsi"/>
@@ -2269,7 +2282,7 @@
           </w:tcPr>
           <w:p>
             <w:pPr>
-              <w:pStyle w:val="NoSpacing"/>
+              <w:pStyle w:val="SemEspaamento"/>
               <w:jc w:val="center"/>
               <w:rPr>
                 <w:rFonts w:eastAsiaTheme="minorHAnsi"/>
@@ -2389,7 +2402,7 @@
           </w:tcPr>
           <w:p>
             <w:pPr>
-              <w:pStyle w:val="NoSpacing"/>
+              <w:pStyle w:val="SemEspaamento"/>
               <w:jc w:val="center"/>
               <w:rPr>
                 <w:rFonts w:eastAsiaTheme="minorHAnsi"/>
@@ -2509,7 +2522,7 @@
           </w:tcPr>
           <w:p>
             <w:pPr>
-              <w:pStyle w:val="NoSpacing"/>
+              <w:pStyle w:val="SemEspaamento"/>
               <w:jc w:val="center"/>
               <w:rPr>
                 <w:rFonts w:eastAsiaTheme="minorHAnsi"/>
@@ -2629,7 +2642,7 @@
           </w:tcPr>
           <w:p>
             <w:pPr>
-              <w:pStyle w:val="NoSpacing"/>
+              <w:pStyle w:val="SemEspaamento"/>
               <w:jc w:val="center"/>
               <w:rPr>
                 <w:rFonts w:eastAsiaTheme="minorHAnsi"/>
@@ -2749,7 +2762,7 @@
           </w:tcPr>
           <w:p>
             <w:pPr>
-              <w:pStyle w:val="NoSpacing"/>
+              <w:pStyle w:val="SemEspaamento"/>
               <w:jc w:val="center"/>
               <w:rPr>
                 <w:rFonts w:eastAsiaTheme="minorHAnsi"/>
@@ -2869,7 +2882,7 @@
           </w:tcPr>
           <w:p>
             <w:pPr>
-              <w:pStyle w:val="NoSpacing"/>
+              <w:pStyle w:val="SemEspaamento"/>
               <w:jc w:val="center"/>
               <w:rPr>
                 <w:rFonts w:eastAsiaTheme="minorHAnsi"/>
@@ -2989,7 +3002,7 @@
           </w:tcPr>
           <w:p>
             <w:pPr>
-              <w:pStyle w:val="NoSpacing"/>
+              <w:pStyle w:val="SemEspaamento"/>
               <w:jc w:val="center"/>
               <w:rPr>
                 <w:rFonts w:eastAsiaTheme="minorHAnsi"/>
@@ -3115,7 +3128,7 @@
           </w:tcPr>
           <w:p>
             <w:pPr>
-              <w:pStyle w:val="NoSpacing"/>
+              <w:pStyle w:val="SemEspaamento"/>
               <w:jc w:val="center"/>
               <w:rPr>
                 <w:rFonts w:eastAsiaTheme="minorHAnsi"/>
@@ -3235,7 +3248,7 @@
           </w:tcPr>
           <w:p>
             <w:pPr>
-              <w:pStyle w:val="NoSpacing"/>
+              <w:pStyle w:val="SemEspaamento"/>
               <w:jc w:val="center"/>
               <w:rPr>
                 <w:rFonts w:eastAsiaTheme="minorHAnsi"/>
@@ -3369,7 +3382,7 @@
           </w:tcPr>
           <w:p>
             <w:pPr>
-              <w:pStyle w:val="NoSpacing"/>
+              <w:pStyle w:val="SemEspaamento"/>
               <w:jc w:val="center"/>
               <w:rPr>
                 <w:rFonts w:eastAsiaTheme="minorHAnsi"/>
@@ -3489,13 +3502,22 @@
           </w:tcPr>
           <w:p>
             <w:pPr>
-              <w:pStyle w:val="NoSpacing"/>
+              <w:pStyle w:val="SemEspaamento"/>
               <w:jc w:val="center"/>
               <w:rPr>
                 <w:rFonts w:eastAsiaTheme="minorHAnsi"/>
                 <w:lang w:val="en-US"/>
               </w:rPr>
             </w:pPr>
+            <w:ins w:id="1" w:author="Filipe Brandão" w:date="2013-04-21T23:11:00Z">
+              <w:r>
+                <w:rPr>
+                  <w:rFonts w:eastAsiaTheme="minorHAnsi"/>
+                  <w:lang w:val="en-US"/>
+                </w:rPr>
+                <w:t>21-04-2013</w:t>
+              </w:r>
+            </w:ins>
           </w:p>
         </w:tc>
         <w:tc>
@@ -3510,6 +3532,14 @@
                 <w:lang w:val="en-US"/>
               </w:rPr>
             </w:pPr>
+            <w:ins w:id="2" w:author="Filipe Brandão" w:date="2013-04-21T23:11:00Z">
+              <w:r>
+                <w:rPr>
+                  <w:lang w:val="en-US"/>
+                </w:rPr>
+                <w:t>Approved</w:t>
+              </w:r>
+            </w:ins>
           </w:p>
         </w:tc>
         <w:tc>
@@ -3538,6 +3568,14 @@
                 <w:lang w:val="en-US"/>
               </w:rPr>
             </w:pPr>
+            <w:ins w:id="3" w:author="Filipe Brandão" w:date="2013-04-21T23:11:00Z">
+              <w:r>
+                <w:rPr>
+                  <w:lang w:val="en-US"/>
+                </w:rPr>
+                <w:t>0.7</w:t>
+              </w:r>
+            </w:ins>
           </w:p>
         </w:tc>
         <w:tc>
@@ -3552,6 +3590,14 @@
                 <w:lang w:val="en-US"/>
               </w:rPr>
             </w:pPr>
+            <w:ins w:id="4" w:author="Filipe Brandão" w:date="2013-04-21T23:11:00Z">
+              <w:r>
+                <w:rPr>
+                  <w:lang w:val="en-US"/>
+                </w:rPr>
+                <w:t>Filipe Brandão</w:t>
+              </w:r>
+            </w:ins>
           </w:p>
         </w:tc>
         <w:tc>
@@ -3567,6 +3613,16 @@
                 <w:lang w:val="en-US"/>
               </w:rPr>
             </w:pPr>
+            <w:ins w:id="5" w:author="Filipe Brandão" w:date="2013-04-21T23:11:00Z">
+              <w:r>
+                <w:rPr>
+                  <w:lang w:val="en-US"/>
+                </w:rPr>
+                <w:t>Ready for Approval</w:t>
+              </w:r>
+            </w:ins>
+            <w:bookmarkStart w:id="6" w:name="_GoBack"/>
+            <w:bookmarkEnd w:id="6"/>
           </w:p>
         </w:tc>
       </w:tr>
@@ -3578,7 +3634,7 @@
           </w:tcPr>
           <w:p>
             <w:pPr>
-              <w:pStyle w:val="NoSpacing"/>
+              <w:pStyle w:val="SemEspaamento"/>
               <w:jc w:val="center"/>
               <w:rPr>
                 <w:rFonts w:eastAsiaTheme="minorHAnsi"/>
@@ -3662,12 +3718,12 @@
     </w:tbl>
     <w:p>
       <w:pPr>
-        <w:pStyle w:val="Caption"/>
-        <w:rPr>
-          <w:lang w:val="en-US"/>
-        </w:rPr>
-      </w:pPr>
-      <w:bookmarkStart w:id="1" w:name="_Toc354244618"/>
+        <w:pStyle w:val="Legenda"/>
+        <w:rPr>
+          <w:lang w:val="en-US"/>
+        </w:rPr>
+      </w:pPr>
+      <w:bookmarkStart w:id="7" w:name="_Toc354244618"/>
       <w:r>
         <w:rPr>
           <w:lang w:val="en-US"/>
@@ -3711,7 +3767,7 @@
         </w:rPr>
         <w:t>: Version history</w:t>
       </w:r>
-      <w:bookmarkEnd w:id="1"/>
+      <w:bookmarkEnd w:id="7"/>
     </w:p>
     <w:p>
       <w:pPr>
@@ -3734,12 +3790,12 @@
     </w:p>
     <w:p>
       <w:pPr>
-        <w:pStyle w:val="Heading1"/>
-        <w:rPr>
-          <w:lang w:val="en-US"/>
-        </w:rPr>
-      </w:pPr>
-      <w:bookmarkStart w:id="2" w:name="_Toc354244608"/>
+        <w:pStyle w:val="Cabealho1"/>
+        <w:rPr>
+          <w:lang w:val="en-US"/>
+        </w:rPr>
+      </w:pPr>
+      <w:bookmarkStart w:id="8" w:name="_Toc354244608"/>
       <w:r>
         <w:rPr>
           <w:lang w:val="en-US"/>
@@ -3759,7 +3815,7 @@
         </w:rPr>
         <w:t>es</w:t>
       </w:r>
-      <w:bookmarkEnd w:id="2"/>
+      <w:bookmarkEnd w:id="8"/>
       <w:r>
         <w:rPr>
           <w:lang w:val="en-US"/>
@@ -3871,7 +3927,7 @@
     </w:p>
     <w:p>
       <w:pPr>
-        <w:pStyle w:val="NoSpacing"/>
+        <w:pStyle w:val="SemEspaamento"/>
         <w:rPr>
           <w:lang w:val="en-US"/>
         </w:rPr>
@@ -3885,7 +3941,7 @@
     </w:p>
     <w:p>
       <w:pPr>
-        <w:pStyle w:val="NoSpacing"/>
+        <w:pStyle w:val="SemEspaamento"/>
         <w:rPr>
           <w:lang w:val="en-US"/>
         </w:rPr>
@@ -3905,7 +3961,7 @@
     </w:p>
     <w:p>
       <w:pPr>
-        <w:pStyle w:val="NoSpacing"/>
+        <w:pStyle w:val="SemEspaamento"/>
         <w:rPr>
           <w:lang w:val="en-US"/>
         </w:rPr>
@@ -3919,7 +3975,7 @@
     </w:p>
     <w:p>
       <w:pPr>
-        <w:pStyle w:val="NoSpacing"/>
+        <w:pStyle w:val="SemEspaamento"/>
         <w:rPr>
           <w:lang w:val="en-US"/>
         </w:rPr>
@@ -3933,7 +3989,7 @@
     </w:p>
     <w:p>
       <w:pPr>
-        <w:pStyle w:val="NoSpacing"/>
+        <w:pStyle w:val="SemEspaamento"/>
         <w:rPr>
           <w:lang w:val="en-US"/>
         </w:rPr>
@@ -3959,12 +4015,12 @@
     </w:p>
     <w:p>
       <w:pPr>
-        <w:pStyle w:val="Heading1"/>
-        <w:rPr>
-          <w:lang w:val="en-US"/>
-        </w:rPr>
-      </w:pPr>
-      <w:bookmarkStart w:id="3" w:name="_Toc354244609"/>
+        <w:pStyle w:val="Cabealho1"/>
+        <w:rPr>
+          <w:lang w:val="en-US"/>
+        </w:rPr>
+      </w:pPr>
+      <w:bookmarkStart w:id="9" w:name="_Toc354244609"/>
       <w:r>
         <w:rPr>
           <w:lang w:val="en-US"/>
@@ -3977,7 +4033,7 @@
         </w:rPr>
         <w:t>Variable Names</w:t>
       </w:r>
-      <w:bookmarkEnd w:id="3"/>
+      <w:bookmarkEnd w:id="9"/>
       <w:r>
         <w:rPr>
           <w:lang w:val="en-US"/>
@@ -4134,7 +4190,7 @@
     </w:p>
     <w:tbl>
       <w:tblPr>
-        <w:tblStyle w:val="TableGrid"/>
+        <w:tblStyle w:val="Tabelacomgrelha"/>
         <w:tblW w:w="0" w:type="auto"/>
         <w:tblLook w:val="04A0" w:firstRow="1" w:lastRow="0" w:firstColumn="1" w:lastColumn="0" w:noHBand="0" w:noVBand="1"/>
       </w:tblPr>
@@ -4583,13 +4639,13 @@
     </w:tbl>
     <w:p>
       <w:pPr>
-        <w:pStyle w:val="Caption"/>
-        <w:rPr>
-          <w:lang w:val="en-US"/>
-        </w:rPr>
-      </w:pPr>
-      <w:bookmarkStart w:id="4" w:name="_Ref354346582"/>
-      <w:bookmarkStart w:id="5" w:name="_Toc354244619"/>
+        <w:pStyle w:val="Legenda"/>
+        <w:rPr>
+          <w:lang w:val="en-US"/>
+        </w:rPr>
+      </w:pPr>
+      <w:bookmarkStart w:id="10" w:name="_Ref354346582"/>
+      <w:bookmarkStart w:id="11" w:name="_Toc354244619"/>
       <w:r>
         <w:rPr>
           <w:lang w:val="en-US"/>
@@ -4627,14 +4683,14 @@
         </w:rPr>
         <w:fldChar w:fldCharType="end"/>
       </w:r>
-      <w:bookmarkEnd w:id="4"/>
+      <w:bookmarkEnd w:id="10"/>
       <w:r>
         <w:rPr>
           <w:lang w:val="en-US"/>
         </w:rPr>
         <w:t>: Variable prefix and Initialization Values</w:t>
       </w:r>
-      <w:bookmarkEnd w:id="5"/>
+      <w:bookmarkEnd w:id="11"/>
     </w:p>
     <w:p>
       <w:pPr>
@@ -4698,12 +4754,12 @@
     </w:p>
     <w:p>
       <w:pPr>
-        <w:pStyle w:val="Heading1"/>
-        <w:rPr>
-          <w:lang w:val="en-US"/>
-        </w:rPr>
-      </w:pPr>
-      <w:bookmarkStart w:id="6" w:name="_Toc354244610"/>
+        <w:pStyle w:val="Cabealho1"/>
+        <w:rPr>
+          <w:lang w:val="en-US"/>
+        </w:rPr>
+      </w:pPr>
+      <w:bookmarkStart w:id="12" w:name="_Toc354244610"/>
       <w:r>
         <w:rPr>
           <w:lang w:val="en-US"/>
@@ -4716,7 +4772,7 @@
         </w:rPr>
         <w:t>Public Properties</w:t>
       </w:r>
-      <w:bookmarkEnd w:id="6"/>
+      <w:bookmarkEnd w:id="12"/>
     </w:p>
     <w:p>
       <w:pPr>
@@ -4822,12 +4878,12 @@
     </w:p>
     <w:p>
       <w:pPr>
-        <w:pStyle w:val="Heading1"/>
-        <w:rPr>
-          <w:lang w:val="en-US"/>
-        </w:rPr>
-      </w:pPr>
-      <w:bookmarkStart w:id="7" w:name="_Toc354244611"/>
+        <w:pStyle w:val="Cabealho1"/>
+        <w:rPr>
+          <w:lang w:val="en-US"/>
+        </w:rPr>
+      </w:pPr>
+      <w:bookmarkStart w:id="13" w:name="_Toc354244611"/>
       <w:r>
         <w:rPr>
           <w:lang w:val="en-US"/>
@@ -4846,7 +4902,7 @@
         </w:rPr>
         <w:t>s</w:t>
       </w:r>
-      <w:bookmarkEnd w:id="7"/>
+      <w:bookmarkEnd w:id="13"/>
     </w:p>
     <w:p>
       <w:pPr>
@@ -5048,7 +5104,104 @@
         <w:rPr>
           <w:lang w:val="en-US"/>
         </w:rPr>
-        <w:t>creator</w:t>
+        <w:t xml:space="preserve">creator </w:t>
+      </w:r>
+      <w:r>
+        <w:rPr>
+          <w:lang w:val="en-US"/>
+        </w:rPr>
+        <w:t>must be identified in the XML header using “remarks” node.</w:t>
+      </w:r>
+    </w:p>
+    <w:p>
+      <w:pPr>
+        <w:rPr>
+          <w:b/>
+          <w:lang w:val="en-US"/>
+        </w:rPr>
+      </w:pPr>
+      <w:r>
+        <w:rPr>
+          <w:b/>
+          <w:lang w:val="en-US"/>
+        </w:rPr>
+        <w:t>Example:</w:t>
+      </w:r>
+    </w:p>
+    <w:p>
+      <w:pPr>
+        <w:pStyle w:val="SemEspaamento"/>
+        <w:rPr>
+          <w:lang w:val="en-US"/>
+        </w:rPr>
+      </w:pPr>
+      <w:r>
+        <w:rPr>
+          <w:lang w:val="en-US"/>
+        </w:rPr>
+        <w:t>/// &lt;summary&gt;</w:t>
+      </w:r>
+    </w:p>
+    <w:p>
+      <w:pPr>
+        <w:pStyle w:val="SemEspaamento"/>
+        <w:rPr>
+          <w:lang w:val="en-US"/>
+        </w:rPr>
+      </w:pPr>
+      <w:r>
+        <w:rPr>
+          <w:lang w:val="en-US"/>
+        </w:rPr>
+        <w:t>///</w:t>
+      </w:r>
+      <w:r>
+        <w:rPr>
+          <w:lang w:val="en-US"/>
+        </w:rPr>
+        <w:t>Sends a Message</w:t>
+      </w:r>
+    </w:p>
+    <w:p>
+      <w:pPr>
+        <w:pStyle w:val="SemEspaamento"/>
+        <w:rPr>
+          <w:lang w:val="en-US"/>
+        </w:rPr>
+      </w:pPr>
+      <w:r>
+        <w:rPr>
+          <w:lang w:val="en-US"/>
+        </w:rPr>
+        <w:t>/// &lt;/summary&gt;</w:t>
+      </w:r>
+    </w:p>
+    <w:p>
+      <w:pPr>
+        <w:pStyle w:val="SemEspaamento"/>
+        <w:rPr>
+          <w:lang w:val="en-US"/>
+        </w:rPr>
+      </w:pPr>
+      <w:r>
+        <w:rPr>
+          <w:lang w:val="en-US"/>
+        </w:rPr>
+        <w:t>///&lt;remarks&gt;CREATED BY Rui Ganhoto&lt;/remarks&gt;</w:t>
+      </w:r>
+    </w:p>
+    <w:p>
+      <w:pPr>
+        <w:pStyle w:val="SemEspaamento"/>
+        <w:rPr>
+          <w:lang w:val="en-US"/>
+        </w:rPr>
+      </w:pPr>
+      <w:r>
+        <w:rPr>
+          <w:lang w:val="en-US"/>
+        </w:rPr>
+        <w:t>void SendMessage()</w:t>
       </w:r>
       <w:r>
         <w:rPr>
@@ -5060,7 +5213,115 @@
         <w:rPr>
           <w:lang w:val="en-US"/>
         </w:rPr>
-        <w:t>must be identified in the XML header using “remarks” node.</w:t>
+        <w:t>{</w:t>
+      </w:r>
+      <w:r>
+        <w:rPr>
+          <w:lang w:val="en-US"/>
+        </w:rPr>
+        <w:t xml:space="preserve"> </w:t>
+      </w:r>
+      <w:r>
+        <w:rPr>
+          <w:lang w:val="en-US"/>
+        </w:rPr>
+        <w:t>}</w:t>
+      </w:r>
+    </w:p>
+    <w:p>
+      <w:pPr>
+        <w:pStyle w:val="Cabealho1"/>
+        <w:rPr>
+          <w:lang w:val="en-US"/>
+        </w:rPr>
+      </w:pPr>
+      <w:bookmarkStart w:id="14" w:name="_Toc354244612"/>
+      <w:r>
+        <w:rPr>
+          <w:lang w:val="en-US"/>
+        </w:rPr>
+        <w:t xml:space="preserve">5. </w:t>
+      </w:r>
+      <w:r>
+        <w:rPr>
+          <w:lang w:val="en-US"/>
+        </w:rPr>
+        <w:t>Arguments</w:t>
+      </w:r>
+      <w:bookmarkEnd w:id="14"/>
+    </w:p>
+    <w:p>
+      <w:pPr>
+        <w:rPr>
+          <w:lang w:val="en-US"/>
+        </w:rPr>
+      </w:pPr>
+      <w:r>
+        <w:rPr>
+          <w:lang w:val="en-US"/>
+        </w:rPr>
+        <w:t>Arguments should have the first character of all words i</w:t>
+      </w:r>
+      <w:r>
+        <w:rPr>
+          <w:lang w:val="en-US"/>
+        </w:rPr>
+        <w:t>n</w:t>
+      </w:r>
+      <w:r>
+        <w:rPr>
+          <w:lang w:val="en-US"/>
+        </w:rPr>
+        <w:t xml:space="preserve"> upper case and the others </w:t>
+      </w:r>
+      <w:r>
+        <w:rPr>
+          <w:lang w:val="en-US"/>
+        </w:rPr>
+        <w:t xml:space="preserve">in </w:t>
+      </w:r>
+      <w:r>
+        <w:rPr>
+          <w:lang w:val="en-US"/>
+        </w:rPr>
+        <w:t xml:space="preserve">lower case. Arguments must </w:t>
+      </w:r>
+      <w:r>
+        <w:rPr>
+          <w:lang w:val="en-US"/>
+        </w:rPr>
+        <w:t xml:space="preserve">have </w:t>
+      </w:r>
+      <w:r>
+        <w:rPr>
+          <w:lang w:val="en-US"/>
+        </w:rPr>
+        <w:t xml:space="preserve">complete names without </w:t>
+      </w:r>
+      <w:r>
+        <w:rPr>
+          <w:lang w:val="en-US"/>
+        </w:rPr>
+        <w:t>abbreviations</w:t>
+      </w:r>
+      <w:r>
+        <w:rPr>
+          <w:lang w:val="en-US"/>
+        </w:rPr>
+        <w:t>.</w:t>
+      </w:r>
+    </w:p>
+    <w:p>
+      <w:pPr>
+        <w:rPr>
+          <w:lang w:val="en-US"/>
+        </w:rPr>
+      </w:pPr>
+      <w:r>
+        <w:rPr>
+          <w:lang w:val="en-US"/>
+        </w:rPr>
+        <w:t>Every method must have XML header with a small description of the method and arguments, GhostDoc will be used to help creating XML headers.</w:t>
       </w:r>
     </w:p>
     <w:p>
@@ -5080,7 +5341,7 @@
     </w:p>
     <w:p>
       <w:pPr>
-        <w:pStyle w:val="NoSpacing"/>
+        <w:pStyle w:val="SemEspaamento"/>
         <w:rPr>
           <w:lang w:val="en-US"/>
         </w:rPr>
@@ -5094,7 +5355,7 @@
     </w:p>
     <w:p>
       <w:pPr>
-        <w:pStyle w:val="NoSpacing"/>
+        <w:pStyle w:val="SemEspaamento"/>
         <w:rPr>
           <w:lang w:val="en-US"/>
         </w:rPr>
@@ -5114,7 +5375,7 @@
     </w:p>
     <w:p>
       <w:pPr>
-        <w:pStyle w:val="NoSpacing"/>
+        <w:pStyle w:val="SemEspaamento"/>
         <w:rPr>
           <w:lang w:val="en-US"/>
         </w:rPr>
@@ -5128,7 +5389,45 @@
     </w:p>
     <w:p>
       <w:pPr>
-        <w:pStyle w:val="NoSpacing"/>
+        <w:pStyle w:val="SemEspaamento"/>
+        <w:rPr>
+          <w:lang w:val="en-US"/>
+        </w:rPr>
+      </w:pPr>
+      <w:r>
+        <w:rPr>
+          <w:lang w:val="en-US"/>
+        </w:rPr>
+        <w:t xml:space="preserve">/// &lt;param name=" </w:t>
+      </w:r>
+      <w:r>
+        <w:rPr>
+          <w:lang w:val="en-US"/>
+        </w:rPr>
+        <w:t>Message</w:t>
+      </w:r>
+      <w:r>
+        <w:rPr>
+          <w:lang w:val="en-US"/>
+        </w:rPr>
+        <w:t>"&gt;</w:t>
+      </w:r>
+      <w:r>
+        <w:rPr>
+          <w:lang w:val="en-US"/>
+        </w:rPr>
+        <w:t>Message to be sent</w:t>
+      </w:r>
+      <w:r>
+        <w:rPr>
+          <w:lang w:val="en-US"/>
+        </w:rPr>
+        <w:t>&lt;/param&gt;</w:t>
+      </w:r>
+    </w:p>
+    <w:p>
+      <w:pPr>
+        <w:pStyle w:val="SemEspaamento"/>
         <w:rPr>
           <w:lang w:val="en-US"/>
         </w:rPr>
@@ -5142,16 +5441,16 @@
     </w:p>
     <w:p>
       <w:pPr>
-        <w:pStyle w:val="NoSpacing"/>
-        <w:rPr>
-          <w:lang w:val="en-US"/>
-        </w:rPr>
-      </w:pPr>
-      <w:r>
-        <w:rPr>
-          <w:lang w:val="en-US"/>
-        </w:rPr>
-        <w:t>void SendMessage()</w:t>
+        <w:pStyle w:val="SemEspaamento"/>
+        <w:rPr>
+          <w:lang w:val="en-US"/>
+        </w:rPr>
+      </w:pPr>
+      <w:r>
+        <w:rPr>
+          <w:lang w:val="en-US"/>
+        </w:rPr>
+        <w:t>void SendMessage(string Message)</w:t>
       </w:r>
       <w:r>
         <w:rPr>
@@ -5180,261 +5479,12 @@
     </w:p>
     <w:p>
       <w:pPr>
-        <w:pStyle w:val="Heading1"/>
-        <w:rPr>
-          <w:lang w:val="en-US"/>
-        </w:rPr>
-      </w:pPr>
-      <w:bookmarkStart w:id="8" w:name="_Toc354244612"/>
-      <w:r>
-        <w:rPr>
-          <w:lang w:val="en-US"/>
-        </w:rPr>
-        <w:t xml:space="preserve">5. </w:t>
-      </w:r>
-      <w:r>
-        <w:rPr>
-          <w:lang w:val="en-US"/>
-        </w:rPr>
-        <w:t>Arguments</w:t>
-      </w:r>
-      <w:bookmarkEnd w:id="8"/>
-    </w:p>
-    <w:p>
-      <w:pPr>
-        <w:rPr>
-          <w:lang w:val="en-US"/>
-        </w:rPr>
-      </w:pPr>
-      <w:r>
-        <w:rPr>
-          <w:lang w:val="en-US"/>
-        </w:rPr>
-        <w:t>Arguments should have the first character of all words i</w:t>
-      </w:r>
-      <w:r>
-        <w:rPr>
-          <w:lang w:val="en-US"/>
-        </w:rPr>
-        <w:t>n</w:t>
-      </w:r>
-      <w:r>
-        <w:rPr>
-          <w:lang w:val="en-US"/>
-        </w:rPr>
-        <w:t xml:space="preserve"> upper case and the others </w:t>
-      </w:r>
-      <w:r>
-        <w:rPr>
-          <w:lang w:val="en-US"/>
-        </w:rPr>
-        <w:t xml:space="preserve">in </w:t>
-      </w:r>
-      <w:r>
-        <w:rPr>
-          <w:lang w:val="en-US"/>
-        </w:rPr>
-        <w:t xml:space="preserve">lower case. Arguments must </w:t>
-      </w:r>
-      <w:r>
-        <w:rPr>
-          <w:lang w:val="en-US"/>
-        </w:rPr>
-        <w:t xml:space="preserve">have </w:t>
-      </w:r>
-      <w:r>
-        <w:rPr>
-          <w:lang w:val="en-US"/>
-        </w:rPr>
-        <w:t xml:space="preserve">complete names without </w:t>
-      </w:r>
-      <w:r>
-        <w:rPr>
-          <w:lang w:val="en-US"/>
-        </w:rPr>
-        <w:t>abbreviations</w:t>
-      </w:r>
-      <w:r>
-        <w:rPr>
-          <w:lang w:val="en-US"/>
-        </w:rPr>
-        <w:t>.</w:t>
-      </w:r>
-    </w:p>
-    <w:p>
-      <w:pPr>
-        <w:rPr>
-          <w:lang w:val="en-US"/>
-        </w:rPr>
-      </w:pPr>
-      <w:r>
-        <w:rPr>
-          <w:lang w:val="en-US"/>
-        </w:rPr>
-        <w:t>Every method must have XML header with a small description of the method and arguments, GhostDoc will be used to help creating XML headers.</w:t>
-      </w:r>
-    </w:p>
-    <w:p>
-      <w:pPr>
-        <w:rPr>
-          <w:b/>
-          <w:lang w:val="en-US"/>
-        </w:rPr>
-      </w:pPr>
-      <w:r>
-        <w:rPr>
-          <w:b/>
-          <w:lang w:val="en-US"/>
-        </w:rPr>
-        <w:t>Example:</w:t>
-      </w:r>
-    </w:p>
-    <w:p>
-      <w:pPr>
-        <w:pStyle w:val="NoSpacing"/>
-        <w:rPr>
-          <w:lang w:val="en-US"/>
-        </w:rPr>
-      </w:pPr>
-      <w:r>
-        <w:rPr>
-          <w:lang w:val="en-US"/>
-        </w:rPr>
-        <w:t>/// &lt;summary&gt;</w:t>
-      </w:r>
-    </w:p>
-    <w:p>
-      <w:pPr>
-        <w:pStyle w:val="NoSpacing"/>
-        <w:rPr>
-          <w:lang w:val="en-US"/>
-        </w:rPr>
-      </w:pPr>
-      <w:r>
-        <w:rPr>
-          <w:lang w:val="en-US"/>
-        </w:rPr>
-        <w:t>///</w:t>
-      </w:r>
-      <w:r>
-        <w:rPr>
-          <w:lang w:val="en-US"/>
-        </w:rPr>
-        <w:t>Sends a Message</w:t>
-      </w:r>
-    </w:p>
-    <w:p>
-      <w:pPr>
-        <w:pStyle w:val="NoSpacing"/>
-        <w:rPr>
-          <w:lang w:val="en-US"/>
-        </w:rPr>
-      </w:pPr>
-      <w:r>
-        <w:rPr>
-          <w:lang w:val="en-US"/>
-        </w:rPr>
-        <w:t>/// &lt;/summary&gt;</w:t>
-      </w:r>
-    </w:p>
-    <w:p>
-      <w:pPr>
-        <w:pStyle w:val="NoSpacing"/>
-        <w:rPr>
-          <w:lang w:val="en-US"/>
-        </w:rPr>
-      </w:pPr>
-      <w:r>
-        <w:rPr>
-          <w:lang w:val="en-US"/>
-        </w:rPr>
-        <w:t xml:space="preserve">/// &lt;param name=" </w:t>
-      </w:r>
-      <w:r>
-        <w:rPr>
-          <w:lang w:val="en-US"/>
-        </w:rPr>
-        <w:t>Message</w:t>
-      </w:r>
-      <w:r>
-        <w:rPr>
-          <w:lang w:val="en-US"/>
-        </w:rPr>
-        <w:t>"&gt;</w:t>
-      </w:r>
-      <w:r>
-        <w:rPr>
-          <w:lang w:val="en-US"/>
-        </w:rPr>
-        <w:t>Message to be sent</w:t>
-      </w:r>
-      <w:r>
-        <w:rPr>
-          <w:lang w:val="en-US"/>
-        </w:rPr>
-        <w:t>&lt;/param&gt;</w:t>
-      </w:r>
-    </w:p>
-    <w:p>
-      <w:pPr>
-        <w:pStyle w:val="NoSpacing"/>
-        <w:rPr>
-          <w:lang w:val="en-US"/>
-        </w:rPr>
-      </w:pPr>
-      <w:r>
-        <w:rPr>
-          <w:lang w:val="en-US"/>
-        </w:rPr>
-        <w:t>///&lt;remarks&gt;CREATED BY Rui Ganhoto&lt;/remarks&gt;</w:t>
-      </w:r>
-    </w:p>
-    <w:p>
-      <w:pPr>
-        <w:pStyle w:val="NoSpacing"/>
-        <w:rPr>
-          <w:lang w:val="en-US"/>
-        </w:rPr>
-      </w:pPr>
-      <w:r>
-        <w:rPr>
-          <w:lang w:val="en-US"/>
-        </w:rPr>
-        <w:t>void SendMessage(string Message)</w:t>
-      </w:r>
-      <w:r>
-        <w:rPr>
-          <w:lang w:val="en-US"/>
-        </w:rPr>
-        <w:t xml:space="preserve"> </w:t>
-      </w:r>
-      <w:r>
-        <w:rPr>
-          <w:lang w:val="en-US"/>
-        </w:rPr>
-        <w:t>{</w:t>
-      </w:r>
-      <w:r>
-        <w:rPr>
-          <w:lang w:val="en-US"/>
-        </w:rPr>
-        <w:t xml:space="preserve"> </w:t>
-      </w:r>
-      <w:r>
-        <w:rPr>
-          <w:lang w:val="en-US"/>
-        </w:rPr>
-        <w:t>}</w:t>
-      </w:r>
-    </w:p>
-    <w:p>
-      <w:pPr>
-        <w:pStyle w:val="Heading1"/>
-        <w:rPr>
-          <w:lang w:val="en-US"/>
-        </w:rPr>
-      </w:pPr>
-      <w:bookmarkStart w:id="9" w:name="_Toc354244613"/>
+        <w:pStyle w:val="Cabealho1"/>
+        <w:rPr>
+          <w:lang w:val="en-US"/>
+        </w:rPr>
+      </w:pPr>
+      <w:bookmarkStart w:id="15" w:name="_Toc354244613"/>
       <w:r>
         <w:rPr>
           <w:lang w:val="en-US"/>
@@ -5447,7 +5497,7 @@
         </w:rPr>
         <w:t>Components</w:t>
       </w:r>
-      <w:bookmarkEnd w:id="9"/>
+      <w:bookmarkEnd w:id="15"/>
     </w:p>
     <w:p>
       <w:pPr>
@@ -5585,7 +5635,7 @@
     </w:p>
     <w:tbl>
       <w:tblPr>
-        <w:tblStyle w:val="TableGrid"/>
+        <w:tblStyle w:val="Tabelacomgrelha"/>
         <w:tblW w:w="0" w:type="auto"/>
         <w:tblLook w:val="04A0" w:firstRow="1" w:lastRow="0" w:firstColumn="1" w:lastColumn="0" w:noHBand="0" w:noVBand="1"/>
       </w:tblPr>
@@ -6042,13 +6092,13 @@
     </w:tbl>
     <w:p>
       <w:pPr>
-        <w:pStyle w:val="Caption"/>
-        <w:rPr>
-          <w:lang w:val="en-US"/>
-        </w:rPr>
-      </w:pPr>
-      <w:bookmarkStart w:id="10" w:name="_Ref354346998"/>
-      <w:bookmarkStart w:id="11" w:name="_Toc354244620"/>
+        <w:pStyle w:val="Legenda"/>
+        <w:rPr>
+          <w:lang w:val="en-US"/>
+        </w:rPr>
+      </w:pPr>
+      <w:bookmarkStart w:id="16" w:name="_Ref354346998"/>
+      <w:bookmarkStart w:id="17" w:name="_Toc354244620"/>
       <w:r>
         <w:rPr>
           <w:lang w:val="en-US"/>
@@ -6086,7 +6136,7 @@
         </w:rPr>
         <w:fldChar w:fldCharType="end"/>
       </w:r>
-      <w:bookmarkEnd w:id="10"/>
+      <w:bookmarkEnd w:id="16"/>
       <w:r>
         <w:rPr>
           <w:lang w:val="en-US"/>
@@ -6100,7 +6150,7 @@
         </w:rPr>
         <w:t>Prefix</w:t>
       </w:r>
-      <w:bookmarkEnd w:id="11"/>
+      <w:bookmarkEnd w:id="17"/>
     </w:p>
     <w:p>
       <w:pPr>
@@ -6132,12 +6182,12 @@
     </w:p>
     <w:p>
       <w:pPr>
-        <w:pStyle w:val="Heading1"/>
-        <w:rPr>
-          <w:lang w:val="en-US"/>
-        </w:rPr>
-      </w:pPr>
-      <w:bookmarkStart w:id="12" w:name="_Toc354244614"/>
+        <w:pStyle w:val="Cabealho1"/>
+        <w:rPr>
+          <w:lang w:val="en-US"/>
+        </w:rPr>
+      </w:pPr>
+      <w:bookmarkStart w:id="18" w:name="_Toc354244614"/>
       <w:r>
         <w:rPr>
           <w:lang w:val="en-US"/>
@@ -6150,7 +6200,7 @@
         </w:rPr>
         <w:t>Enumerations</w:t>
       </w:r>
-      <w:bookmarkEnd w:id="12"/>
+      <w:bookmarkEnd w:id="18"/>
     </w:p>
     <w:p>
       <w:pPr>
@@ -6244,7 +6294,7 @@
     </w:p>
     <w:p>
       <w:pPr>
-        <w:pStyle w:val="NoSpacing"/>
+        <w:pStyle w:val="SemEspaamento"/>
         <w:rPr>
           <w:lang w:val="en-US"/>
         </w:rPr>
@@ -6258,7 +6308,7 @@
     </w:p>
     <w:p>
       <w:pPr>
-        <w:pStyle w:val="NoSpacing"/>
+        <w:pStyle w:val="SemEspaamento"/>
         <w:rPr>
           <w:lang w:val="en-US"/>
         </w:rPr>
@@ -6278,7 +6328,7 @@
     </w:p>
     <w:p>
       <w:pPr>
-        <w:pStyle w:val="NoSpacing"/>
+        <w:pStyle w:val="SemEspaamento"/>
         <w:rPr>
           <w:lang w:val="en-US"/>
         </w:rPr>
@@ -6298,7 +6348,7 @@
     </w:p>
     <w:p>
       <w:pPr>
-        <w:pStyle w:val="NoSpacing"/>
+        <w:pStyle w:val="SemEspaamento"/>
         <w:rPr>
           <w:lang w:val="en-US"/>
         </w:rPr>
@@ -6312,7 +6362,7 @@
     </w:p>
     <w:p>
       <w:pPr>
-        <w:pStyle w:val="NoSpacing"/>
+        <w:pStyle w:val="SemEspaamento"/>
         <w:rPr>
           <w:lang w:val="en-US"/>
         </w:rPr>
@@ -6356,12 +6406,12 @@
     </w:p>
     <w:p>
       <w:pPr>
-        <w:pStyle w:val="Heading1"/>
-        <w:rPr>
-          <w:lang w:val="en-US"/>
-        </w:rPr>
-      </w:pPr>
-      <w:bookmarkStart w:id="13" w:name="_Toc354244615"/>
+        <w:pStyle w:val="Cabealho1"/>
+        <w:rPr>
+          <w:lang w:val="en-US"/>
+        </w:rPr>
+      </w:pPr>
+      <w:bookmarkStart w:id="19" w:name="_Toc354244615"/>
       <w:r>
         <w:rPr>
           <w:lang w:val="en-US"/>
@@ -6374,7 +6424,7 @@
         </w:rPr>
         <w:t>Exception Handling</w:t>
       </w:r>
-      <w:bookmarkEnd w:id="13"/>
+      <w:bookmarkEnd w:id="19"/>
     </w:p>
     <w:p>
       <w:pPr>
@@ -6486,7 +6536,7 @@
     </w:p>
     <w:p>
       <w:pPr>
-        <w:pStyle w:val="ListParagraph"/>
+        <w:pStyle w:val="PargrafodaLista"/>
         <w:numPr>
           <w:ilvl w:val="0"/>
           <w:numId w:val="3"/>
@@ -6504,7 +6554,7 @@
     </w:p>
     <w:p>
       <w:pPr>
-        <w:pStyle w:val="ListParagraph"/>
+        <w:pStyle w:val="PargrafodaLista"/>
         <w:numPr>
           <w:ilvl w:val="0"/>
           <w:numId w:val="3"/>
@@ -6522,7 +6572,7 @@
     </w:p>
     <w:p>
       <w:pPr>
-        <w:pStyle w:val="ListParagraph"/>
+        <w:pStyle w:val="PargrafodaLista"/>
         <w:numPr>
           <w:ilvl w:val="0"/>
           <w:numId w:val="3"/>
@@ -6541,7 +6591,7 @@
     </w:p>
     <w:p>
       <w:pPr>
-        <w:pStyle w:val="ListParagraph"/>
+        <w:pStyle w:val="PargrafodaLista"/>
         <w:numPr>
           <w:ilvl w:val="0"/>
           <w:numId w:val="3"/>
@@ -6559,7 +6609,7 @@
     </w:p>
     <w:p>
       <w:pPr>
-        <w:pStyle w:val="ListParagraph"/>
+        <w:pStyle w:val="PargrafodaLista"/>
         <w:numPr>
           <w:ilvl w:val="0"/>
           <w:numId w:val="3"/>
@@ -6583,7 +6633,7 @@
     </w:p>
     <w:p>
       <w:pPr>
-        <w:pStyle w:val="ListParagraph"/>
+        <w:pStyle w:val="PargrafodaLista"/>
         <w:numPr>
           <w:ilvl w:val="0"/>
           <w:numId w:val="3"/>
@@ -6614,12 +6664,12 @@
     </w:p>
     <w:p>
       <w:pPr>
-        <w:pStyle w:val="Heading1"/>
-        <w:rPr>
-          <w:lang w:val="en-US"/>
-        </w:rPr>
-      </w:pPr>
-      <w:bookmarkStart w:id="14" w:name="_Toc354244616"/>
+        <w:pStyle w:val="Cabealho1"/>
+        <w:rPr>
+          <w:lang w:val="en-US"/>
+        </w:rPr>
+      </w:pPr>
+      <w:bookmarkStart w:id="20" w:name="_Toc354244616"/>
       <w:r>
         <w:rPr>
           <w:lang w:val="en-US"/>
@@ -6632,7 +6682,7 @@
         </w:rPr>
         <w:t>Comments</w:t>
       </w:r>
-      <w:bookmarkEnd w:id="14"/>
+      <w:bookmarkEnd w:id="20"/>
     </w:p>
     <w:p>
       <w:pPr>
@@ -6692,7 +6742,7 @@
     </w:p>
     <w:p>
       <w:pPr>
-        <w:pStyle w:val="ListParagraph"/>
+        <w:pStyle w:val="PargrafodaLista"/>
         <w:numPr>
           <w:ilvl w:val="0"/>
           <w:numId w:val="2"/>
@@ -6722,7 +6772,7 @@
     </w:p>
     <w:p>
       <w:pPr>
-        <w:pStyle w:val="ListParagraph"/>
+        <w:pStyle w:val="PargrafodaLista"/>
         <w:numPr>
           <w:ilvl w:val="0"/>
           <w:numId w:val="2"/>
@@ -6758,7 +6808,7 @@
     </w:p>
     <w:p>
       <w:pPr>
-        <w:pStyle w:val="ListParagraph"/>
+        <w:pStyle w:val="PargrafodaLista"/>
         <w:numPr>
           <w:ilvl w:val="1"/>
           <w:numId w:val="2"/>
@@ -6812,7 +6862,7 @@
     </w:p>
     <w:p>
       <w:pPr>
-        <w:pStyle w:val="ListParagraph"/>
+        <w:pStyle w:val="PargrafodaLista"/>
         <w:numPr>
           <w:ilvl w:val="0"/>
           <w:numId w:val="2"/>
@@ -6854,7 +6904,7 @@
     </w:p>
     <w:p>
       <w:pPr>
-        <w:pStyle w:val="ListParagraph"/>
+        <w:pStyle w:val="PargrafodaLista"/>
         <w:numPr>
           <w:ilvl w:val="1"/>
           <w:numId w:val="2"/>
@@ -6884,7 +6934,7 @@
     </w:p>
     <w:p>
       <w:pPr>
-        <w:pStyle w:val="ListParagraph"/>
+        <w:pStyle w:val="PargrafodaLista"/>
         <w:numPr>
           <w:ilvl w:val="0"/>
           <w:numId w:val="2"/>
@@ -6902,7 +6952,7 @@
     </w:p>
     <w:p>
       <w:pPr>
-        <w:pStyle w:val="ListParagraph"/>
+        <w:pStyle w:val="PargrafodaLista"/>
         <w:numPr>
           <w:ilvl w:val="1"/>
           <w:numId w:val="2"/>
@@ -6950,7 +7000,7 @@
     </w:p>
     <w:p>
       <w:pPr>
-        <w:pStyle w:val="ListParagraph"/>
+        <w:pStyle w:val="PargrafodaLista"/>
         <w:numPr>
           <w:ilvl w:val="0"/>
           <w:numId w:val="2"/>
@@ -6968,7 +7018,7 @@
     </w:p>
     <w:p>
       <w:pPr>
-        <w:pStyle w:val="ListParagraph"/>
+        <w:pStyle w:val="PargrafodaLista"/>
         <w:numPr>
           <w:ilvl w:val="1"/>
           <w:numId w:val="2"/>
@@ -7032,7 +7082,7 @@
 <w:ftr xmlns:wpc="http://schemas.microsoft.com/office/word/2010/wordprocessingCanvas" xmlns:mc="http://schemas.openxmlformats.org/markup-compatibility/2006" xmlns:o="urn:schemas-microsoft-com:office:office" xmlns:r="http://schemas.openxmlformats.org/officeDocument/2006/relationships" xmlns:m="http://schemas.openxmlformats.org/officeDocument/2006/math" xmlns:v="urn:schemas-microsoft-com:vml" xmlns:wp14="http://schemas.microsoft.com/office/word/2010/wordprocessingDrawing" xmlns:wp="http://schemas.openxmlformats.org/drawingml/2006/wordprocessingDrawing" xmlns:w10="urn:schemas-microsoft-com:office:word" xmlns:w="http://schemas.openxmlformats.org/wordprocessingml/2006/main" xmlns:w14="http://schemas.microsoft.com/office/word/2010/wordml" xmlns:w15="http://schemas.microsoft.com/office/word/2012/wordml" xmlns:wpg="http://schemas.microsoft.com/office/word/2010/wordprocessingGroup" xmlns:wpi="http://schemas.microsoft.com/office/word/2010/wordprocessingInk" xmlns:wne="http://schemas.microsoft.com/office/word/2006/wordml" xmlns:wps="http://schemas.microsoft.com/office/word/2010/wordprocessingShape" mc:Ignorable="w14 w15 wp14">
   <w:p>
     <w:pPr>
-      <w:pStyle w:val="Footer"/>
+      <w:pStyle w:val="Rodap"/>
     </w:pPr>
   </w:p>
 </w:ftr>
@@ -7042,7 +7092,7 @@
 <w:ftr xmlns:wpc="http://schemas.microsoft.com/office/word/2010/wordprocessingCanvas" xmlns:mc="http://schemas.openxmlformats.org/markup-compatibility/2006" xmlns:o="urn:schemas-microsoft-com:office:office" xmlns:r="http://schemas.openxmlformats.org/officeDocument/2006/relationships" xmlns:m="http://schemas.openxmlformats.org/officeDocument/2006/math" xmlns:v="urn:schemas-microsoft-com:vml" xmlns:wp14="http://schemas.microsoft.com/office/word/2010/wordprocessingDrawing" xmlns:wp="http://schemas.openxmlformats.org/drawingml/2006/wordprocessingDrawing" xmlns:w10="urn:schemas-microsoft-com:office:word" xmlns:w="http://schemas.openxmlformats.org/wordprocessingml/2006/main" xmlns:w14="http://schemas.microsoft.com/office/word/2010/wordml" xmlns:w15="http://schemas.microsoft.com/office/word/2012/wordml" xmlns:wpg="http://schemas.microsoft.com/office/word/2010/wordprocessingGroup" xmlns:wpi="http://schemas.microsoft.com/office/word/2010/wordprocessingInk" xmlns:wne="http://schemas.microsoft.com/office/word/2006/wordml" xmlns:wps="http://schemas.microsoft.com/office/word/2010/wordprocessingShape" mc:Ignorable="w14 w15 wp14">
   <w:p>
     <w:pPr>
-      <w:pStyle w:val="Footer"/>
+      <w:pStyle w:val="Rodap"/>
     </w:pPr>
     <w:r>
       <w:t>Projeto Soft</w:t>
@@ -7053,7 +7103,7 @@
   </w:p>
   <w:p>
     <w:pPr>
-      <w:pStyle w:val="Footer"/>
+      <w:pStyle w:val="Rodap"/>
     </w:pPr>
     <w:sdt>
       <w:sdtPr>
@@ -7083,7 +7133,7 @@
 <w:ftr xmlns:wpc="http://schemas.microsoft.com/office/word/2010/wordprocessingCanvas" xmlns:mc="http://schemas.openxmlformats.org/markup-compatibility/2006" xmlns:o="urn:schemas-microsoft-com:office:office" xmlns:r="http://schemas.openxmlformats.org/officeDocument/2006/relationships" xmlns:m="http://schemas.openxmlformats.org/officeDocument/2006/math" xmlns:v="urn:schemas-microsoft-com:vml" xmlns:wp14="http://schemas.microsoft.com/office/word/2010/wordprocessingDrawing" xmlns:wp="http://schemas.openxmlformats.org/drawingml/2006/wordprocessingDrawing" xmlns:w10="urn:schemas-microsoft-com:office:word" xmlns:w="http://schemas.openxmlformats.org/wordprocessingml/2006/main" xmlns:w14="http://schemas.microsoft.com/office/word/2010/wordml" xmlns:w15="http://schemas.microsoft.com/office/word/2012/wordml" xmlns:wpg="http://schemas.microsoft.com/office/word/2010/wordprocessingGroup" xmlns:wpi="http://schemas.microsoft.com/office/word/2010/wordprocessingInk" xmlns:wne="http://schemas.microsoft.com/office/word/2006/wordml" xmlns:wps="http://schemas.microsoft.com/office/word/2010/wordprocessingShape" mc:Ignorable="w14 w15 wp14">
   <w:p>
     <w:pPr>
-      <w:pStyle w:val="Footer"/>
+      <w:pStyle w:val="Rodap"/>
     </w:pPr>
     <w:r>
       <w:t>Projeto Software 2013</w:t>
@@ -7097,7 +7147,7 @@
   </w:p>
   <w:p>
     <w:pPr>
-      <w:pStyle w:val="Footer"/>
+      <w:pStyle w:val="Rodap"/>
       <w:tabs>
         <w:tab w:val="clear" w:pos="4252"/>
       </w:tabs>
@@ -7127,7 +7177,7 @@
 <w:ftr xmlns:wpc="http://schemas.microsoft.com/office/word/2010/wordprocessingCanvas" xmlns:mc="http://schemas.openxmlformats.org/markup-compatibility/2006" xmlns:o="urn:schemas-microsoft-com:office:office" xmlns:r="http://schemas.openxmlformats.org/officeDocument/2006/relationships" xmlns:m="http://schemas.openxmlformats.org/officeDocument/2006/math" xmlns:v="urn:schemas-microsoft-com:vml" xmlns:wp14="http://schemas.microsoft.com/office/word/2010/wordprocessingDrawing" xmlns:wp="http://schemas.openxmlformats.org/drawingml/2006/wordprocessingDrawing" xmlns:w10="urn:schemas-microsoft-com:office:word" xmlns:w="http://schemas.openxmlformats.org/wordprocessingml/2006/main" xmlns:w14="http://schemas.microsoft.com/office/word/2010/wordml" xmlns:w15="http://schemas.microsoft.com/office/word/2012/wordml" xmlns:wpg="http://schemas.microsoft.com/office/word/2010/wordprocessingGroup" xmlns:wpi="http://schemas.microsoft.com/office/word/2010/wordprocessingInk" xmlns:wne="http://schemas.microsoft.com/office/word/2006/wordml" xmlns:wps="http://schemas.microsoft.com/office/word/2010/wordprocessingShape" mc:Ignorable="w14 w15 wp14">
   <w:p>
     <w:pPr>
-      <w:pStyle w:val="Footer"/>
+      <w:pStyle w:val="Rodap"/>
     </w:pPr>
     <w:r>
       <w:t>Projeto Software 2013</w:t>
@@ -7141,7 +7191,7 @@
   </w:p>
   <w:p>
     <w:pPr>
-      <w:pStyle w:val="Footer"/>
+      <w:pStyle w:val="Rodap"/>
       <w:tabs>
         <w:tab w:val="clear" w:pos="4252"/>
       </w:tabs>
@@ -7217,7 +7267,7 @@
 <w:hdr xmlns:wpc="http://schemas.microsoft.com/office/word/2010/wordprocessingCanvas" xmlns:mc="http://schemas.openxmlformats.org/markup-compatibility/2006" xmlns:o="urn:schemas-microsoft-com:office:office" xmlns:r="http://schemas.openxmlformats.org/officeDocument/2006/relationships" xmlns:m="http://schemas.openxmlformats.org/officeDocument/2006/math" xmlns:v="urn:schemas-microsoft-com:vml" xmlns:wp14="http://schemas.microsoft.com/office/word/2010/wordprocessingDrawing" xmlns:wp="http://schemas.openxmlformats.org/drawingml/2006/wordprocessingDrawing" xmlns:w10="urn:schemas-microsoft-com:office:word" xmlns:w="http://schemas.openxmlformats.org/wordprocessingml/2006/main" xmlns:w14="http://schemas.microsoft.com/office/word/2010/wordml" xmlns:w15="http://schemas.microsoft.com/office/word/2012/wordml" xmlns:wpg="http://schemas.microsoft.com/office/word/2010/wordprocessingGroup" xmlns:wpi="http://schemas.microsoft.com/office/word/2010/wordprocessingInk" xmlns:wne="http://schemas.microsoft.com/office/word/2006/wordml" xmlns:wps="http://schemas.microsoft.com/office/word/2010/wordprocessingShape" mc:Ignorable="w14 w15 wp14">
   <w:p>
     <w:pPr>
-      <w:pStyle w:val="Header"/>
+      <w:pStyle w:val="Cabealho"/>
     </w:pPr>
   </w:p>
 </w:hdr>
@@ -7227,7 +7277,7 @@
 <w:hdr xmlns:wpc="http://schemas.microsoft.com/office/word/2010/wordprocessingCanvas" xmlns:mc="http://schemas.openxmlformats.org/markup-compatibility/2006" xmlns:o="urn:schemas-microsoft-com:office:office" xmlns:r="http://schemas.openxmlformats.org/officeDocument/2006/relationships" xmlns:m="http://schemas.openxmlformats.org/officeDocument/2006/math" xmlns:v="urn:schemas-microsoft-com:vml" xmlns:wp14="http://schemas.microsoft.com/office/word/2010/wordprocessingDrawing" xmlns:wp="http://schemas.openxmlformats.org/drawingml/2006/wordprocessingDrawing" xmlns:w10="urn:schemas-microsoft-com:office:word" xmlns:w="http://schemas.openxmlformats.org/wordprocessingml/2006/main" xmlns:w14="http://schemas.microsoft.com/office/word/2010/wordml" xmlns:w15="http://schemas.microsoft.com/office/word/2012/wordml" xmlns:wpg="http://schemas.microsoft.com/office/word/2010/wordprocessingGroup" xmlns:wpi="http://schemas.microsoft.com/office/word/2010/wordprocessingInk" xmlns:wne="http://schemas.microsoft.com/office/word/2006/wordml" xmlns:wps="http://schemas.microsoft.com/office/word/2010/wordprocessingShape" mc:Ignorable="w14 w15 wp14">
   <w:p>
     <w:pPr>
-      <w:pStyle w:val="Header"/>
+      <w:pStyle w:val="Cabealho"/>
       <w:rPr>
         <w:lang w:val="en-US"/>
       </w:rPr>
@@ -7338,7 +7388,7 @@
   </w:p>
   <w:p>
     <w:pPr>
-      <w:pStyle w:val="Header"/>
+      <w:pStyle w:val="Cabealho"/>
       <w:rPr>
         <w:lang w:val="en-US"/>
       </w:rPr>
@@ -7368,6 +7418,9 @@
       <w:sdtEndPr/>
       <w:sdtContent>
         <w:r>
+          <w:rPr>
+            <w:lang w:val="en-US"/>
+          </w:rPr>
           <w:t>V0.7</w:t>
         </w:r>
       </w:sdtContent>
@@ -7412,7 +7465,7 @@
 <w:hdr xmlns:wpc="http://schemas.microsoft.com/office/word/2010/wordprocessingCanvas" xmlns:mc="http://schemas.openxmlformats.org/markup-compatibility/2006" xmlns:o="urn:schemas-microsoft-com:office:office" xmlns:r="http://schemas.openxmlformats.org/officeDocument/2006/relationships" xmlns:m="http://schemas.openxmlformats.org/officeDocument/2006/math" xmlns:v="urn:schemas-microsoft-com:vml" xmlns:wp14="http://schemas.microsoft.com/office/word/2010/wordprocessingDrawing" xmlns:wp="http://schemas.openxmlformats.org/drawingml/2006/wordprocessingDrawing" xmlns:w10="urn:schemas-microsoft-com:office:word" xmlns:w="http://schemas.openxmlformats.org/wordprocessingml/2006/main" xmlns:w14="http://schemas.microsoft.com/office/word/2010/wordml" xmlns:w15="http://schemas.microsoft.com/office/word/2012/wordml" xmlns:wpg="http://schemas.microsoft.com/office/word/2010/wordprocessingGroup" xmlns:wpi="http://schemas.microsoft.com/office/word/2010/wordprocessingInk" xmlns:wne="http://schemas.microsoft.com/office/word/2006/wordml" xmlns:wps="http://schemas.microsoft.com/office/word/2010/wordprocessingShape" mc:Ignorable="w14 w15 wp14">
   <w:p>
     <w:pPr>
-      <w:pStyle w:val="Header"/>
+      <w:pStyle w:val="Cabealho"/>
       <w:rPr>
         <w:lang w:val="en-US"/>
       </w:rPr>
@@ -7523,7 +7576,7 @@
   </w:p>
   <w:p>
     <w:pPr>
-      <w:pStyle w:val="Header"/>
+      <w:pStyle w:val="Cabealho"/>
       <w:rPr>
         <w:lang w:val="en-US"/>
       </w:rPr>
@@ -7550,6 +7603,7 @@
         <w:dataBinding w:prefixMappings="xmlns:ns0='http://purl.org/dc/elements/1.1/' xmlns:ns1='http://schemas.openxmlformats.org/package/2006/metadata/core-properties' " w:xpath="/ns1:coreProperties[1]/ns0:description[1]" w:storeItemID="{6C3C8BC8-F283-45AE-878A-BAB7291924A1}"/>
         <w:text w:multiLine="1"/>
       </w:sdtPr>
+      <w:sdtEndPr/>
       <w:sdtContent>
         <w:r>
           <w:rPr>
@@ -7928,6 +7982,14 @@
     <w:abstractNumId w:val="1"/>
   </w:num>
 </w:numbering>
+</file>
+
+<file path=word/people.xml><?xml version="1.0" encoding="utf-8"?>
+<w15:people xmlns:wpc="http://schemas.microsoft.com/office/word/2010/wordprocessingCanvas" xmlns:mc="http://schemas.openxmlformats.org/markup-compatibility/2006" xmlns:o="urn:schemas-microsoft-com:office:office" xmlns:r="http://schemas.openxmlformats.org/officeDocument/2006/relationships" xmlns:m="http://schemas.openxmlformats.org/officeDocument/2006/math" xmlns:v="urn:schemas-microsoft-com:vml" xmlns:wp14="http://schemas.microsoft.com/office/word/2010/wordprocessingDrawing" xmlns:wp="http://schemas.openxmlformats.org/drawingml/2006/wordprocessingDrawing" xmlns:w10="urn:schemas-microsoft-com:office:word" xmlns:w="http://schemas.openxmlformats.org/wordprocessingml/2006/main" xmlns:w14="http://schemas.microsoft.com/office/word/2010/wordml" xmlns:w15="http://schemas.microsoft.com/office/word/2012/wordml" xmlns:wpg="http://schemas.microsoft.com/office/word/2010/wordprocessingGroup" xmlns:wpi="http://schemas.microsoft.com/office/word/2010/wordprocessingInk" xmlns:wne="http://schemas.microsoft.com/office/word/2006/wordml" xmlns:wps="http://schemas.microsoft.com/office/word/2010/wordprocessingShape" mc:Ignorable="w14 w15 wp14">
+  <w15:person w15:author="Filipe Brandão">
+    <w15:presenceInfo w15:providerId="Windows Live" w15:userId="3e245dfbebaa7441"/>
+  </w15:person>
+</w15:people>
 </file>
 
 <file path=word/styles.xml><?xml version="1.0" encoding="utf-8"?>
@@ -8325,11 +8387,11 @@
     <w:qFormat/>
     <w:rsid w:val="00345E81"/>
   </w:style>
-  <w:style w:type="paragraph" w:styleId="Heading1">
+  <w:style w:type="paragraph" w:styleId="Cabealho1">
     <w:name w:val="heading 1"/>
     <w:basedOn w:val="Normal"/>
     <w:next w:val="Normal"/>
-    <w:link w:val="Heading1Char"/>
+    <w:link w:val="Cabealho1Carter"/>
     <w:uiPriority w:val="9"/>
     <w:qFormat/>
     <w:rsid w:val="00906D0A"/>
@@ -8348,13 +8410,13 @@
       <w:szCs w:val="28"/>
     </w:rPr>
   </w:style>
-  <w:style w:type="character" w:default="1" w:styleId="DefaultParagraphFont">
+  <w:style w:type="character" w:default="1" w:styleId="Tipodeletrapredefinidodopargrafo">
     <w:name w:val="Default Paragraph Font"/>
     <w:uiPriority w:val="1"/>
     <w:semiHidden/>
     <w:unhideWhenUsed/>
   </w:style>
-  <w:style w:type="table" w:default="1" w:styleId="TableNormal">
+  <w:style w:type="table" w:default="1" w:styleId="Tabelanormal">
     <w:name w:val="Normal Table"/>
     <w:uiPriority w:val="99"/>
     <w:semiHidden/>
@@ -8369,16 +8431,16 @@
       </w:tblCellMar>
     </w:tblPr>
   </w:style>
-  <w:style w:type="numbering" w:default="1" w:styleId="NoList">
+  <w:style w:type="numbering" w:default="1" w:styleId="Semlista">
     <w:name w:val="No List"/>
     <w:uiPriority w:val="99"/>
     <w:semiHidden/>
     <w:unhideWhenUsed/>
   </w:style>
-  <w:style w:type="paragraph" w:styleId="Header">
+  <w:style w:type="paragraph" w:styleId="Cabealho">
     <w:name w:val="header"/>
     <w:basedOn w:val="Normal"/>
-    <w:link w:val="HeaderChar"/>
+    <w:link w:val="CabealhoCarter"/>
     <w:uiPriority w:val="99"/>
     <w:unhideWhenUsed/>
     <w:rsid w:val="00042081"/>
@@ -8390,17 +8452,17 @@
       <w:spacing w:after="0" w:line="240" w:lineRule="auto"/>
     </w:pPr>
   </w:style>
-  <w:style w:type="character" w:customStyle="1" w:styleId="HeaderChar">
-    <w:name w:val="Header Char"/>
-    <w:basedOn w:val="DefaultParagraphFont"/>
-    <w:link w:val="Header"/>
+  <w:style w:type="character" w:customStyle="1" w:styleId="CabealhoCarter">
+    <w:name w:val="Cabeçalho Caráter"/>
+    <w:basedOn w:val="Tipodeletrapredefinidodopargrafo"/>
+    <w:link w:val="Cabealho"/>
     <w:uiPriority w:val="99"/>
     <w:rsid w:val="00042081"/>
   </w:style>
-  <w:style w:type="paragraph" w:styleId="Footer">
+  <w:style w:type="paragraph" w:styleId="Rodap">
     <w:name w:val="footer"/>
     <w:basedOn w:val="Normal"/>
-    <w:link w:val="FooterChar"/>
+    <w:link w:val="RodapCarter"/>
     <w:uiPriority w:val="99"/>
     <w:unhideWhenUsed/>
     <w:rsid w:val="00042081"/>
@@ -8412,16 +8474,16 @@
       <w:spacing w:after="0" w:line="240" w:lineRule="auto"/>
     </w:pPr>
   </w:style>
-  <w:style w:type="character" w:customStyle="1" w:styleId="FooterChar">
-    <w:name w:val="Footer Char"/>
-    <w:basedOn w:val="DefaultParagraphFont"/>
-    <w:link w:val="Footer"/>
+  <w:style w:type="character" w:customStyle="1" w:styleId="RodapCarter">
+    <w:name w:val="Rodapé Caráter"/>
+    <w:basedOn w:val="Tipodeletrapredefinidodopargrafo"/>
+    <w:link w:val="Rodap"/>
     <w:uiPriority w:val="99"/>
     <w:rsid w:val="00042081"/>
   </w:style>
-  <w:style w:type="character" w:styleId="PlaceholderText">
+  <w:style w:type="character" w:styleId="TextodoMarcadordePosio">
     <w:name w:val="Placeholder Text"/>
-    <w:basedOn w:val="DefaultParagraphFont"/>
+    <w:basedOn w:val="Tipodeletrapredefinidodopargrafo"/>
     <w:uiPriority w:val="99"/>
     <w:semiHidden/>
     <w:rsid w:val="009553EC"/>
@@ -8429,10 +8491,10 @@
       <w:color w:val="808080"/>
     </w:rPr>
   </w:style>
-  <w:style w:type="paragraph" w:styleId="BalloonText">
+  <w:style w:type="paragraph" w:styleId="Textodebalo">
     <w:name w:val="Balloon Text"/>
     <w:basedOn w:val="Normal"/>
-    <w:link w:val="BalloonTextChar"/>
+    <w:link w:val="TextodebaloCarter"/>
     <w:uiPriority w:val="99"/>
     <w:semiHidden/>
     <w:unhideWhenUsed/>
@@ -8446,10 +8508,10 @@
       <w:szCs w:val="16"/>
     </w:rPr>
   </w:style>
-  <w:style w:type="character" w:customStyle="1" w:styleId="BalloonTextChar">
-    <w:name w:val="Balloon Text Char"/>
-    <w:basedOn w:val="DefaultParagraphFont"/>
-    <w:link w:val="BalloonText"/>
+  <w:style w:type="character" w:customStyle="1" w:styleId="TextodebaloCarter">
+    <w:name w:val="Texto de balão Caráter"/>
+    <w:basedOn w:val="Tipodeletrapredefinidodopargrafo"/>
+    <w:link w:val="Textodebalo"/>
     <w:uiPriority w:val="99"/>
     <w:semiHidden/>
     <w:rsid w:val="009553EC"/>
@@ -8459,9 +8521,9 @@
       <w:szCs w:val="16"/>
     </w:rPr>
   </w:style>
-  <w:style w:type="paragraph" w:styleId="NoSpacing">
+  <w:style w:type="paragraph" w:styleId="SemEspaamento">
     <w:name w:val="No Spacing"/>
-    <w:link w:val="NoSpacingChar"/>
+    <w:link w:val="SemEspaamentoCarter"/>
     <w:uiPriority w:val="1"/>
     <w:qFormat/>
     <w:rsid w:val="00906D0A"/>
@@ -8472,19 +8534,19 @@
       <w:rFonts w:eastAsiaTheme="minorEastAsia"/>
     </w:rPr>
   </w:style>
-  <w:style w:type="character" w:customStyle="1" w:styleId="NoSpacingChar">
-    <w:name w:val="No Spacing Char"/>
-    <w:basedOn w:val="DefaultParagraphFont"/>
-    <w:link w:val="NoSpacing"/>
+  <w:style w:type="character" w:customStyle="1" w:styleId="SemEspaamentoCarter">
+    <w:name w:val="Sem Espaçamento Caráter"/>
+    <w:basedOn w:val="Tipodeletrapredefinidodopargrafo"/>
+    <w:link w:val="SemEspaamento"/>
     <w:uiPriority w:val="1"/>
     <w:rsid w:val="00906D0A"/>
     <w:rPr>
       <w:rFonts w:eastAsiaTheme="minorEastAsia"/>
     </w:rPr>
   </w:style>
-  <w:style w:type="table" w:styleId="TableGrid">
+  <w:style w:type="table" w:styleId="Tabelacomgrelha">
     <w:name w:val="Table Grid"/>
-    <w:basedOn w:val="TableNormal"/>
+    <w:basedOn w:val="Tabelanormal"/>
     <w:uiPriority w:val="39"/>
     <w:rsid w:val="00906D0A"/>
     <w:pPr>
@@ -8508,10 +8570,10 @@
       </w:tblCellMar>
     </w:tblPr>
   </w:style>
-  <w:style w:type="character" w:customStyle="1" w:styleId="Heading1Char">
-    <w:name w:val="Heading 1 Char"/>
-    <w:basedOn w:val="DefaultParagraphFont"/>
-    <w:link w:val="Heading1"/>
+  <w:style w:type="character" w:customStyle="1" w:styleId="Cabealho1Carter">
+    <w:name w:val="Cabeçalho 1 Caráter"/>
+    <w:basedOn w:val="Tipodeletrapredefinidodopargrafo"/>
+    <w:link w:val="Cabealho1"/>
     <w:uiPriority w:val="9"/>
     <w:rsid w:val="00906D0A"/>
     <w:rPr>
@@ -8523,9 +8585,9 @@
       <w:szCs w:val="28"/>
     </w:rPr>
   </w:style>
-  <w:style w:type="paragraph" w:styleId="TOCHeading">
+  <w:style w:type="paragraph" w:styleId="Cabealhodondice">
     <w:name w:val="TOC Heading"/>
-    <w:basedOn w:val="Heading1"/>
+    <w:basedOn w:val="Cabealho1"/>
     <w:next w:val="Normal"/>
     <w:uiPriority w:val="39"/>
     <w:semiHidden/>
@@ -8536,7 +8598,7 @@
       <w:outlineLvl w:val="9"/>
     </w:pPr>
   </w:style>
-  <w:style w:type="paragraph" w:styleId="Caption">
+  <w:style w:type="paragraph" w:styleId="Legenda">
     <w:name w:val="caption"/>
     <w:basedOn w:val="Normal"/>
     <w:next w:val="Normal"/>
@@ -8555,7 +8617,7 @@
       <w:szCs w:val="18"/>
     </w:rPr>
   </w:style>
-  <w:style w:type="paragraph" w:styleId="TableofFigures">
+  <w:style w:type="paragraph" w:styleId="ndicedeilustraes">
     <w:name w:val="table of figures"/>
     <w:basedOn w:val="Normal"/>
     <w:next w:val="Normal"/>
@@ -8566,9 +8628,9 @@
       <w:spacing w:after="0"/>
     </w:pPr>
   </w:style>
-  <w:style w:type="character" w:styleId="Hyperlink">
+  <w:style w:type="character" w:styleId="Hiperligao">
     <w:name w:val="Hyperlink"/>
-    <w:basedOn w:val="DefaultParagraphFont"/>
+    <w:basedOn w:val="Tipodeletrapredefinidodopargrafo"/>
     <w:uiPriority w:val="99"/>
     <w:unhideWhenUsed/>
     <w:rsid w:val="0071045A"/>
@@ -8577,7 +8639,7 @@
       <w:u w:val="single"/>
     </w:rPr>
   </w:style>
-  <w:style w:type="paragraph" w:styleId="TOC1">
+  <w:style w:type="paragraph" w:styleId="ndice1">
     <w:name w:val="toc 1"/>
     <w:basedOn w:val="Normal"/>
     <w:next w:val="Normal"/>
@@ -8589,9 +8651,9 @@
       <w:spacing w:after="100"/>
     </w:pPr>
   </w:style>
-  <w:style w:type="character" w:styleId="CommentReference">
+  <w:style w:type="character" w:styleId="Refdecomentrio">
     <w:name w:val="annotation reference"/>
-    <w:basedOn w:val="DefaultParagraphFont"/>
+    <w:basedOn w:val="Tipodeletrapredefinidodopargrafo"/>
     <w:uiPriority w:val="99"/>
     <w:semiHidden/>
     <w:unhideWhenUsed/>
@@ -8601,10 +8663,10 @@
       <w:szCs w:val="16"/>
     </w:rPr>
   </w:style>
-  <w:style w:type="paragraph" w:styleId="CommentText">
+  <w:style w:type="paragraph" w:styleId="Textodecomentrio">
     <w:name w:val="annotation text"/>
     <w:basedOn w:val="Normal"/>
-    <w:link w:val="CommentTextChar"/>
+    <w:link w:val="TextodecomentrioCarter"/>
     <w:uiPriority w:val="99"/>
     <w:unhideWhenUsed/>
     <w:rsid w:val="00BE3BB0"/>
@@ -8616,10 +8678,10 @@
       <w:szCs w:val="20"/>
     </w:rPr>
   </w:style>
-  <w:style w:type="character" w:customStyle="1" w:styleId="CommentTextChar">
-    <w:name w:val="Comment Text Char"/>
-    <w:basedOn w:val="DefaultParagraphFont"/>
-    <w:link w:val="CommentText"/>
+  <w:style w:type="character" w:customStyle="1" w:styleId="TextodecomentrioCarter">
+    <w:name w:val="Texto de comentário Caráter"/>
+    <w:basedOn w:val="Tipodeletrapredefinidodopargrafo"/>
+    <w:link w:val="Textodecomentrio"/>
     <w:uiPriority w:val="99"/>
     <w:rsid w:val="00BE3BB0"/>
     <w:rPr>
@@ -8627,11 +8689,11 @@
       <w:szCs w:val="20"/>
     </w:rPr>
   </w:style>
-  <w:style w:type="paragraph" w:styleId="CommentSubject">
+  <w:style w:type="paragraph" w:styleId="Assuntodecomentrio">
     <w:name w:val="annotation subject"/>
-    <w:basedOn w:val="CommentText"/>
-    <w:next w:val="CommentText"/>
-    <w:link w:val="CommentSubjectChar"/>
+    <w:basedOn w:val="Textodecomentrio"/>
+    <w:next w:val="Textodecomentrio"/>
+    <w:link w:val="AssuntodecomentrioCarter"/>
     <w:uiPriority w:val="99"/>
     <w:semiHidden/>
     <w:unhideWhenUsed/>
@@ -8641,10 +8703,10 @@
       <w:bCs/>
     </w:rPr>
   </w:style>
-  <w:style w:type="character" w:customStyle="1" w:styleId="CommentSubjectChar">
-    <w:name w:val="Comment Subject Char"/>
-    <w:basedOn w:val="CommentTextChar"/>
-    <w:link w:val="CommentSubject"/>
+  <w:style w:type="character" w:customStyle="1" w:styleId="AssuntodecomentrioCarter">
+    <w:name w:val="Assunto de comentário Caráter"/>
+    <w:basedOn w:val="TextodecomentrioCarter"/>
+    <w:link w:val="Assuntodecomentrio"/>
     <w:uiPriority w:val="99"/>
     <w:semiHidden/>
     <w:rsid w:val="00BE3BB0"/>
@@ -8655,7 +8717,7 @@
       <w:szCs w:val="20"/>
     </w:rPr>
   </w:style>
-  <w:style w:type="paragraph" w:styleId="ListParagraph">
+  <w:style w:type="paragraph" w:styleId="PargrafodaLista">
     <w:name w:val="List Paragraph"/>
     <w:basedOn w:val="Normal"/>
     <w:uiPriority w:val="34"/>
@@ -8666,10 +8728,10 @@
       <w:contextualSpacing/>
     </w:pPr>
   </w:style>
-  <w:style w:type="paragraph" w:styleId="HTMLPreformatted">
+  <w:style w:type="paragraph" w:styleId="HTMLpr-formatado">
     <w:name w:val="HTML Preformatted"/>
     <w:basedOn w:val="Normal"/>
-    <w:link w:val="HTMLPreformattedChar"/>
+    <w:link w:val="HTMLpr-formatadoCarter"/>
     <w:uiPriority w:val="99"/>
     <w:semiHidden/>
     <w:unhideWhenUsed/>
@@ -8702,10 +8764,10 @@
       <w:lang w:eastAsia="pt-PT"/>
     </w:rPr>
   </w:style>
-  <w:style w:type="character" w:customStyle="1" w:styleId="HTMLPreformattedChar">
-    <w:name w:val="HTML Preformatted Char"/>
-    <w:basedOn w:val="DefaultParagraphFont"/>
-    <w:link w:val="HTMLPreformatted"/>
+  <w:style w:type="character" w:customStyle="1" w:styleId="HTMLpr-formatadoCarter">
+    <w:name w:val="HTML pré-formatado Caráter"/>
+    <w:basedOn w:val="Tipodeletrapredefinidodopargrafo"/>
+    <w:link w:val="HTMLpr-formatado"/>
     <w:uiPriority w:val="99"/>
     <w:semiHidden/>
     <w:rsid w:val="00A70D74"/>
@@ -9026,7 +9088,7 @@
 </file>
 
 <file path=customXml/itemProps2.xml><?xml version="1.0" encoding="utf-8"?>
-<ds:datastoreItem xmlns:ds="http://schemas.openxmlformats.org/officeDocument/2006/customXml" ds:itemID="{BE7F75F6-EBEC-4B45-99EC-CACE097A9339}">
+<ds:datastoreItem xmlns:ds="http://schemas.openxmlformats.org/officeDocument/2006/customXml" ds:itemID="{858E23F3-57EB-46D6-AB96-A9140E554A1D}">
   <ds:schemaRefs>
     <ds:schemaRef ds:uri="http://schemas.openxmlformats.org/officeDocument/2006/bibliography"/>
   </ds:schemaRefs>

</xml_diff>